<commit_message>
Assignment 3, Lab 1
</commit_message>
<xml_diff>
--- a/lab2/Assignment 2 - Wk 2.docx
+++ b/lab2/Assignment 2 - Wk 2.docx
@@ -1,6 +1,6 @@
 
 <file path=word/document.xml><?xml version="1.0" encoding="utf-8"?>
-<w:document xmlns:ve="http://schemas.openxmlformats.org/markup-compatibility/2006" xmlns:o="urn:schemas-microsoft-com:office:office" xmlns:r="http://schemas.openxmlformats.org/officeDocument/2006/relationships" xmlns:m="http://schemas.openxmlformats.org/officeDocument/2006/math" xmlns:v="urn:schemas-microsoft-com:vml" xmlns:wp="http://schemas.openxmlformats.org/drawingml/2006/wordprocessingDrawing" xmlns:w10="urn:schemas-microsoft-com:office:word" xmlns:w="http://schemas.openxmlformats.org/wordprocessingml/2006/main" xmlns:wne="http://schemas.microsoft.com/office/word/2006/wordml">
+<w:document xmlns:wpc="http://schemas.microsoft.com/office/word/2010/wordprocessingCanvas" xmlns:cx="http://schemas.microsoft.com/office/drawing/2014/chartex" xmlns:cx1="http://schemas.microsoft.com/office/drawing/2015/9/8/chartex" xmlns:cx2="http://schemas.microsoft.com/office/drawing/2015/10/21/chartex" xmlns:cx3="http://schemas.microsoft.com/office/drawing/2016/5/9/chartex" xmlns:cx4="http://schemas.microsoft.com/office/drawing/2016/5/10/chartex" xmlns:cx5="http://schemas.microsoft.com/office/drawing/2016/5/11/chartex" xmlns:cx6="http://schemas.microsoft.com/office/drawing/2016/5/12/chartex" xmlns:cx7="http://schemas.microsoft.com/office/drawing/2016/5/13/chartex" xmlns:cx8="http://schemas.microsoft.com/office/drawing/2016/5/14/chartex" xmlns:mc="http://schemas.openxmlformats.org/markup-compatibility/2006" xmlns:aink="http://schemas.microsoft.com/office/drawing/2016/ink" xmlns:am3d="http://schemas.microsoft.com/office/drawing/2017/model3d" xmlns:o="urn:schemas-microsoft-com:office:office" xmlns:oel="http://schemas.microsoft.com/office/2019/extlst" xmlns:r="http://schemas.openxmlformats.org/officeDocument/2006/relationships" xmlns:m="http://schemas.openxmlformats.org/officeDocument/2006/math" xmlns:v="urn:schemas-microsoft-com:vml" xmlns:wp14="http://schemas.microsoft.com/office/word/2010/wordprocessingDrawing" xmlns:wp="http://schemas.openxmlformats.org/drawingml/2006/wordprocessingDrawing" xmlns:w10="urn:schemas-microsoft-com:office:word" xmlns:w="http://schemas.openxmlformats.org/wordprocessingml/2006/main" xmlns:w14="http://schemas.microsoft.com/office/word/2010/wordml" xmlns:w15="http://schemas.microsoft.com/office/word/2012/wordml" xmlns:w16cex="http://schemas.microsoft.com/office/word/2018/wordml/cex" xmlns:w16cid="http://schemas.microsoft.com/office/word/2016/wordml/cid" xmlns:w16="http://schemas.microsoft.com/office/word/2018/wordml" xmlns:w16du="http://schemas.microsoft.com/office/word/2023/wordml/word16du" xmlns:w16sdtdh="http://schemas.microsoft.com/office/word/2020/wordml/sdtdatahash" xmlns:w16sdtfl="http://schemas.microsoft.com/office/word/2024/wordml/sdtformatlock" xmlns:w16se="http://schemas.microsoft.com/office/word/2015/wordml/symex" xmlns:wpg="http://schemas.microsoft.com/office/word/2010/wordprocessingGroup" xmlns:wpi="http://schemas.microsoft.com/office/word/2010/wordprocessingInk" xmlns:wne="http://schemas.microsoft.com/office/word/2006/wordml" xmlns:wps="http://schemas.microsoft.com/office/word/2010/wordprocessingShape" mc:Ignorable="w14 w15 w16se w16cid w16 w16cex w16sdtdh w16sdtfl w16du wp14">
   <w:body>
     <w:p>
       <w:pPr>
@@ -190,55 +190,7 @@
           <w:rFonts w:asciiTheme="majorHAnsi" w:hAnsiTheme="majorHAnsi" w:cs="Arial"/>
           <w:bCs/>
         </w:rPr>
-        <w:t>Note that the completed assignment should be submitted in .doc, .</w:t>
-      </w:r>
-      <w:proofErr w:type="spellStart"/>
-      <w:r>
-        <w:rPr>
-          <w:rFonts w:asciiTheme="majorHAnsi" w:hAnsiTheme="majorHAnsi" w:cs="Arial"/>
-          <w:bCs/>
-        </w:rPr>
-        <w:t>docx</w:t>
-      </w:r>
-      <w:proofErr w:type="spellEnd"/>
-      <w:r>
-        <w:rPr>
-          <w:rFonts w:asciiTheme="majorHAnsi" w:hAnsiTheme="majorHAnsi" w:cs="Arial"/>
-          <w:bCs/>
-        </w:rPr>
-        <w:t xml:space="preserve">, </w:t>
-      </w:r>
-      <w:proofErr w:type="gramStart"/>
-      <w:r>
-        <w:rPr>
-          <w:rFonts w:asciiTheme="majorHAnsi" w:hAnsiTheme="majorHAnsi" w:cs="Arial"/>
-          <w:bCs/>
-        </w:rPr>
-        <w:t>.</w:t>
-      </w:r>
-      <w:proofErr w:type="gramEnd"/>
-      <w:r>
-        <w:rPr>
-          <w:rFonts w:asciiTheme="majorHAnsi" w:hAnsiTheme="majorHAnsi" w:cs="Arial"/>
-          <w:bCs/>
-        </w:rPr>
-        <w:t>rtf or .</w:t>
-      </w:r>
-      <w:proofErr w:type="spellStart"/>
-      <w:r>
-        <w:rPr>
-          <w:rFonts w:asciiTheme="majorHAnsi" w:hAnsiTheme="majorHAnsi" w:cs="Arial"/>
-          <w:bCs/>
-        </w:rPr>
-        <w:t>pdf</w:t>
-      </w:r>
-      <w:proofErr w:type="spellEnd"/>
-      <w:r>
-        <w:rPr>
-          <w:rFonts w:asciiTheme="majorHAnsi" w:hAnsiTheme="majorHAnsi" w:cs="Arial"/>
-          <w:bCs/>
-        </w:rPr>
-        <w:t xml:space="preserve"> format only.</w:t>
+        <w:t>Note that the completed assignment should be submitted in .doc, .docx, .rtf or .pdf format only.</w:t>
       </w:r>
     </w:p>
     <w:p>
@@ -455,6 +407,15 @@
       </w:r>
       <w:r>
         <w:rPr>
+          <w:rFonts w:asciiTheme="majorHAnsi" w:hAnsiTheme="majorHAnsi" w:cs="TimesNewRomanPSMT"/>
+          <w:color w:val="FF0000"/>
+          <w:sz w:val="24"/>
+          <w:szCs w:val="24"/>
+        </w:rPr>
+        <w:t>A</w:t>
+      </w:r>
+      <w:r>
+        <w:rPr>
           <w:rFonts w:asciiTheme="majorHAnsi" w:hAnsiTheme="majorHAnsi"/>
           <w:color w:val="FF0000"/>
           <w:sz w:val="24"/>
@@ -612,6 +573,15 @@
       </w:r>
       <w:r>
         <w:rPr>
+          <w:rFonts w:asciiTheme="majorHAnsi" w:hAnsiTheme="majorHAnsi" w:cs="TimesNewRomanPSMT"/>
+          <w:color w:val="FF0000"/>
+          <w:sz w:val="24"/>
+          <w:szCs w:val="24"/>
+        </w:rPr>
+        <w:t>C</w:t>
+      </w:r>
+      <w:r>
+        <w:rPr>
           <w:rFonts w:asciiTheme="majorHAnsi" w:hAnsiTheme="majorHAnsi"/>
           <w:color w:val="FF0000"/>
           <w:sz w:val="24"/>
@@ -791,6 +761,15 @@
         </w:rPr>
         <w:t xml:space="preserve">ANS: </w:t>
       </w:r>
+      <w:r>
+        <w:rPr>
+          <w:rFonts w:asciiTheme="majorHAnsi" w:hAnsiTheme="majorHAnsi" w:cs="TimesNewRomanPSMT"/>
+          <w:color w:val="FF0000"/>
+          <w:sz w:val="24"/>
+          <w:szCs w:val="24"/>
+        </w:rPr>
+        <w:t>A</w:t>
+      </w:r>
     </w:p>
     <w:p>
       <w:pPr>
@@ -938,8 +917,20 @@
           <w:sz w:val="24"/>
           <w:szCs w:val="24"/>
         </w:rPr>
-        <w:t xml:space="preserve"> and semester are __________ and course is a _________ .</w:t>
-      </w:r>
+        <w:t xml:space="preserve"> and semester are __________ and course is a ________</w:t>
+      </w:r>
+      <w:proofErr w:type="gramStart"/>
+      <w:r>
+        <w:rPr>
+          <w:rFonts w:asciiTheme="majorHAnsi" w:hAnsiTheme="majorHAnsi" w:cs="TimesNewRomanPS-ItalicMT"/>
+          <w:b/>
+          <w:iCs/>
+          <w:sz w:val="24"/>
+          <w:szCs w:val="24"/>
+        </w:rPr>
+        <w:t>_ .</w:t>
+      </w:r>
+      <w:proofErr w:type="gramEnd"/>
     </w:p>
     <w:p>
       <w:pPr>
@@ -1022,23 +1013,13 @@
           <w:szCs w:val="24"/>
         </w:rPr>
       </w:pPr>
-      <w:proofErr w:type="spellStart"/>
       <w:r>
         <w:rPr>
           <w:rFonts w:asciiTheme="majorHAnsi" w:hAnsiTheme="majorHAnsi" w:cs="Times-Roman"/>
           <w:sz w:val="24"/>
           <w:szCs w:val="24"/>
         </w:rPr>
-        <w:t>Tuple</w:t>
-      </w:r>
-      <w:proofErr w:type="spellEnd"/>
-      <w:r>
-        <w:rPr>
-          <w:rFonts w:asciiTheme="majorHAnsi" w:hAnsiTheme="majorHAnsi" w:cs="Times-Roman"/>
-          <w:sz w:val="24"/>
-          <w:szCs w:val="24"/>
-        </w:rPr>
-        <w:t>, Relation</w:t>
+        <w:t>Tuple, Relation</w:t>
       </w:r>
     </w:p>
     <w:p>
@@ -1062,39 +1043,38 @@
           <w:szCs w:val="24"/>
         </w:rPr>
       </w:pPr>
-      <w:proofErr w:type="spellStart"/>
       <w:r>
         <w:rPr>
           <w:rFonts w:asciiTheme="majorHAnsi" w:hAnsiTheme="majorHAnsi" w:cs="Times-Roman"/>
           <w:sz w:val="24"/>
           <w:szCs w:val="24"/>
         </w:rPr>
-        <w:t>Tuple</w:t>
-      </w:r>
-      <w:proofErr w:type="spellEnd"/>
-      <w:r>
+        <w:t>Tuple, Attributes</w:t>
+      </w:r>
+    </w:p>
+    <w:p>
+      <w:pPr>
+        <w:autoSpaceDE w:val="0"/>
+        <w:autoSpaceDN w:val="0"/>
+        <w:adjustRightInd w:val="0"/>
+        <w:spacing w:after="0" w:line="240" w:lineRule="auto"/>
+        <w:ind w:left="360"/>
         <w:rPr>
           <w:rFonts w:asciiTheme="majorHAnsi" w:hAnsiTheme="majorHAnsi" w:cs="Times-Roman"/>
-          <w:sz w:val="24"/>
-          <w:szCs w:val="24"/>
-        </w:rPr>
-        <w:t>, Attributes</w:t>
-      </w:r>
-    </w:p>
-    <w:p>
-      <w:pPr>
-        <w:autoSpaceDE w:val="0"/>
-        <w:autoSpaceDN w:val="0"/>
-        <w:adjustRightInd w:val="0"/>
-        <w:spacing w:after="0" w:line="240" w:lineRule="auto"/>
-        <w:ind w:left="360"/>
+          <w:color w:val="FF0000"/>
+          <w:sz w:val="24"/>
+          <w:szCs w:val="24"/>
+        </w:rPr>
+      </w:pPr>
+      <w:r>
         <w:rPr>
           <w:rFonts w:asciiTheme="majorHAnsi" w:hAnsiTheme="majorHAnsi" w:cs="Times-Roman"/>
           <w:color w:val="FF0000"/>
           <w:sz w:val="24"/>
           <w:szCs w:val="24"/>
         </w:rPr>
-      </w:pPr>
+        <w:t xml:space="preserve">ANS: </w:t>
+      </w:r>
       <w:r>
         <w:rPr>
           <w:rFonts w:asciiTheme="majorHAnsi" w:hAnsiTheme="majorHAnsi" w:cs="Times-Roman"/>
@@ -1102,7 +1082,7 @@
           <w:sz w:val="24"/>
           <w:szCs w:val="24"/>
         </w:rPr>
-        <w:t xml:space="preserve">ANS: </w:t>
+        <w:t>B</w:t>
       </w:r>
     </w:p>
     <w:p>
@@ -1391,25 +1371,14 @@
           <w:szCs w:val="24"/>
         </w:rPr>
       </w:pPr>
-      <w:proofErr w:type="spellStart"/>
-      <w:r>
-        <w:rPr>
-          <w:rFonts w:asciiTheme="majorHAnsi" w:hAnsiTheme="majorHAnsi" w:cs="TimesNewRomanPS-ItalicMT"/>
-          <w:iCs/>
-          <w:sz w:val="24"/>
-          <w:szCs w:val="24"/>
-        </w:rPr>
-        <w:t>Tuple</w:t>
-      </w:r>
-      <w:proofErr w:type="spellEnd"/>
-      <w:r>
-        <w:rPr>
-          <w:rFonts w:asciiTheme="majorHAnsi" w:hAnsiTheme="majorHAnsi" w:cs="TimesNewRomanPS-ItalicMT"/>
-          <w:iCs/>
-          <w:sz w:val="24"/>
-          <w:szCs w:val="24"/>
-        </w:rPr>
-        <w:t xml:space="preserve"> of common</w:t>
+      <w:r>
+        <w:rPr>
+          <w:rFonts w:asciiTheme="majorHAnsi" w:hAnsiTheme="majorHAnsi" w:cs="TimesNewRomanPS-ItalicMT"/>
+          <w:iCs/>
+          <w:sz w:val="24"/>
+          <w:szCs w:val="24"/>
+        </w:rPr>
+        <w:t>Tuple of common</w:t>
       </w:r>
     </w:p>
     <w:p>
@@ -1431,7 +1400,6 @@
           <w:szCs w:val="24"/>
         </w:rPr>
       </w:pPr>
-      <w:proofErr w:type="spellStart"/>
       <w:r>
         <w:rPr>
           <w:rFonts w:asciiTheme="majorHAnsi" w:hAnsiTheme="majorHAnsi" w:cs="TimesNewRomanPS-ItalicMT"/>
@@ -1440,17 +1408,7 @@
           <w:szCs w:val="24"/>
         </w:rPr>
         <w:lastRenderedPageBreak/>
-        <w:t>Tuple</w:t>
-      </w:r>
-      <w:proofErr w:type="spellEnd"/>
-      <w:r>
-        <w:rPr>
-          <w:rFonts w:asciiTheme="majorHAnsi" w:hAnsiTheme="majorHAnsi" w:cs="TimesNewRomanPS-ItalicMT"/>
-          <w:iCs/>
-          <w:sz w:val="24"/>
-          <w:szCs w:val="24"/>
-        </w:rPr>
-        <w:t xml:space="preserve"> of distinct</w:t>
+        <w:t>Tuple of distinct</w:t>
       </w:r>
     </w:p>
     <w:p>
@@ -1519,6 +1477,16 @@
         </w:rPr>
         <w:t xml:space="preserve"> </w:t>
       </w:r>
+      <w:r>
+        <w:rPr>
+          <w:rFonts w:asciiTheme="majorHAnsi" w:hAnsiTheme="majorHAnsi" w:cs="TimesNewRomanPS-ItalicMT"/>
+          <w:iCs/>
+          <w:color w:val="FF0000"/>
+          <w:sz w:val="24"/>
+          <w:szCs w:val="24"/>
+        </w:rPr>
+        <w:t>D</w:t>
+      </w:r>
     </w:p>
     <w:p>
       <w:pPr>
@@ -1614,7 +1582,6 @@
         <w:t>tot_pts</w:t>
       </w:r>
       <w:proofErr w:type="spellEnd"/>
-      <w:proofErr w:type="gramStart"/>
       <w:r>
         <w:rPr>
           <w:rFonts w:asciiTheme="majorHAnsi" w:hAnsiTheme="majorHAnsi" w:cs="Times-Roman"/>
@@ -1624,7 +1591,6 @@
         </w:rPr>
         <w:t>)</w:t>
       </w:r>
-      <w:proofErr w:type="gramEnd"/>
       <w:r>
         <w:rPr>
           <w:rFonts w:asciiTheme="majorHAnsi" w:hAnsiTheme="majorHAnsi" w:cs="Times-Roman"/>
@@ -1790,6 +1756,16 @@
           <w:szCs w:val="24"/>
         </w:rPr>
         <w:t xml:space="preserve">ANS: </w:t>
+      </w:r>
+      <w:r>
+        <w:rPr>
+          <w:rFonts w:asciiTheme="majorHAnsi" w:hAnsiTheme="majorHAnsi" w:cs="TimesNewRomanPS-ItalicMT"/>
+          <w:iCs/>
+          <w:color w:val="FF0000"/>
+          <w:sz w:val="24"/>
+          <w:szCs w:val="24"/>
+        </w:rPr>
+        <w:t>D</w:t>
       </w:r>
     </w:p>
     <w:p>
@@ -1870,29 +1846,7 @@
           <w:sz w:val="24"/>
           <w:szCs w:val="24"/>
         </w:rPr>
-        <w:t xml:space="preserve">, one from each relation, into a single </w:t>
-      </w:r>
-      <w:proofErr w:type="spellStart"/>
-      <w:r>
-        <w:rPr>
-          <w:rFonts w:asciiTheme="majorHAnsi" w:hAnsiTheme="majorHAnsi" w:cs="TimesNewRomanPS-ItalicMT"/>
-          <w:b/>
-          <w:iCs/>
-          <w:sz w:val="24"/>
-          <w:szCs w:val="24"/>
-        </w:rPr>
-        <w:t>tuple</w:t>
-      </w:r>
-      <w:proofErr w:type="spellEnd"/>
-      <w:r>
-        <w:rPr>
-          <w:rFonts w:asciiTheme="majorHAnsi" w:hAnsiTheme="majorHAnsi" w:cs="TimesNewRomanPS-ItalicMT"/>
-          <w:b/>
-          <w:iCs/>
-          <w:sz w:val="24"/>
-          <w:szCs w:val="24"/>
-        </w:rPr>
-        <w:t>.</w:t>
+        <w:t>, one from each relation, into a single tuple.</w:t>
       </w:r>
     </w:p>
     <w:p>
@@ -2052,6 +2006,16 @@
           <w:szCs w:val="24"/>
         </w:rPr>
         <w:t xml:space="preserve">ANS: </w:t>
+      </w:r>
+      <w:r>
+        <w:rPr>
+          <w:rFonts w:asciiTheme="majorHAnsi" w:hAnsiTheme="majorHAnsi" w:cs="TimesNewRomanPS-ItalicMT"/>
+          <w:iCs/>
+          <w:color w:val="FF0000"/>
+          <w:sz w:val="24"/>
+          <w:szCs w:val="24"/>
+        </w:rPr>
+        <w:t>B</w:t>
       </w:r>
     </w:p>
     <w:p>
@@ -2138,29 +2102,7 @@
           <w:sz w:val="24"/>
           <w:szCs w:val="24"/>
         </w:rPr>
-        <w:t>Outer join (</w:t>
-      </w:r>
-      <w:proofErr w:type="gramStart"/>
-      <w:r>
-        <w:rPr>
-          <w:rFonts w:asciiTheme="majorHAnsi" w:hAnsiTheme="majorHAnsi" w:cs="TimesNewRomanPS-ItalicMT"/>
-          <w:b/>
-          <w:iCs/>
-          <w:sz w:val="24"/>
-          <w:szCs w:val="24"/>
-        </w:rPr>
-        <w:t>left),</w:t>
-      </w:r>
-      <w:proofErr w:type="gramEnd"/>
-      <w:r>
-        <w:rPr>
-          <w:rFonts w:asciiTheme="majorHAnsi" w:hAnsiTheme="majorHAnsi" w:cs="TimesNewRomanPS-ItalicMT"/>
-          <w:b/>
-          <w:iCs/>
-          <w:sz w:val="24"/>
-          <w:szCs w:val="24"/>
-        </w:rPr>
-        <w:t xml:space="preserve"> and </w:t>
+        <w:t xml:space="preserve">Outer join (left), and </w:t>
       </w:r>
       <w:proofErr w:type="spellStart"/>
       <w:r>
@@ -2235,6 +2177,959 @@
         </w:rPr>
         <w:t xml:space="preserve"> </w:t>
       </w:r>
+    </w:p>
+    <w:p>
+      <w:pPr>
+        <w:pStyle w:val="ListParagraph"/>
+        <w:numPr>
+          <w:ilvl w:val="1"/>
+          <w:numId w:val="16"/>
+        </w:numPr>
+        <w:tabs>
+          <w:tab w:val="left" w:pos="0"/>
+          <w:tab w:val="left" w:pos="360"/>
+        </w:tabs>
+        <w:autoSpaceDE w:val="0"/>
+        <w:autoSpaceDN w:val="0"/>
+        <w:adjustRightInd w:val="0"/>
+        <w:spacing w:after="0" w:line="240" w:lineRule="auto"/>
+        <w:rPr>
+          <w:rFonts w:asciiTheme="majorHAnsi" w:hAnsiTheme="majorHAnsi" w:cs="TimesNewRomanPS-ItalicMT"/>
+          <w:iCs/>
+          <w:color w:val="FF0000"/>
+          <w:sz w:val="24"/>
+          <w:szCs w:val="24"/>
+        </w:rPr>
+      </w:pPr>
+      <w:r>
+        <w:rPr>
+          <w:rFonts w:asciiTheme="majorHAnsi" w:hAnsiTheme="majorHAnsi" w:cs="TimesNewRomanPS-ItalicMT"/>
+          <w:iCs/>
+          <w:color w:val="FF0000"/>
+          <w:sz w:val="24"/>
+          <w:szCs w:val="24"/>
+        </w:rPr>
+        <w:t>Theta join is combines tuples from 2 relations using a general condition</w:t>
+      </w:r>
+      <w:r>
+        <w:rPr>
+          <w:rFonts w:asciiTheme="majorHAnsi" w:hAnsiTheme="majorHAnsi" w:cs="TimesNewRomanPS-ItalicMT"/>
+          <w:iCs/>
+          <w:color w:val="FF0000"/>
+          <w:sz w:val="24"/>
+          <w:szCs w:val="24"/>
+        </w:rPr>
+        <w:t xml:space="preserve">. </w:t>
+      </w:r>
+    </w:p>
+    <w:p>
+      <w:pPr>
+        <w:pStyle w:val="ListParagraph"/>
+        <w:tabs>
+          <w:tab w:val="left" w:pos="0"/>
+          <w:tab w:val="left" w:pos="360"/>
+        </w:tabs>
+        <w:autoSpaceDE w:val="0"/>
+        <w:autoSpaceDN w:val="0"/>
+        <w:adjustRightInd w:val="0"/>
+        <w:spacing w:after="0" w:line="240" w:lineRule="auto"/>
+        <w:ind w:left="1800"/>
+        <w:rPr>
+          <w:rFonts w:asciiTheme="majorHAnsi" w:hAnsiTheme="majorHAnsi" w:cs="TimesNewRomanPS-ItalicMT"/>
+          <w:iCs/>
+          <w:color w:val="FF0000"/>
+          <w:sz w:val="24"/>
+          <w:szCs w:val="24"/>
+        </w:rPr>
+      </w:pPr>
+    </w:p>
+    <w:p>
+      <w:pPr>
+        <w:tabs>
+          <w:tab w:val="left" w:pos="0"/>
+          <w:tab w:val="left" w:pos="360"/>
+        </w:tabs>
+        <w:autoSpaceDE w:val="0"/>
+        <w:autoSpaceDN w:val="0"/>
+        <w:adjustRightInd w:val="0"/>
+        <w:spacing w:after="0" w:line="240" w:lineRule="auto"/>
+        <w:rPr>
+          <w:rFonts w:asciiTheme="majorHAnsi" w:hAnsiTheme="majorHAnsi" w:cs="TimesNewRomanPS-ItalicMT"/>
+          <w:iCs/>
+          <w:color w:val="FF0000"/>
+          <w:sz w:val="24"/>
+          <w:szCs w:val="24"/>
+        </w:rPr>
+      </w:pPr>
+      <w:r>
+        <w:rPr>
+          <w:rFonts w:asciiTheme="majorHAnsi" w:hAnsiTheme="majorHAnsi" w:cs="TimesNewRomanPS-ItalicMT"/>
+          <w:iCs/>
+          <w:color w:val="FF0000"/>
+          <w:sz w:val="24"/>
+          <w:szCs w:val="24"/>
+        </w:rPr>
+        <w:tab/>
+      </w:r>
+      <w:r>
+        <w:rPr>
+          <w:rFonts w:asciiTheme="majorHAnsi" w:hAnsiTheme="majorHAnsi" w:cs="TimesNewRomanPS-ItalicMT"/>
+          <w:iCs/>
+          <w:color w:val="FF0000"/>
+          <w:sz w:val="24"/>
+          <w:szCs w:val="24"/>
+        </w:rPr>
+        <w:tab/>
+      </w:r>
+      <w:r>
+        <w:rPr>
+          <w:rFonts w:asciiTheme="majorHAnsi" w:hAnsiTheme="majorHAnsi" w:cs="TimesNewRomanPS-ItalicMT"/>
+          <w:iCs/>
+          <w:color w:val="FF0000"/>
+          <w:sz w:val="24"/>
+          <w:szCs w:val="24"/>
+        </w:rPr>
+        <w:tab/>
+      </w:r>
+      <w:r>
+        <w:rPr>
+          <w:rFonts w:asciiTheme="majorHAnsi" w:hAnsiTheme="majorHAnsi" w:cs="TimesNewRomanPS-ItalicMT"/>
+          <w:iCs/>
+          <w:color w:val="FF0000"/>
+          <w:sz w:val="24"/>
+          <w:szCs w:val="24"/>
+        </w:rPr>
+        <w:t xml:space="preserve">SELECT * FROM Student S, Population P WHERE </w:t>
+      </w:r>
+      <w:proofErr w:type="spellStart"/>
+      <w:proofErr w:type="gramStart"/>
+      <w:r>
+        <w:rPr>
+          <w:rFonts w:asciiTheme="majorHAnsi" w:hAnsiTheme="majorHAnsi" w:cs="TimesNewRomanPS-ItalicMT"/>
+          <w:iCs/>
+          <w:color w:val="FF0000"/>
+          <w:sz w:val="24"/>
+          <w:szCs w:val="24"/>
+        </w:rPr>
+        <w:t>S.height</w:t>
+      </w:r>
+      <w:proofErr w:type="spellEnd"/>
+      <w:proofErr w:type="gramEnd"/>
+      <w:r>
+        <w:rPr>
+          <w:rFonts w:asciiTheme="majorHAnsi" w:hAnsiTheme="majorHAnsi" w:cs="TimesNewRomanPS-ItalicMT"/>
+          <w:iCs/>
+          <w:color w:val="FF0000"/>
+          <w:sz w:val="24"/>
+          <w:szCs w:val="24"/>
+        </w:rPr>
+        <w:t xml:space="preserve"> &gt; </w:t>
+      </w:r>
+      <w:proofErr w:type="spellStart"/>
+      <w:proofErr w:type="gramStart"/>
+      <w:r>
+        <w:rPr>
+          <w:rFonts w:asciiTheme="majorHAnsi" w:hAnsiTheme="majorHAnsi" w:cs="TimesNewRomanPS-ItalicMT"/>
+          <w:iCs/>
+          <w:color w:val="FF0000"/>
+          <w:sz w:val="24"/>
+          <w:szCs w:val="24"/>
+        </w:rPr>
+        <w:t>P.medium</w:t>
+      </w:r>
+      <w:proofErr w:type="gramEnd"/>
+      <w:r>
+        <w:rPr>
+          <w:rFonts w:asciiTheme="majorHAnsi" w:hAnsiTheme="majorHAnsi" w:cs="TimesNewRomanPS-ItalicMT"/>
+          <w:iCs/>
+          <w:color w:val="FF0000"/>
+          <w:sz w:val="24"/>
+          <w:szCs w:val="24"/>
+        </w:rPr>
+        <w:t>_</w:t>
+      </w:r>
+      <w:proofErr w:type="gramStart"/>
+      <w:r>
+        <w:rPr>
+          <w:rFonts w:asciiTheme="majorHAnsi" w:hAnsiTheme="majorHAnsi" w:cs="TimesNewRomanPS-ItalicMT"/>
+          <w:iCs/>
+          <w:color w:val="FF0000"/>
+          <w:sz w:val="24"/>
+          <w:szCs w:val="24"/>
+        </w:rPr>
+        <w:t>h</w:t>
+      </w:r>
+      <w:r>
+        <w:rPr>
+          <w:rFonts w:asciiTheme="majorHAnsi" w:hAnsiTheme="majorHAnsi" w:cs="TimesNewRomanPS-ItalicMT"/>
+          <w:iCs/>
+          <w:color w:val="FF0000"/>
+          <w:sz w:val="24"/>
+          <w:szCs w:val="24"/>
+        </w:rPr>
+        <w:t>eight</w:t>
+      </w:r>
+      <w:proofErr w:type="spellEnd"/>
+      <w:r>
+        <w:rPr>
+          <w:rFonts w:asciiTheme="majorHAnsi" w:hAnsiTheme="majorHAnsi" w:cs="TimesNewRomanPS-ItalicMT"/>
+          <w:iCs/>
+          <w:color w:val="FF0000"/>
+          <w:sz w:val="24"/>
+          <w:szCs w:val="24"/>
+        </w:rPr>
+        <w:t xml:space="preserve"> </w:t>
+      </w:r>
+      <w:r>
+        <w:rPr>
+          <w:rFonts w:asciiTheme="majorHAnsi" w:hAnsiTheme="majorHAnsi" w:cs="TimesNewRomanPS-ItalicMT"/>
+          <w:iCs/>
+          <w:color w:val="FF0000"/>
+          <w:sz w:val="24"/>
+          <w:szCs w:val="24"/>
+        </w:rPr>
+        <w:t>;</w:t>
+      </w:r>
+      <w:proofErr w:type="gramEnd"/>
+    </w:p>
+    <w:p>
+      <w:pPr>
+        <w:pStyle w:val="ListParagraph"/>
+        <w:tabs>
+          <w:tab w:val="left" w:pos="0"/>
+          <w:tab w:val="left" w:pos="360"/>
+        </w:tabs>
+        <w:autoSpaceDE w:val="0"/>
+        <w:autoSpaceDN w:val="0"/>
+        <w:adjustRightInd w:val="0"/>
+        <w:spacing w:after="0" w:line="240" w:lineRule="auto"/>
+        <w:ind w:left="1800"/>
+        <w:rPr>
+          <w:rFonts w:asciiTheme="majorHAnsi" w:hAnsiTheme="majorHAnsi" w:cs="TimesNewRomanPS-ItalicMT"/>
+          <w:iCs/>
+          <w:color w:val="FF0000"/>
+          <w:sz w:val="24"/>
+          <w:szCs w:val="24"/>
+        </w:rPr>
+      </w:pPr>
+    </w:p>
+    <w:p>
+      <w:pPr>
+        <w:pStyle w:val="ListParagraph"/>
+        <w:numPr>
+          <w:ilvl w:val="1"/>
+          <w:numId w:val="16"/>
+        </w:numPr>
+        <w:tabs>
+          <w:tab w:val="left" w:pos="0"/>
+          <w:tab w:val="left" w:pos="360"/>
+        </w:tabs>
+        <w:autoSpaceDE w:val="0"/>
+        <w:autoSpaceDN w:val="0"/>
+        <w:adjustRightInd w:val="0"/>
+        <w:spacing w:after="0" w:line="240" w:lineRule="auto"/>
+        <w:rPr>
+          <w:rFonts w:asciiTheme="majorHAnsi" w:hAnsiTheme="majorHAnsi" w:cs="TimesNewRomanPS-ItalicMT"/>
+          <w:iCs/>
+          <w:color w:val="FF0000"/>
+          <w:sz w:val="24"/>
+          <w:szCs w:val="24"/>
+        </w:rPr>
+      </w:pPr>
+      <w:r>
+        <w:rPr>
+          <w:rFonts w:asciiTheme="majorHAnsi" w:hAnsiTheme="majorHAnsi" w:cs="TimesNewRomanPS-ItalicMT"/>
+          <w:iCs/>
+          <w:color w:val="FF0000"/>
+          <w:sz w:val="24"/>
+          <w:szCs w:val="24"/>
+        </w:rPr>
+        <w:t>Equijoin is a special case of theta join where condition is “=”.</w:t>
+      </w:r>
+    </w:p>
+    <w:p>
+      <w:pPr>
+        <w:pStyle w:val="ListParagraph"/>
+        <w:tabs>
+          <w:tab w:val="left" w:pos="0"/>
+          <w:tab w:val="left" w:pos="360"/>
+        </w:tabs>
+        <w:autoSpaceDE w:val="0"/>
+        <w:autoSpaceDN w:val="0"/>
+        <w:adjustRightInd w:val="0"/>
+        <w:spacing w:after="0" w:line="240" w:lineRule="auto"/>
+        <w:ind w:left="1080"/>
+        <w:rPr>
+          <w:rFonts w:asciiTheme="majorHAnsi" w:hAnsiTheme="majorHAnsi" w:cs="TimesNewRomanPS-ItalicMT"/>
+          <w:iCs/>
+          <w:color w:val="FF0000"/>
+          <w:sz w:val="24"/>
+          <w:szCs w:val="24"/>
+        </w:rPr>
+      </w:pPr>
+    </w:p>
+    <w:p>
+      <w:pPr>
+        <w:pStyle w:val="ListParagraph"/>
+        <w:tabs>
+          <w:tab w:val="left" w:pos="0"/>
+          <w:tab w:val="left" w:pos="360"/>
+        </w:tabs>
+        <w:autoSpaceDE w:val="0"/>
+        <w:autoSpaceDN w:val="0"/>
+        <w:adjustRightInd w:val="0"/>
+        <w:spacing w:after="0" w:line="240" w:lineRule="auto"/>
+        <w:ind w:left="1080"/>
+        <w:rPr>
+          <w:rFonts w:asciiTheme="majorHAnsi" w:hAnsiTheme="majorHAnsi" w:cs="TimesNewRomanPS-ItalicMT"/>
+          <w:iCs/>
+          <w:color w:val="FF0000"/>
+          <w:sz w:val="24"/>
+          <w:szCs w:val="24"/>
+        </w:rPr>
+      </w:pPr>
+      <w:r>
+        <w:rPr>
+          <w:rFonts w:asciiTheme="majorHAnsi" w:hAnsiTheme="majorHAnsi" w:cs="TimesNewRomanPS-ItalicMT"/>
+          <w:iCs/>
+          <w:color w:val="FF0000"/>
+          <w:sz w:val="24"/>
+          <w:szCs w:val="24"/>
+        </w:rPr>
+        <w:tab/>
+      </w:r>
+      <w:r>
+        <w:rPr>
+          <w:rFonts w:asciiTheme="majorHAnsi" w:hAnsiTheme="majorHAnsi" w:cs="TimesNewRomanPS-ItalicMT"/>
+          <w:iCs/>
+          <w:color w:val="FF0000"/>
+          <w:sz w:val="24"/>
+          <w:szCs w:val="24"/>
+        </w:rPr>
+        <w:t xml:space="preserve">SELECT * FROM Student S, Population P WHERE </w:t>
+      </w:r>
+      <w:proofErr w:type="spellStart"/>
+      <w:proofErr w:type="gramStart"/>
+      <w:r>
+        <w:rPr>
+          <w:rFonts w:asciiTheme="majorHAnsi" w:hAnsiTheme="majorHAnsi" w:cs="TimesNewRomanPS-ItalicMT"/>
+          <w:iCs/>
+          <w:color w:val="FF0000"/>
+          <w:sz w:val="24"/>
+          <w:szCs w:val="24"/>
+        </w:rPr>
+        <w:t>S.height</w:t>
+      </w:r>
+      <w:proofErr w:type="spellEnd"/>
+      <w:proofErr w:type="gramEnd"/>
+      <w:r>
+        <w:rPr>
+          <w:rFonts w:asciiTheme="majorHAnsi" w:hAnsiTheme="majorHAnsi" w:cs="TimesNewRomanPS-ItalicMT"/>
+          <w:iCs/>
+          <w:color w:val="FF0000"/>
+          <w:sz w:val="24"/>
+          <w:szCs w:val="24"/>
+        </w:rPr>
+        <w:t xml:space="preserve"> </w:t>
+      </w:r>
+      <w:r>
+        <w:rPr>
+          <w:rFonts w:asciiTheme="majorHAnsi" w:hAnsiTheme="majorHAnsi" w:cs="TimesNewRomanPS-ItalicMT"/>
+          <w:iCs/>
+          <w:color w:val="FF0000"/>
+          <w:sz w:val="24"/>
+          <w:szCs w:val="24"/>
+        </w:rPr>
+        <w:t>=</w:t>
+      </w:r>
+      <w:r>
+        <w:rPr>
+          <w:rFonts w:asciiTheme="majorHAnsi" w:hAnsiTheme="majorHAnsi" w:cs="TimesNewRomanPS-ItalicMT"/>
+          <w:iCs/>
+          <w:color w:val="FF0000"/>
+          <w:sz w:val="24"/>
+          <w:szCs w:val="24"/>
+        </w:rPr>
+        <w:t xml:space="preserve"> </w:t>
+      </w:r>
+      <w:proofErr w:type="spellStart"/>
+      <w:proofErr w:type="gramStart"/>
+      <w:r>
+        <w:rPr>
+          <w:rFonts w:asciiTheme="majorHAnsi" w:hAnsiTheme="majorHAnsi" w:cs="TimesNewRomanPS-ItalicMT"/>
+          <w:iCs/>
+          <w:color w:val="FF0000"/>
+          <w:sz w:val="24"/>
+          <w:szCs w:val="24"/>
+        </w:rPr>
+        <w:t>P.medium</w:t>
+      </w:r>
+      <w:proofErr w:type="gramEnd"/>
+      <w:r>
+        <w:rPr>
+          <w:rFonts w:asciiTheme="majorHAnsi" w:hAnsiTheme="majorHAnsi" w:cs="TimesNewRomanPS-ItalicMT"/>
+          <w:iCs/>
+          <w:color w:val="FF0000"/>
+          <w:sz w:val="24"/>
+          <w:szCs w:val="24"/>
+        </w:rPr>
+        <w:t>_</w:t>
+      </w:r>
+      <w:proofErr w:type="gramStart"/>
+      <w:r>
+        <w:rPr>
+          <w:rFonts w:asciiTheme="majorHAnsi" w:hAnsiTheme="majorHAnsi" w:cs="TimesNewRomanPS-ItalicMT"/>
+          <w:iCs/>
+          <w:color w:val="FF0000"/>
+          <w:sz w:val="24"/>
+          <w:szCs w:val="24"/>
+        </w:rPr>
+        <w:t>h</w:t>
+      </w:r>
+      <w:r>
+        <w:rPr>
+          <w:rFonts w:asciiTheme="majorHAnsi" w:hAnsiTheme="majorHAnsi" w:cs="TimesNewRomanPS-ItalicMT"/>
+          <w:iCs/>
+          <w:color w:val="FF0000"/>
+          <w:sz w:val="24"/>
+          <w:szCs w:val="24"/>
+        </w:rPr>
+        <w:t>eight</w:t>
+      </w:r>
+      <w:proofErr w:type="spellEnd"/>
+      <w:r>
+        <w:rPr>
+          <w:rFonts w:asciiTheme="majorHAnsi" w:hAnsiTheme="majorHAnsi" w:cs="TimesNewRomanPS-ItalicMT"/>
+          <w:iCs/>
+          <w:color w:val="FF0000"/>
+          <w:sz w:val="24"/>
+          <w:szCs w:val="24"/>
+        </w:rPr>
+        <w:t xml:space="preserve"> </w:t>
+      </w:r>
+      <w:r>
+        <w:rPr>
+          <w:rFonts w:asciiTheme="majorHAnsi" w:hAnsiTheme="majorHAnsi" w:cs="TimesNewRomanPS-ItalicMT"/>
+          <w:iCs/>
+          <w:color w:val="FF0000"/>
+          <w:sz w:val="24"/>
+          <w:szCs w:val="24"/>
+        </w:rPr>
+        <w:t>;</w:t>
+      </w:r>
+      <w:proofErr w:type="gramEnd"/>
+    </w:p>
+    <w:p>
+      <w:pPr>
+        <w:pStyle w:val="ListParagraph"/>
+        <w:rPr>
+          <w:rFonts w:asciiTheme="majorHAnsi" w:hAnsiTheme="majorHAnsi" w:cs="TimesNewRomanPS-ItalicMT"/>
+          <w:iCs/>
+          <w:color w:val="FF0000"/>
+          <w:sz w:val="24"/>
+          <w:szCs w:val="24"/>
+        </w:rPr>
+      </w:pPr>
+    </w:p>
+    <w:p>
+      <w:pPr>
+        <w:pStyle w:val="ListParagraph"/>
+        <w:numPr>
+          <w:ilvl w:val="1"/>
+          <w:numId w:val="16"/>
+        </w:numPr>
+        <w:tabs>
+          <w:tab w:val="left" w:pos="0"/>
+          <w:tab w:val="left" w:pos="360"/>
+        </w:tabs>
+        <w:autoSpaceDE w:val="0"/>
+        <w:autoSpaceDN w:val="0"/>
+        <w:adjustRightInd w:val="0"/>
+        <w:spacing w:after="0" w:line="240" w:lineRule="auto"/>
+        <w:rPr>
+          <w:rFonts w:asciiTheme="majorHAnsi" w:hAnsiTheme="majorHAnsi" w:cs="TimesNewRomanPS-ItalicMT"/>
+          <w:iCs/>
+          <w:color w:val="FF0000"/>
+          <w:sz w:val="24"/>
+          <w:szCs w:val="24"/>
+        </w:rPr>
+      </w:pPr>
+      <w:r>
+        <w:rPr>
+          <w:rFonts w:asciiTheme="majorHAnsi" w:hAnsiTheme="majorHAnsi" w:cs="TimesNewRomanPS-ItalicMT"/>
+          <w:iCs/>
+          <w:color w:val="FF0000"/>
+          <w:sz w:val="24"/>
+          <w:szCs w:val="24"/>
+        </w:rPr>
+        <w:t>Natural join automatically joins 2 relations on all attributes with the same name and removes duplicate columns.</w:t>
+      </w:r>
+    </w:p>
+    <w:p>
+      <w:pPr>
+        <w:pStyle w:val="ListParagraph"/>
+        <w:tabs>
+          <w:tab w:val="left" w:pos="0"/>
+          <w:tab w:val="left" w:pos="360"/>
+        </w:tabs>
+        <w:autoSpaceDE w:val="0"/>
+        <w:autoSpaceDN w:val="0"/>
+        <w:adjustRightInd w:val="0"/>
+        <w:spacing w:after="0" w:line="240" w:lineRule="auto"/>
+        <w:ind w:left="1800"/>
+        <w:rPr>
+          <w:rFonts w:asciiTheme="majorHAnsi" w:hAnsiTheme="majorHAnsi" w:cs="TimesNewRomanPS-ItalicMT"/>
+          <w:iCs/>
+          <w:color w:val="FF0000"/>
+          <w:sz w:val="24"/>
+          <w:szCs w:val="24"/>
+        </w:rPr>
+      </w:pPr>
+    </w:p>
+    <w:p>
+      <w:pPr>
+        <w:tabs>
+          <w:tab w:val="left" w:pos="0"/>
+          <w:tab w:val="left" w:pos="360"/>
+        </w:tabs>
+        <w:autoSpaceDE w:val="0"/>
+        <w:autoSpaceDN w:val="0"/>
+        <w:adjustRightInd w:val="0"/>
+        <w:spacing w:after="0" w:line="240" w:lineRule="auto"/>
+        <w:rPr>
+          <w:rFonts w:asciiTheme="majorHAnsi" w:hAnsiTheme="majorHAnsi" w:cs="TimesNewRomanPS-ItalicMT"/>
+          <w:iCs/>
+          <w:color w:val="FF0000"/>
+          <w:sz w:val="24"/>
+          <w:szCs w:val="24"/>
+        </w:rPr>
+      </w:pPr>
+      <w:r>
+        <w:rPr>
+          <w:rFonts w:asciiTheme="majorHAnsi" w:hAnsiTheme="majorHAnsi" w:cs="TimesNewRomanPS-ItalicMT"/>
+          <w:iCs/>
+          <w:color w:val="FF0000"/>
+          <w:sz w:val="24"/>
+          <w:szCs w:val="24"/>
+        </w:rPr>
+        <w:tab/>
+      </w:r>
+      <w:r>
+        <w:rPr>
+          <w:rFonts w:asciiTheme="majorHAnsi" w:hAnsiTheme="majorHAnsi" w:cs="TimesNewRomanPS-ItalicMT"/>
+          <w:iCs/>
+          <w:color w:val="FF0000"/>
+          <w:sz w:val="24"/>
+          <w:szCs w:val="24"/>
+        </w:rPr>
+        <w:tab/>
+      </w:r>
+      <w:r>
+        <w:rPr>
+          <w:rFonts w:asciiTheme="majorHAnsi" w:hAnsiTheme="majorHAnsi" w:cs="TimesNewRomanPS-ItalicMT"/>
+          <w:iCs/>
+          <w:color w:val="FF0000"/>
+          <w:sz w:val="24"/>
+          <w:szCs w:val="24"/>
+        </w:rPr>
+        <w:tab/>
+        <w:t xml:space="preserve">SELECT * FROM Student NATURAL JOIN </w:t>
+      </w:r>
+      <w:proofErr w:type="gramStart"/>
+      <w:r>
+        <w:rPr>
+          <w:rFonts w:asciiTheme="majorHAnsi" w:hAnsiTheme="majorHAnsi" w:cs="TimesNewRomanPS-ItalicMT"/>
+          <w:iCs/>
+          <w:color w:val="FF0000"/>
+          <w:sz w:val="24"/>
+          <w:szCs w:val="24"/>
+        </w:rPr>
+        <w:t>Population</w:t>
+      </w:r>
+      <w:r>
+        <w:rPr>
+          <w:rFonts w:asciiTheme="majorHAnsi" w:hAnsiTheme="majorHAnsi" w:cs="TimesNewRomanPS-ItalicMT"/>
+          <w:iCs/>
+          <w:color w:val="FF0000"/>
+          <w:sz w:val="24"/>
+          <w:szCs w:val="24"/>
+        </w:rPr>
+        <w:t>;</w:t>
+      </w:r>
+      <w:proofErr w:type="gramEnd"/>
+    </w:p>
+    <w:p>
+      <w:pPr>
+        <w:pStyle w:val="ListParagraph"/>
+        <w:rPr>
+          <w:rFonts w:asciiTheme="majorHAnsi" w:hAnsiTheme="majorHAnsi" w:cs="TimesNewRomanPS-ItalicMT"/>
+          <w:iCs/>
+          <w:color w:val="FF0000"/>
+          <w:sz w:val="24"/>
+          <w:szCs w:val="24"/>
+        </w:rPr>
+      </w:pPr>
+    </w:p>
+    <w:p>
+      <w:pPr>
+        <w:pStyle w:val="ListParagraph"/>
+        <w:numPr>
+          <w:ilvl w:val="1"/>
+          <w:numId w:val="16"/>
+        </w:numPr>
+        <w:tabs>
+          <w:tab w:val="left" w:pos="0"/>
+          <w:tab w:val="left" w:pos="360"/>
+        </w:tabs>
+        <w:autoSpaceDE w:val="0"/>
+        <w:autoSpaceDN w:val="0"/>
+        <w:adjustRightInd w:val="0"/>
+        <w:spacing w:after="0" w:line="240" w:lineRule="auto"/>
+        <w:rPr>
+          <w:rFonts w:asciiTheme="majorHAnsi" w:hAnsiTheme="majorHAnsi" w:cs="TimesNewRomanPS-ItalicMT"/>
+          <w:iCs/>
+          <w:color w:val="FF0000"/>
+          <w:sz w:val="24"/>
+          <w:szCs w:val="24"/>
+        </w:rPr>
+      </w:pPr>
+      <w:r>
+        <w:rPr>
+          <w:rFonts w:asciiTheme="majorHAnsi" w:hAnsiTheme="majorHAnsi" w:cs="TimesNewRomanPS-ItalicMT"/>
+          <w:iCs/>
+          <w:color w:val="FF0000"/>
+          <w:sz w:val="24"/>
+          <w:szCs w:val="24"/>
+        </w:rPr>
+        <w:t>Outer join returns all tuples from left relation and match tuples from the right. If no match, fill with null.</w:t>
+      </w:r>
+    </w:p>
+    <w:p>
+      <w:pPr>
+        <w:tabs>
+          <w:tab w:val="left" w:pos="0"/>
+          <w:tab w:val="left" w:pos="360"/>
+        </w:tabs>
+        <w:autoSpaceDE w:val="0"/>
+        <w:autoSpaceDN w:val="0"/>
+        <w:adjustRightInd w:val="0"/>
+        <w:spacing w:after="0" w:line="240" w:lineRule="auto"/>
+        <w:rPr>
+          <w:rFonts w:asciiTheme="majorHAnsi" w:hAnsiTheme="majorHAnsi" w:cs="TimesNewRomanPS-ItalicMT"/>
+          <w:iCs/>
+          <w:color w:val="FF0000"/>
+          <w:sz w:val="24"/>
+          <w:szCs w:val="24"/>
+        </w:rPr>
+      </w:pPr>
+      <w:r>
+        <w:rPr>
+          <w:rFonts w:asciiTheme="majorHAnsi" w:hAnsiTheme="majorHAnsi" w:cs="TimesNewRomanPS-ItalicMT"/>
+          <w:iCs/>
+          <w:color w:val="FF0000"/>
+          <w:sz w:val="24"/>
+          <w:szCs w:val="24"/>
+        </w:rPr>
+        <w:tab/>
+      </w:r>
+      <w:r>
+        <w:rPr>
+          <w:rFonts w:asciiTheme="majorHAnsi" w:hAnsiTheme="majorHAnsi" w:cs="TimesNewRomanPS-ItalicMT"/>
+          <w:iCs/>
+          <w:color w:val="FF0000"/>
+          <w:sz w:val="24"/>
+          <w:szCs w:val="24"/>
+        </w:rPr>
+        <w:tab/>
+      </w:r>
+      <w:r>
+        <w:rPr>
+          <w:rFonts w:asciiTheme="majorHAnsi" w:hAnsiTheme="majorHAnsi" w:cs="TimesNewRomanPS-ItalicMT"/>
+          <w:iCs/>
+          <w:color w:val="FF0000"/>
+          <w:sz w:val="24"/>
+          <w:szCs w:val="24"/>
+        </w:rPr>
+        <w:tab/>
+      </w:r>
+    </w:p>
+    <w:p>
+      <w:pPr>
+        <w:tabs>
+          <w:tab w:val="left" w:pos="0"/>
+          <w:tab w:val="left" w:pos="360"/>
+        </w:tabs>
+        <w:autoSpaceDE w:val="0"/>
+        <w:autoSpaceDN w:val="0"/>
+        <w:adjustRightInd w:val="0"/>
+        <w:spacing w:after="0" w:line="240" w:lineRule="auto"/>
+        <w:rPr>
+          <w:rFonts w:asciiTheme="majorHAnsi" w:hAnsiTheme="majorHAnsi" w:cs="TimesNewRomanPS-ItalicMT"/>
+          <w:iCs/>
+          <w:color w:val="FF0000"/>
+          <w:sz w:val="24"/>
+          <w:szCs w:val="24"/>
+        </w:rPr>
+      </w:pPr>
+      <w:r>
+        <w:rPr>
+          <w:rFonts w:asciiTheme="majorHAnsi" w:hAnsiTheme="majorHAnsi" w:cs="TimesNewRomanPS-ItalicMT"/>
+          <w:iCs/>
+          <w:color w:val="FF0000"/>
+          <w:sz w:val="24"/>
+          <w:szCs w:val="24"/>
+        </w:rPr>
+        <w:tab/>
+      </w:r>
+      <w:r>
+        <w:rPr>
+          <w:rFonts w:asciiTheme="majorHAnsi" w:hAnsiTheme="majorHAnsi" w:cs="TimesNewRomanPS-ItalicMT"/>
+          <w:iCs/>
+          <w:color w:val="FF0000"/>
+          <w:sz w:val="24"/>
+          <w:szCs w:val="24"/>
+        </w:rPr>
+        <w:tab/>
+      </w:r>
+      <w:r>
+        <w:rPr>
+          <w:rFonts w:asciiTheme="majorHAnsi" w:hAnsiTheme="majorHAnsi" w:cs="TimesNewRomanPS-ItalicMT"/>
+          <w:iCs/>
+          <w:color w:val="FF0000"/>
+          <w:sz w:val="24"/>
+          <w:szCs w:val="24"/>
+        </w:rPr>
+        <w:tab/>
+        <w:t xml:space="preserve">SELECT * FROM Student LEFT OUTER JOIN Population ON </w:t>
+      </w:r>
+      <w:proofErr w:type="spellStart"/>
+      <w:r>
+        <w:rPr>
+          <w:rFonts w:asciiTheme="majorHAnsi" w:hAnsiTheme="majorHAnsi" w:cs="TimesNewRomanPS-ItalicMT"/>
+          <w:iCs/>
+          <w:color w:val="FF0000"/>
+          <w:sz w:val="24"/>
+          <w:szCs w:val="24"/>
+        </w:rPr>
+        <w:t>Student.height</w:t>
+      </w:r>
+      <w:proofErr w:type="spellEnd"/>
+      <w:r>
+        <w:rPr>
+          <w:rFonts w:asciiTheme="majorHAnsi" w:hAnsiTheme="majorHAnsi" w:cs="TimesNewRomanPS-ItalicMT"/>
+          <w:iCs/>
+          <w:color w:val="FF0000"/>
+          <w:sz w:val="24"/>
+          <w:szCs w:val="24"/>
+        </w:rPr>
+        <w:t xml:space="preserve"> = </w:t>
+      </w:r>
+      <w:proofErr w:type="spellStart"/>
+      <w:r>
+        <w:rPr>
+          <w:rFonts w:asciiTheme="majorHAnsi" w:hAnsiTheme="majorHAnsi" w:cs="TimesNewRomanPS-ItalicMT"/>
+          <w:iCs/>
+          <w:color w:val="FF0000"/>
+          <w:sz w:val="24"/>
+          <w:szCs w:val="24"/>
+        </w:rPr>
+        <w:t>Population.medium_</w:t>
+      </w:r>
+      <w:proofErr w:type="gramStart"/>
+      <w:r>
+        <w:rPr>
+          <w:rFonts w:asciiTheme="majorHAnsi" w:hAnsiTheme="majorHAnsi" w:cs="TimesNewRomanPS-ItalicMT"/>
+          <w:iCs/>
+          <w:color w:val="FF0000"/>
+          <w:sz w:val="24"/>
+          <w:szCs w:val="24"/>
+        </w:rPr>
+        <w:t>height</w:t>
+      </w:r>
+      <w:proofErr w:type="spellEnd"/>
+      <w:r>
+        <w:rPr>
+          <w:rFonts w:asciiTheme="majorHAnsi" w:hAnsiTheme="majorHAnsi" w:cs="TimesNewRomanPS-ItalicMT"/>
+          <w:iCs/>
+          <w:color w:val="FF0000"/>
+          <w:sz w:val="24"/>
+          <w:szCs w:val="24"/>
+        </w:rPr>
+        <w:t>;</w:t>
+      </w:r>
+      <w:proofErr w:type="gramEnd"/>
+    </w:p>
+    <w:p>
+      <w:pPr>
+        <w:pStyle w:val="ListParagraph"/>
+        <w:rPr>
+          <w:rFonts w:asciiTheme="majorHAnsi" w:hAnsiTheme="majorHAnsi" w:cs="TimesNewRomanPS-ItalicMT"/>
+          <w:iCs/>
+          <w:color w:val="FF0000"/>
+          <w:sz w:val="24"/>
+          <w:szCs w:val="24"/>
+        </w:rPr>
+      </w:pPr>
+    </w:p>
+    <w:p>
+      <w:pPr>
+        <w:pStyle w:val="ListParagraph"/>
+        <w:numPr>
+          <w:ilvl w:val="1"/>
+          <w:numId w:val="16"/>
+        </w:numPr>
+        <w:tabs>
+          <w:tab w:val="left" w:pos="0"/>
+          <w:tab w:val="left" w:pos="360"/>
+        </w:tabs>
+        <w:autoSpaceDE w:val="0"/>
+        <w:autoSpaceDN w:val="0"/>
+        <w:adjustRightInd w:val="0"/>
+        <w:spacing w:after="0" w:line="240" w:lineRule="auto"/>
+        <w:rPr>
+          <w:rFonts w:asciiTheme="majorHAnsi" w:hAnsiTheme="majorHAnsi" w:cs="TimesNewRomanPS-ItalicMT"/>
+          <w:iCs/>
+          <w:color w:val="FF0000"/>
+          <w:sz w:val="24"/>
+          <w:szCs w:val="24"/>
+        </w:rPr>
+      </w:pPr>
+      <w:proofErr w:type="spellStart"/>
+      <w:r>
+        <w:rPr>
+          <w:rFonts w:asciiTheme="majorHAnsi" w:hAnsiTheme="majorHAnsi" w:cs="TimesNewRomanPS-ItalicMT"/>
+          <w:iCs/>
+          <w:color w:val="FF0000"/>
+          <w:sz w:val="24"/>
+          <w:szCs w:val="24"/>
+        </w:rPr>
+        <w:t>Semijoin</w:t>
+      </w:r>
+      <w:proofErr w:type="spellEnd"/>
+      <w:r>
+        <w:rPr>
+          <w:rFonts w:asciiTheme="majorHAnsi" w:hAnsiTheme="majorHAnsi" w:cs="TimesNewRomanPS-ItalicMT"/>
+          <w:iCs/>
+          <w:color w:val="FF0000"/>
+          <w:sz w:val="24"/>
+          <w:szCs w:val="24"/>
+        </w:rPr>
+        <w:t xml:space="preserve"> returns tuples from one relation, that have matching tuples in the other, but no combining them.</w:t>
+      </w:r>
+    </w:p>
+    <w:p>
+      <w:pPr>
+        <w:tabs>
+          <w:tab w:val="left" w:pos="0"/>
+          <w:tab w:val="left" w:pos="360"/>
+        </w:tabs>
+        <w:autoSpaceDE w:val="0"/>
+        <w:autoSpaceDN w:val="0"/>
+        <w:adjustRightInd w:val="0"/>
+        <w:spacing w:after="0" w:line="240" w:lineRule="auto"/>
+        <w:rPr>
+          <w:rFonts w:asciiTheme="majorHAnsi" w:hAnsiTheme="majorHAnsi" w:cs="TimesNewRomanPS-ItalicMT"/>
+          <w:iCs/>
+          <w:color w:val="FF0000"/>
+          <w:sz w:val="24"/>
+          <w:szCs w:val="24"/>
+        </w:rPr>
+      </w:pPr>
+      <w:r>
+        <w:rPr>
+          <w:rFonts w:asciiTheme="majorHAnsi" w:hAnsiTheme="majorHAnsi" w:cs="TimesNewRomanPS-ItalicMT"/>
+          <w:iCs/>
+          <w:color w:val="FF0000"/>
+          <w:sz w:val="24"/>
+          <w:szCs w:val="24"/>
+        </w:rPr>
+        <w:tab/>
+      </w:r>
+      <w:r>
+        <w:rPr>
+          <w:rFonts w:asciiTheme="majorHAnsi" w:hAnsiTheme="majorHAnsi" w:cs="TimesNewRomanPS-ItalicMT"/>
+          <w:iCs/>
+          <w:color w:val="FF0000"/>
+          <w:sz w:val="24"/>
+          <w:szCs w:val="24"/>
+        </w:rPr>
+        <w:tab/>
+      </w:r>
+      <w:r>
+        <w:rPr>
+          <w:rFonts w:asciiTheme="majorHAnsi" w:hAnsiTheme="majorHAnsi" w:cs="TimesNewRomanPS-ItalicMT"/>
+          <w:iCs/>
+          <w:color w:val="FF0000"/>
+          <w:sz w:val="24"/>
+          <w:szCs w:val="24"/>
+        </w:rPr>
+        <w:tab/>
+        <w:t xml:space="preserve">SELECT * FROM Student WHERE </w:t>
+      </w:r>
+      <w:r>
+        <w:rPr>
+          <w:rFonts w:asciiTheme="majorHAnsi" w:hAnsiTheme="majorHAnsi" w:cs="TimesNewRomanPS-ItalicMT"/>
+          <w:iCs/>
+          <w:color w:val="FF0000"/>
+          <w:sz w:val="24"/>
+          <w:szCs w:val="24"/>
+        </w:rPr>
+        <w:t>address IN (SELECT address from Population</w:t>
+      </w:r>
+      <w:proofErr w:type="gramStart"/>
+      <w:r>
+        <w:rPr>
+          <w:rFonts w:asciiTheme="majorHAnsi" w:hAnsiTheme="majorHAnsi" w:cs="TimesNewRomanPS-ItalicMT"/>
+          <w:iCs/>
+          <w:color w:val="FF0000"/>
+          <w:sz w:val="24"/>
+          <w:szCs w:val="24"/>
+        </w:rPr>
+        <w:t>);</w:t>
+      </w:r>
+      <w:proofErr w:type="gramEnd"/>
+    </w:p>
+    <w:p>
+      <w:pPr>
+        <w:pStyle w:val="ListParagraph"/>
+        <w:tabs>
+          <w:tab w:val="left" w:pos="0"/>
+          <w:tab w:val="left" w:pos="360"/>
+        </w:tabs>
+        <w:autoSpaceDE w:val="0"/>
+        <w:autoSpaceDN w:val="0"/>
+        <w:adjustRightInd w:val="0"/>
+        <w:spacing w:after="0" w:line="240" w:lineRule="auto"/>
+        <w:ind w:left="360"/>
+        <w:rPr>
+          <w:rFonts w:asciiTheme="majorHAnsi" w:hAnsiTheme="majorHAnsi" w:cs="TimesNewRomanPS-ItalicMT"/>
+          <w:iCs/>
+          <w:color w:val="FF0000"/>
+          <w:sz w:val="24"/>
+          <w:szCs w:val="24"/>
+        </w:rPr>
+      </w:pPr>
+    </w:p>
+    <w:p>
+      <w:pPr>
+        <w:pStyle w:val="ListParagraph"/>
+        <w:tabs>
+          <w:tab w:val="left" w:pos="0"/>
+          <w:tab w:val="left" w:pos="360"/>
+        </w:tabs>
+        <w:autoSpaceDE w:val="0"/>
+        <w:autoSpaceDN w:val="0"/>
+        <w:adjustRightInd w:val="0"/>
+        <w:spacing w:after="0" w:line="240" w:lineRule="auto"/>
+        <w:ind w:left="360"/>
+        <w:rPr>
+          <w:rFonts w:asciiTheme="majorHAnsi" w:hAnsiTheme="majorHAnsi" w:cs="TimesNewRomanPS-ItalicMT"/>
+          <w:iCs/>
+          <w:color w:val="FF0000"/>
+          <w:sz w:val="24"/>
+          <w:szCs w:val="24"/>
+        </w:rPr>
+      </w:pPr>
     </w:p>
     <w:p>
       <w:pPr>
@@ -2289,6 +3184,7 @@
           <w:sz w:val="20"/>
           <w:szCs w:val="20"/>
         </w:rPr>
+        <w:lastRenderedPageBreak/>
         <w:t>A relational database contains details about journeys from Chicago to a variety of destinations and contains the following relations:</w:t>
       </w:r>
     </w:p>
@@ -2409,6 +3305,7 @@
         <w:t xml:space="preserve"> (</w:t>
       </w:r>
       <w:proofErr w:type="spellStart"/>
+      <w:proofErr w:type="gramStart"/>
       <w:r>
         <w:rPr>
           <w:rFonts w:ascii="Verdana" w:hAnsi="Verdana"/>
@@ -2420,7 +3317,6 @@
         <w:t>opCode</w:t>
       </w:r>
       <w:proofErr w:type="spellEnd"/>
-      <w:proofErr w:type="gramStart"/>
       <w:r>
         <w:rPr>
           <w:rFonts w:ascii="Verdana" w:hAnsi="Verdana"/>
@@ -3028,6 +3924,444 @@
         </w:rPr>
         <w:t>ANS:</w:t>
       </w:r>
+      <w:r>
+        <w:rPr>
+          <w:rFonts w:asciiTheme="majorHAnsi" w:hAnsiTheme="majorHAnsi" w:cs="TimesNewRomanPS-ItalicMT"/>
+          <w:iCs/>
+          <w:color w:val="FF0000"/>
+          <w:sz w:val="24"/>
+          <w:szCs w:val="24"/>
+        </w:rPr>
+        <w:t xml:space="preserve"> 1. </w:t>
+      </w:r>
+      <w:r>
+        <w:rPr>
+          <w:rFonts w:asciiTheme="majorHAnsi" w:hAnsiTheme="majorHAnsi" w:cs="TimesNewRomanPS-ItalicMT"/>
+          <w:iCs/>
+          <w:color w:val="FF0000"/>
+          <w:sz w:val="24"/>
+          <w:szCs w:val="24"/>
+        </w:rPr>
+        <w:t>σ price &lt; 100 (Journey)</w:t>
+      </w:r>
+      <w:r>
+        <w:rPr>
+          <w:rFonts w:asciiTheme="majorHAnsi" w:hAnsiTheme="majorHAnsi" w:cs="TimesNewRomanPS-ItalicMT"/>
+          <w:iCs/>
+          <w:color w:val="FF0000"/>
+          <w:sz w:val="24"/>
+          <w:szCs w:val="24"/>
+        </w:rPr>
+        <w:t xml:space="preserve"> </w:t>
+      </w:r>
+    </w:p>
+    <w:p>
+      <w:pPr>
+        <w:pStyle w:val="ListParagraph"/>
+        <w:tabs>
+          <w:tab w:val="left" w:pos="0"/>
+          <w:tab w:val="left" w:pos="360"/>
+        </w:tabs>
+        <w:autoSpaceDE w:val="0"/>
+        <w:autoSpaceDN w:val="0"/>
+        <w:adjustRightInd w:val="0"/>
+        <w:spacing w:after="0" w:line="240" w:lineRule="auto"/>
+        <w:ind w:left="360"/>
+        <w:rPr>
+          <w:rFonts w:asciiTheme="majorHAnsi" w:hAnsiTheme="majorHAnsi" w:cs="TimesNewRomanPS-ItalicMT"/>
+          <w:iCs/>
+          <w:color w:val="FF0000"/>
+          <w:sz w:val="24"/>
+          <w:szCs w:val="24"/>
+        </w:rPr>
+      </w:pPr>
+      <w:r>
+        <w:rPr>
+          <w:rFonts w:asciiTheme="majorHAnsi" w:hAnsiTheme="majorHAnsi" w:cs="TimesNewRomanPS-ItalicMT"/>
+          <w:iCs/>
+          <w:color w:val="FF0000"/>
+          <w:sz w:val="24"/>
+          <w:szCs w:val="24"/>
+        </w:rPr>
+        <w:t xml:space="preserve">2. π </w:t>
+      </w:r>
+      <w:proofErr w:type="spellStart"/>
+      <w:r>
+        <w:rPr>
+          <w:rFonts w:asciiTheme="majorHAnsi" w:hAnsiTheme="majorHAnsi" w:cs="TimesNewRomanPS-ItalicMT"/>
+          <w:iCs/>
+          <w:color w:val="FF0000"/>
+          <w:sz w:val="24"/>
+          <w:szCs w:val="24"/>
+        </w:rPr>
+        <w:t>destName</w:t>
+      </w:r>
+      <w:proofErr w:type="spellEnd"/>
+      <w:r>
+        <w:rPr>
+          <w:rFonts w:asciiTheme="majorHAnsi" w:hAnsiTheme="majorHAnsi" w:cs="TimesNewRomanPS-ItalicMT"/>
+          <w:iCs/>
+          <w:color w:val="FF0000"/>
+          <w:sz w:val="24"/>
+          <w:szCs w:val="24"/>
+        </w:rPr>
+        <w:t xml:space="preserve"> (Destination) </w:t>
+      </w:r>
+    </w:p>
+    <w:p>
+      <w:pPr>
+        <w:pStyle w:val="ListParagraph"/>
+        <w:tabs>
+          <w:tab w:val="left" w:pos="0"/>
+          <w:tab w:val="left" w:pos="360"/>
+        </w:tabs>
+        <w:autoSpaceDE w:val="0"/>
+        <w:autoSpaceDN w:val="0"/>
+        <w:adjustRightInd w:val="0"/>
+        <w:spacing w:after="0" w:line="240" w:lineRule="auto"/>
+        <w:ind w:left="360"/>
+        <w:rPr>
+          <w:rFonts w:asciiTheme="majorHAnsi" w:hAnsiTheme="majorHAnsi" w:cs="TimesNewRomanPS-ItalicMT"/>
+          <w:iCs/>
+          <w:color w:val="FF0000"/>
+          <w:sz w:val="24"/>
+          <w:szCs w:val="24"/>
+        </w:rPr>
+      </w:pPr>
+      <w:r>
+        <w:rPr>
+          <w:rFonts w:asciiTheme="majorHAnsi" w:hAnsiTheme="majorHAnsi" w:cs="TimesNewRomanPS-ItalicMT"/>
+          <w:iCs/>
+          <w:color w:val="FF0000"/>
+          <w:sz w:val="24"/>
+          <w:szCs w:val="24"/>
+        </w:rPr>
+        <w:t xml:space="preserve">3. π </w:t>
+      </w:r>
+      <w:proofErr w:type="spellStart"/>
+      <w:r>
+        <w:rPr>
+          <w:rFonts w:asciiTheme="majorHAnsi" w:hAnsiTheme="majorHAnsi" w:cs="TimesNewRomanPS-ItalicMT"/>
+          <w:iCs/>
+          <w:color w:val="FF0000"/>
+          <w:sz w:val="24"/>
+          <w:szCs w:val="24"/>
+        </w:rPr>
+        <w:t>destName</w:t>
+      </w:r>
+      <w:proofErr w:type="spellEnd"/>
+      <w:r>
+        <w:rPr>
+          <w:rFonts w:asciiTheme="majorHAnsi" w:hAnsiTheme="majorHAnsi" w:cs="TimesNewRomanPS-ItalicMT"/>
+          <w:iCs/>
+          <w:color w:val="FF0000"/>
+          <w:sz w:val="24"/>
+          <w:szCs w:val="24"/>
+        </w:rPr>
+        <w:t xml:space="preserve"> (</w:t>
+      </w:r>
+      <w:r>
+        <w:rPr>
+          <w:rFonts w:asciiTheme="majorHAnsi" w:hAnsiTheme="majorHAnsi" w:cs="TimesNewRomanPS-ItalicMT"/>
+          <w:iCs/>
+          <w:color w:val="FF0000"/>
+          <w:sz w:val="24"/>
+          <w:szCs w:val="24"/>
+        </w:rPr>
+        <w:t>σ</w:t>
+      </w:r>
+      <w:r>
+        <w:rPr>
+          <w:rFonts w:asciiTheme="majorHAnsi" w:hAnsiTheme="majorHAnsi" w:cs="TimesNewRomanPS-ItalicMT"/>
+          <w:iCs/>
+          <w:color w:val="FF0000"/>
+          <w:sz w:val="24"/>
+          <w:szCs w:val="24"/>
+        </w:rPr>
+        <w:t xml:space="preserve"> distance &lt;= 20)</w:t>
+      </w:r>
+    </w:p>
+    <w:p>
+      <w:pPr>
+        <w:pStyle w:val="ListParagraph"/>
+        <w:tabs>
+          <w:tab w:val="left" w:pos="0"/>
+          <w:tab w:val="left" w:pos="360"/>
+        </w:tabs>
+        <w:autoSpaceDE w:val="0"/>
+        <w:autoSpaceDN w:val="0"/>
+        <w:adjustRightInd w:val="0"/>
+        <w:spacing w:after="0" w:line="240" w:lineRule="auto"/>
+        <w:ind w:left="360"/>
+        <w:rPr>
+          <w:rFonts w:asciiTheme="majorHAnsi" w:hAnsiTheme="majorHAnsi" w:cs="TimesNewRomanPS-ItalicMT"/>
+          <w:iCs/>
+          <w:color w:val="FF0000"/>
+          <w:sz w:val="24"/>
+          <w:szCs w:val="24"/>
+        </w:rPr>
+      </w:pPr>
+      <w:r>
+        <w:rPr>
+          <w:rFonts w:asciiTheme="majorHAnsi" w:hAnsiTheme="majorHAnsi" w:cs="TimesNewRomanPS-ItalicMT"/>
+          <w:iCs/>
+          <w:color w:val="FF0000"/>
+          <w:sz w:val="24"/>
+          <w:szCs w:val="24"/>
+        </w:rPr>
+        <w:t xml:space="preserve">4. π </w:t>
+      </w:r>
+      <w:proofErr w:type="spellStart"/>
+      <w:r>
+        <w:rPr>
+          <w:rFonts w:asciiTheme="majorHAnsi" w:hAnsiTheme="majorHAnsi" w:cs="TimesNewRomanPS-ItalicMT"/>
+          <w:iCs/>
+          <w:color w:val="FF0000"/>
+          <w:sz w:val="24"/>
+          <w:szCs w:val="24"/>
+        </w:rPr>
+        <w:t>opName</w:t>
+      </w:r>
+      <w:proofErr w:type="spellEnd"/>
+      <w:r>
+        <w:rPr>
+          <w:rFonts w:asciiTheme="majorHAnsi" w:hAnsiTheme="majorHAnsi" w:cs="TimesNewRomanPS-ItalicMT"/>
+          <w:iCs/>
+          <w:color w:val="FF0000"/>
+          <w:sz w:val="24"/>
+          <w:szCs w:val="24"/>
+        </w:rPr>
+        <w:t xml:space="preserve"> (Operator </w:t>
+      </w:r>
+      <w:r>
+        <w:rPr>
+          <w:rFonts w:asciiTheme="majorHAnsi" w:hAnsiTheme="majorHAnsi" w:cs="TimesNewRomanPS-ItalicMT"/>
+          <w:iCs/>
+          <w:color w:val="FF0000"/>
+          <w:sz w:val="24"/>
+          <w:szCs w:val="24"/>
+        </w:rPr>
+        <w:t>⋈</w:t>
+      </w:r>
+      <w:r>
+        <w:rPr>
+          <w:rFonts w:asciiTheme="majorHAnsi" w:hAnsiTheme="majorHAnsi" w:cs="TimesNewRomanPS-ItalicMT"/>
+          <w:iCs/>
+          <w:color w:val="FF0000"/>
+          <w:sz w:val="24"/>
+          <w:szCs w:val="24"/>
+        </w:rPr>
+        <w:t xml:space="preserve"> </w:t>
+      </w:r>
+      <w:r>
+        <w:rPr>
+          <w:rFonts w:asciiTheme="majorHAnsi" w:hAnsiTheme="majorHAnsi" w:cs="TimesNewRomanPS-ItalicMT"/>
+          <w:iCs/>
+          <w:color w:val="FF0000"/>
+          <w:sz w:val="24"/>
+          <w:szCs w:val="24"/>
+        </w:rPr>
+        <w:t>σ</w:t>
+      </w:r>
+      <w:r>
+        <w:rPr>
+          <w:rFonts w:asciiTheme="majorHAnsi" w:hAnsiTheme="majorHAnsi" w:cs="TimesNewRomanPS-ItalicMT"/>
+          <w:iCs/>
+          <w:color w:val="FF0000"/>
+          <w:sz w:val="24"/>
+          <w:szCs w:val="24"/>
+        </w:rPr>
+        <w:t xml:space="preserve"> price &lt; 5 (Journey))</w:t>
+      </w:r>
+    </w:p>
+    <w:p>
+      <w:pPr>
+        <w:pStyle w:val="ListParagraph"/>
+        <w:tabs>
+          <w:tab w:val="left" w:pos="0"/>
+          <w:tab w:val="left" w:pos="360"/>
+        </w:tabs>
+        <w:autoSpaceDE w:val="0"/>
+        <w:autoSpaceDN w:val="0"/>
+        <w:adjustRightInd w:val="0"/>
+        <w:spacing w:after="0" w:line="240" w:lineRule="auto"/>
+        <w:ind w:left="360"/>
+        <w:rPr>
+          <w:rFonts w:asciiTheme="majorHAnsi" w:hAnsiTheme="majorHAnsi" w:cs="TimesNewRomanPS-ItalicMT"/>
+          <w:iCs/>
+          <w:color w:val="FF0000"/>
+          <w:sz w:val="24"/>
+          <w:szCs w:val="24"/>
+        </w:rPr>
+      </w:pPr>
+      <w:r>
+        <w:rPr>
+          <w:rFonts w:asciiTheme="majorHAnsi" w:hAnsiTheme="majorHAnsi" w:cs="TimesNewRomanPS-ItalicMT"/>
+          <w:iCs/>
+          <w:color w:val="FF0000"/>
+          <w:sz w:val="24"/>
+          <w:szCs w:val="24"/>
+        </w:rPr>
+        <w:t xml:space="preserve">5. </w:t>
+      </w:r>
+      <w:r>
+        <w:rPr>
+          <w:rFonts w:asciiTheme="majorHAnsi" w:hAnsiTheme="majorHAnsi" w:cs="TimesNewRomanPS-ItalicMT"/>
+          <w:iCs/>
+          <w:color w:val="FF0000"/>
+          <w:sz w:val="24"/>
+          <w:szCs w:val="24"/>
+        </w:rPr>
+        <w:t xml:space="preserve">π </w:t>
+      </w:r>
+      <w:proofErr w:type="spellStart"/>
+      <w:r>
+        <w:rPr>
+          <w:rFonts w:asciiTheme="majorHAnsi" w:hAnsiTheme="majorHAnsi" w:cs="TimesNewRomanPS-ItalicMT"/>
+          <w:iCs/>
+          <w:color w:val="FF0000"/>
+          <w:sz w:val="24"/>
+          <w:szCs w:val="24"/>
+        </w:rPr>
+        <w:t>opName</w:t>
+      </w:r>
+      <w:proofErr w:type="spellEnd"/>
+      <w:r>
+        <w:rPr>
+          <w:rFonts w:asciiTheme="majorHAnsi" w:hAnsiTheme="majorHAnsi" w:cs="TimesNewRomanPS-ItalicMT"/>
+          <w:iCs/>
+          <w:color w:val="FF0000"/>
+          <w:sz w:val="24"/>
+          <w:szCs w:val="24"/>
+        </w:rPr>
+        <w:t xml:space="preserve">, price (Operator </w:t>
+      </w:r>
+      <w:r>
+        <w:rPr>
+          <w:rFonts w:asciiTheme="majorHAnsi" w:hAnsiTheme="majorHAnsi" w:cs="TimesNewRomanPS-ItalicMT"/>
+          <w:iCs/>
+          <w:color w:val="FF0000"/>
+          <w:sz w:val="24"/>
+          <w:szCs w:val="24"/>
+        </w:rPr>
+        <w:t>⋈</w:t>
+      </w:r>
+      <w:r>
+        <w:rPr>
+          <w:rFonts w:asciiTheme="majorHAnsi" w:hAnsiTheme="majorHAnsi" w:cs="TimesNewRomanPS-ItalicMT"/>
+          <w:iCs/>
+          <w:color w:val="FF0000"/>
+          <w:sz w:val="24"/>
+          <w:szCs w:val="24"/>
+        </w:rPr>
+        <w:t xml:space="preserve"> Journey </w:t>
+      </w:r>
+      <w:r>
+        <w:rPr>
+          <w:rFonts w:asciiTheme="majorHAnsi" w:hAnsiTheme="majorHAnsi" w:cs="TimesNewRomanPS-ItalicMT"/>
+          <w:iCs/>
+          <w:color w:val="FF0000"/>
+          <w:sz w:val="24"/>
+          <w:szCs w:val="24"/>
+        </w:rPr>
+        <w:t>⋈</w:t>
+      </w:r>
+      <w:r>
+        <w:rPr>
+          <w:rFonts w:asciiTheme="majorHAnsi" w:hAnsiTheme="majorHAnsi" w:cs="TimesNewRomanPS-ItalicMT"/>
+          <w:iCs/>
+          <w:color w:val="FF0000"/>
+          <w:sz w:val="24"/>
+          <w:szCs w:val="24"/>
+        </w:rPr>
+        <w:t xml:space="preserve"> </w:t>
+      </w:r>
+      <w:proofErr w:type="gramStart"/>
+      <w:r>
+        <w:rPr>
+          <w:rFonts w:asciiTheme="majorHAnsi" w:hAnsiTheme="majorHAnsi" w:cs="TimesNewRomanPS-ItalicMT"/>
+          <w:iCs/>
+          <w:color w:val="FF0000"/>
+          <w:sz w:val="24"/>
+          <w:szCs w:val="24"/>
+        </w:rPr>
+        <w:t>σ</w:t>
+      </w:r>
+      <w:r>
+        <w:rPr>
+          <w:rFonts w:asciiTheme="majorHAnsi" w:hAnsiTheme="majorHAnsi" w:cs="TimesNewRomanPS-ItalicMT"/>
+          <w:iCs/>
+          <w:color w:val="FF0000"/>
+          <w:sz w:val="24"/>
+          <w:szCs w:val="24"/>
+        </w:rPr>
+        <w:t xml:space="preserve">  </w:t>
+      </w:r>
+      <w:proofErr w:type="spellStart"/>
+      <w:r>
+        <w:rPr>
+          <w:rFonts w:asciiTheme="majorHAnsi" w:hAnsiTheme="majorHAnsi" w:cs="TimesNewRomanPS-ItalicMT"/>
+          <w:iCs/>
+          <w:color w:val="FF0000"/>
+          <w:sz w:val="24"/>
+          <w:szCs w:val="24"/>
+        </w:rPr>
+        <w:t>destName</w:t>
+      </w:r>
+      <w:proofErr w:type="spellEnd"/>
+      <w:proofErr w:type="gramEnd"/>
+      <w:r>
+        <w:rPr>
+          <w:rFonts w:asciiTheme="majorHAnsi" w:hAnsiTheme="majorHAnsi" w:cs="TimesNewRomanPS-ItalicMT"/>
+          <w:iCs/>
+          <w:color w:val="FF0000"/>
+          <w:sz w:val="24"/>
+          <w:szCs w:val="24"/>
+        </w:rPr>
+        <w:t xml:space="preserve"> = ‘Boston’ (Destination))</w:t>
+      </w:r>
+    </w:p>
+    <w:p>
+      <w:pPr>
+        <w:pStyle w:val="ListParagraph"/>
+        <w:tabs>
+          <w:tab w:val="left" w:pos="0"/>
+          <w:tab w:val="left" w:pos="360"/>
+        </w:tabs>
+        <w:autoSpaceDE w:val="0"/>
+        <w:autoSpaceDN w:val="0"/>
+        <w:adjustRightInd w:val="0"/>
+        <w:spacing w:after="0" w:line="240" w:lineRule="auto"/>
+        <w:ind w:left="360"/>
+        <w:rPr>
+          <w:rFonts w:asciiTheme="majorHAnsi" w:hAnsiTheme="majorHAnsi" w:cs="TimesNewRomanPS-ItalicMT"/>
+          <w:iCs/>
+          <w:color w:val="FF0000"/>
+          <w:sz w:val="24"/>
+          <w:szCs w:val="24"/>
+        </w:rPr>
+      </w:pPr>
+    </w:p>
+    <w:p>
+      <w:pPr>
+        <w:pStyle w:val="ListParagraph"/>
+        <w:tabs>
+          <w:tab w:val="left" w:pos="0"/>
+          <w:tab w:val="left" w:pos="360"/>
+        </w:tabs>
+        <w:autoSpaceDE w:val="0"/>
+        <w:autoSpaceDN w:val="0"/>
+        <w:adjustRightInd w:val="0"/>
+        <w:spacing w:after="0" w:line="240" w:lineRule="auto"/>
+        <w:ind w:left="360"/>
+        <w:rPr>
+          <w:rFonts w:asciiTheme="majorHAnsi" w:hAnsiTheme="majorHAnsi" w:cs="TimesNewRomanPS-ItalicMT"/>
+          <w:iCs/>
+          <w:color w:val="FF0000"/>
+          <w:sz w:val="24"/>
+          <w:szCs w:val="24"/>
+        </w:rPr>
+      </w:pPr>
     </w:p>
     <w:p>
       <w:pPr>
@@ -3062,7 +4396,6 @@
           <w:sz w:val="24"/>
           <w:szCs w:val="24"/>
         </w:rPr>
-        <w:lastRenderedPageBreak/>
         <w:t>Solve Q 5.8</w:t>
       </w:r>
       <w:r>
@@ -3255,6 +4588,78 @@
         <w:rPr>
           <w:rFonts w:asciiTheme="majorHAnsi" w:hAnsiTheme="majorHAnsi" w:cs="TimesNewRomanPS-ItalicMT"/>
           <w:iCs/>
+          <w:color w:val="FF0000"/>
+          <w:sz w:val="24"/>
+          <w:szCs w:val="24"/>
+        </w:rPr>
+        <w:t xml:space="preserve"> </w:t>
+      </w:r>
+      <w:r>
+        <w:rPr>
+          <w:rFonts w:asciiTheme="majorHAnsi" w:hAnsiTheme="majorHAnsi" w:cs="TimesNewRomanPS-ItalicMT"/>
+          <w:iCs/>
+          <w:color w:val="FF0000"/>
+          <w:sz w:val="24"/>
+          <w:szCs w:val="24"/>
+        </w:rPr>
+        <w:t xml:space="preserve">Return the </w:t>
+      </w:r>
+      <w:proofErr w:type="spellStart"/>
+      <w:r>
+        <w:rPr>
+          <w:rFonts w:asciiTheme="majorHAnsi" w:hAnsiTheme="majorHAnsi" w:cs="TimesNewRomanPS-ItalicMT"/>
+          <w:iCs/>
+          <w:color w:val="FF0000"/>
+          <w:sz w:val="24"/>
+          <w:szCs w:val="24"/>
+        </w:rPr>
+        <w:t>hotelNo</w:t>
+      </w:r>
+      <w:proofErr w:type="spellEnd"/>
+      <w:r>
+        <w:rPr>
+          <w:rFonts w:asciiTheme="majorHAnsi" w:hAnsiTheme="majorHAnsi" w:cs="TimesNewRomanPS-ItalicMT"/>
+          <w:iCs/>
+          <w:color w:val="FF0000"/>
+          <w:sz w:val="24"/>
+          <w:szCs w:val="24"/>
+        </w:rPr>
+        <w:t xml:space="preserve"> value from </w:t>
+      </w:r>
+      <w:r>
+        <w:rPr>
+          <w:rFonts w:asciiTheme="majorHAnsi" w:hAnsiTheme="majorHAnsi" w:cs="TimesNewRomanPS-ItalicMT"/>
+          <w:iCs/>
+          <w:color w:val="FF0000"/>
+          <w:sz w:val="24"/>
+          <w:szCs w:val="24"/>
+        </w:rPr>
+        <w:t xml:space="preserve">Room </w:t>
+      </w:r>
+      <w:r>
+        <w:rPr>
+          <w:rFonts w:asciiTheme="majorHAnsi" w:hAnsiTheme="majorHAnsi" w:cs="TimesNewRomanPS-ItalicMT"/>
+          <w:iCs/>
+          <w:color w:val="FF0000"/>
+          <w:sz w:val="24"/>
+          <w:szCs w:val="24"/>
+        </w:rPr>
+        <w:t xml:space="preserve">table </w:t>
+      </w:r>
+      <w:r>
+        <w:rPr>
+          <w:rFonts w:asciiTheme="majorHAnsi" w:hAnsiTheme="majorHAnsi" w:cs="TimesNewRomanPS-ItalicMT"/>
+          <w:iCs/>
+          <w:color w:val="FF0000"/>
+          <w:sz w:val="24"/>
+          <w:szCs w:val="24"/>
+        </w:rPr>
+        <w:t>where price &gt; 50</w:t>
+      </w:r>
+      <w:r>
+        <w:rPr>
+          <w:rFonts w:asciiTheme="majorHAnsi" w:hAnsiTheme="majorHAnsi" w:cs="TimesNewRomanPS-ItalicMT"/>
+          <w:iCs/>
           <w:sz w:val="24"/>
           <w:szCs w:val="24"/>
         </w:rPr>
@@ -3354,6 +4759,68 @@
           <w:szCs w:val="24"/>
         </w:rPr>
         <w:t>ANS:</w:t>
+      </w:r>
+      <w:r>
+        <w:rPr>
+          <w:rFonts w:asciiTheme="majorHAnsi" w:hAnsiTheme="majorHAnsi" w:cs="TimesNewRomanPS-ItalicMT"/>
+          <w:iCs/>
+          <w:color w:val="FF0000"/>
+          <w:sz w:val="24"/>
+          <w:szCs w:val="24"/>
+        </w:rPr>
+        <w:t xml:space="preserve"> Join Hotel and Room </w:t>
+      </w:r>
+      <w:r>
+        <w:rPr>
+          <w:rFonts w:asciiTheme="majorHAnsi" w:hAnsiTheme="majorHAnsi" w:cs="TimesNewRomanPS-ItalicMT"/>
+          <w:iCs/>
+          <w:color w:val="FF0000"/>
+          <w:sz w:val="24"/>
+          <w:szCs w:val="24"/>
+        </w:rPr>
+        <w:t xml:space="preserve">table on </w:t>
+      </w:r>
+      <w:proofErr w:type="spellStart"/>
+      <w:r>
+        <w:rPr>
+          <w:rFonts w:asciiTheme="majorHAnsi" w:hAnsiTheme="majorHAnsi" w:cs="TimesNewRomanPS-ItalicMT"/>
+          <w:iCs/>
+          <w:color w:val="FF0000"/>
+          <w:sz w:val="24"/>
+          <w:szCs w:val="24"/>
+        </w:rPr>
+        <w:t>h</w:t>
+      </w:r>
+      <w:r>
+        <w:rPr>
+          <w:rFonts w:asciiTheme="majorHAnsi" w:hAnsiTheme="majorHAnsi" w:cs="TimesNewRomanPS-ItalicMT"/>
+          <w:iCs/>
+          <w:color w:val="FF0000"/>
+          <w:sz w:val="24"/>
+          <w:szCs w:val="24"/>
+        </w:rPr>
+        <w:t>otelNo</w:t>
+      </w:r>
+      <w:proofErr w:type="spellEnd"/>
+      <w:r>
+        <w:rPr>
+          <w:rFonts w:asciiTheme="majorHAnsi" w:hAnsiTheme="majorHAnsi" w:cs="TimesNewRomanPS-ItalicMT"/>
+          <w:iCs/>
+          <w:color w:val="FF0000"/>
+          <w:sz w:val="24"/>
+          <w:szCs w:val="24"/>
+        </w:rPr>
+        <w:t xml:space="preserve"> attribute</w:t>
+      </w:r>
+      <w:r>
+        <w:rPr>
+          <w:rFonts w:asciiTheme="majorHAnsi" w:hAnsiTheme="majorHAnsi" w:cs="TimesNewRomanPS-ItalicMT"/>
+          <w:iCs/>
+          <w:color w:val="FF0000"/>
+          <w:sz w:val="24"/>
+          <w:szCs w:val="24"/>
+        </w:rPr>
+        <w:t xml:space="preserve"> </w:t>
       </w:r>
     </w:p>
     <w:p>
@@ -3554,6 +5021,48 @@
         </w:rPr>
         <w:t>ANS:</w:t>
       </w:r>
+      <w:r>
+        <w:rPr>
+          <w:rFonts w:asciiTheme="majorHAnsi" w:hAnsiTheme="majorHAnsi" w:cs="TimesNewRomanPS-ItalicMT"/>
+          <w:iCs/>
+          <w:color w:val="FF0000"/>
+          <w:sz w:val="24"/>
+          <w:szCs w:val="24"/>
+        </w:rPr>
+        <w:t xml:space="preserve"> </w:t>
+      </w:r>
+      <w:r>
+        <w:rPr>
+          <w:rFonts w:asciiTheme="majorHAnsi" w:hAnsiTheme="majorHAnsi" w:cs="TimesNewRomanPS-ItalicMT"/>
+          <w:iCs/>
+          <w:color w:val="FF0000"/>
+          <w:sz w:val="24"/>
+          <w:szCs w:val="24"/>
+        </w:rPr>
+        <w:t xml:space="preserve"> Return </w:t>
+      </w:r>
+      <w:proofErr w:type="spellStart"/>
+      <w:r>
+        <w:rPr>
+          <w:rFonts w:asciiTheme="majorHAnsi" w:hAnsiTheme="majorHAnsi" w:cs="TimesNewRomanPS-ItalicMT"/>
+          <w:iCs/>
+          <w:color w:val="FF0000"/>
+          <w:sz w:val="24"/>
+          <w:szCs w:val="24"/>
+        </w:rPr>
+        <w:t>hotelName</w:t>
+      </w:r>
+      <w:proofErr w:type="spellEnd"/>
+      <w:r>
+        <w:rPr>
+          <w:rFonts w:asciiTheme="majorHAnsi" w:hAnsiTheme="majorHAnsi" w:cs="TimesNewRomanPS-ItalicMT"/>
+          <w:iCs/>
+          <w:color w:val="FF0000"/>
+          <w:sz w:val="24"/>
+          <w:szCs w:val="24"/>
+        </w:rPr>
+        <w:t xml:space="preserve"> for hotels that have a room with price &gt; 50</w:t>
+      </w:r>
     </w:p>
     <w:p>
       <w:pPr>
@@ -3657,6 +5166,16 @@
           <w:szCs w:val="24"/>
         </w:rPr>
         <w:t>ANS:</w:t>
+      </w:r>
+      <w:r>
+        <w:rPr>
+          <w:rFonts w:asciiTheme="majorHAnsi" w:hAnsiTheme="majorHAnsi" w:cs="TimesNewRomanPS-ItalicMT"/>
+          <w:iCs/>
+          <w:color w:val="FF0000"/>
+          <w:sz w:val="24"/>
+          <w:szCs w:val="24"/>
+        </w:rPr>
+        <w:t xml:space="preserve"> Return Guest records for these guests who have bookings that end on after 1-jan-2007</w:t>
       </w:r>
     </w:p>
     <w:p>
@@ -3779,7 +5298,7 @@
 </file>
 
 <file path=word/endnotes.xml><?xml version="1.0" encoding="utf-8"?>
-<w:endnotes xmlns:ve="http://schemas.openxmlformats.org/markup-compatibility/2006" xmlns:o="urn:schemas-microsoft-com:office:office" xmlns:r="http://schemas.openxmlformats.org/officeDocument/2006/relationships" xmlns:m="http://schemas.openxmlformats.org/officeDocument/2006/math" xmlns:v="urn:schemas-microsoft-com:vml" xmlns:wp="http://schemas.openxmlformats.org/drawingml/2006/wordprocessingDrawing" xmlns:w10="urn:schemas-microsoft-com:office:word" xmlns:w="http://schemas.openxmlformats.org/wordprocessingml/2006/main" xmlns:wne="http://schemas.microsoft.com/office/word/2006/wordml">
+<w:endnotes xmlns:wpc="http://schemas.microsoft.com/office/word/2010/wordprocessingCanvas" xmlns:cx="http://schemas.microsoft.com/office/drawing/2014/chartex" xmlns:cx1="http://schemas.microsoft.com/office/drawing/2015/9/8/chartex" xmlns:cx2="http://schemas.microsoft.com/office/drawing/2015/10/21/chartex" xmlns:cx3="http://schemas.microsoft.com/office/drawing/2016/5/9/chartex" xmlns:cx4="http://schemas.microsoft.com/office/drawing/2016/5/10/chartex" xmlns:cx5="http://schemas.microsoft.com/office/drawing/2016/5/11/chartex" xmlns:cx6="http://schemas.microsoft.com/office/drawing/2016/5/12/chartex" xmlns:cx7="http://schemas.microsoft.com/office/drawing/2016/5/13/chartex" xmlns:cx8="http://schemas.microsoft.com/office/drawing/2016/5/14/chartex" xmlns:mc="http://schemas.openxmlformats.org/markup-compatibility/2006" xmlns:aink="http://schemas.microsoft.com/office/drawing/2016/ink" xmlns:am3d="http://schemas.microsoft.com/office/drawing/2017/model3d" xmlns:o="urn:schemas-microsoft-com:office:office" xmlns:oel="http://schemas.microsoft.com/office/2019/extlst" xmlns:r="http://schemas.openxmlformats.org/officeDocument/2006/relationships" xmlns:m="http://schemas.openxmlformats.org/officeDocument/2006/math" xmlns:v="urn:schemas-microsoft-com:vml" xmlns:wp14="http://schemas.microsoft.com/office/word/2010/wordprocessingDrawing" xmlns:wp="http://schemas.openxmlformats.org/drawingml/2006/wordprocessingDrawing" xmlns:w10="urn:schemas-microsoft-com:office:word" xmlns:w="http://schemas.openxmlformats.org/wordprocessingml/2006/main" xmlns:w14="http://schemas.microsoft.com/office/word/2010/wordml" xmlns:w15="http://schemas.microsoft.com/office/word/2012/wordml" xmlns:w16cex="http://schemas.microsoft.com/office/word/2018/wordml/cex" xmlns:w16cid="http://schemas.microsoft.com/office/word/2016/wordml/cid" xmlns:w16="http://schemas.microsoft.com/office/word/2018/wordml" xmlns:w16du="http://schemas.microsoft.com/office/word/2023/wordml/word16du" xmlns:w16sdtdh="http://schemas.microsoft.com/office/word/2020/wordml/sdtdatahash" xmlns:w16sdtfl="http://schemas.microsoft.com/office/word/2024/wordml/sdtformatlock" xmlns:w16se="http://schemas.microsoft.com/office/word/2015/wordml/symex" xmlns:wpg="http://schemas.microsoft.com/office/word/2010/wordprocessingGroup" xmlns:wpi="http://schemas.microsoft.com/office/word/2010/wordprocessingInk" xmlns:wne="http://schemas.microsoft.com/office/word/2006/wordml" xmlns:wps="http://schemas.microsoft.com/office/word/2010/wordprocessingShape" mc:Ignorable="w14 w15 w16se w16cid w16 w16cex w16sdtdh w16sdtfl w16du wp14">
   <w:endnote w:type="separator" w:id="-1">
     <w:p>
       <w:pPr>
@@ -3804,7 +5323,7 @@
 </file>
 
 <file path=word/footer1.xml><?xml version="1.0" encoding="utf-8"?>
-<w:ftr xmlns:ve="http://schemas.openxmlformats.org/markup-compatibility/2006" xmlns:o="urn:schemas-microsoft-com:office:office" xmlns:r="http://schemas.openxmlformats.org/officeDocument/2006/relationships" xmlns:m="http://schemas.openxmlformats.org/officeDocument/2006/math" xmlns:v="urn:schemas-microsoft-com:vml" xmlns:wp="http://schemas.openxmlformats.org/drawingml/2006/wordprocessingDrawing" xmlns:w10="urn:schemas-microsoft-com:office:word" xmlns:w="http://schemas.openxmlformats.org/wordprocessingml/2006/main" xmlns:wne="http://schemas.microsoft.com/office/word/2006/wordml">
+<w:ftr xmlns:wpc="http://schemas.microsoft.com/office/word/2010/wordprocessingCanvas" xmlns:cx="http://schemas.microsoft.com/office/drawing/2014/chartex" xmlns:cx1="http://schemas.microsoft.com/office/drawing/2015/9/8/chartex" xmlns:cx2="http://schemas.microsoft.com/office/drawing/2015/10/21/chartex" xmlns:cx3="http://schemas.microsoft.com/office/drawing/2016/5/9/chartex" xmlns:cx4="http://schemas.microsoft.com/office/drawing/2016/5/10/chartex" xmlns:cx5="http://schemas.microsoft.com/office/drawing/2016/5/11/chartex" xmlns:cx6="http://schemas.microsoft.com/office/drawing/2016/5/12/chartex" xmlns:cx7="http://schemas.microsoft.com/office/drawing/2016/5/13/chartex" xmlns:cx8="http://schemas.microsoft.com/office/drawing/2016/5/14/chartex" xmlns:mc="http://schemas.openxmlformats.org/markup-compatibility/2006" xmlns:aink="http://schemas.microsoft.com/office/drawing/2016/ink" xmlns:am3d="http://schemas.microsoft.com/office/drawing/2017/model3d" xmlns:o="urn:schemas-microsoft-com:office:office" xmlns:oel="http://schemas.microsoft.com/office/2019/extlst" xmlns:r="http://schemas.openxmlformats.org/officeDocument/2006/relationships" xmlns:m="http://schemas.openxmlformats.org/officeDocument/2006/math" xmlns:v="urn:schemas-microsoft-com:vml" xmlns:wp14="http://schemas.microsoft.com/office/word/2010/wordprocessingDrawing" xmlns:wp="http://schemas.openxmlformats.org/drawingml/2006/wordprocessingDrawing" xmlns:w10="urn:schemas-microsoft-com:office:word" xmlns:w="http://schemas.openxmlformats.org/wordprocessingml/2006/main" xmlns:w14="http://schemas.microsoft.com/office/word/2010/wordml" xmlns:w15="http://schemas.microsoft.com/office/word/2012/wordml" xmlns:w16cex="http://schemas.microsoft.com/office/word/2018/wordml/cex" xmlns:w16cid="http://schemas.microsoft.com/office/word/2016/wordml/cid" xmlns:w16="http://schemas.microsoft.com/office/word/2018/wordml" xmlns:w16du="http://schemas.microsoft.com/office/word/2023/wordml/word16du" xmlns:w16sdtdh="http://schemas.microsoft.com/office/word/2020/wordml/sdtdatahash" xmlns:w16sdtfl="http://schemas.microsoft.com/office/word/2024/wordml/sdtformatlock" xmlns:w16se="http://schemas.microsoft.com/office/word/2015/wordml/symex" xmlns:wpg="http://schemas.microsoft.com/office/word/2010/wordprocessingGroup" xmlns:wpi="http://schemas.microsoft.com/office/word/2010/wordprocessingInk" xmlns:wne="http://schemas.microsoft.com/office/word/2006/wordml" xmlns:wps="http://schemas.microsoft.com/office/word/2010/wordprocessingShape" mc:Ignorable="w14 w15 w16se w16cid w16 w16cex w16sdtdh w16sdtfl w16du wp14">
   <w:p>
     <w:pPr>
       <w:pStyle w:val="Footer"/>
@@ -3814,7 +5333,7 @@
 </file>
 
 <file path=word/footer2.xml><?xml version="1.0" encoding="utf-8"?>
-<w:ftr xmlns:ve="http://schemas.openxmlformats.org/markup-compatibility/2006" xmlns:o="urn:schemas-microsoft-com:office:office" xmlns:r="http://schemas.openxmlformats.org/officeDocument/2006/relationships" xmlns:m="http://schemas.openxmlformats.org/officeDocument/2006/math" xmlns:v="urn:schemas-microsoft-com:vml" xmlns:wp="http://schemas.openxmlformats.org/drawingml/2006/wordprocessingDrawing" xmlns:w10="urn:schemas-microsoft-com:office:word" xmlns:w="http://schemas.openxmlformats.org/wordprocessingml/2006/main" xmlns:wne="http://schemas.microsoft.com/office/word/2006/wordml">
+<w:ftr xmlns:wpc="http://schemas.microsoft.com/office/word/2010/wordprocessingCanvas" xmlns:cx="http://schemas.microsoft.com/office/drawing/2014/chartex" xmlns:cx1="http://schemas.microsoft.com/office/drawing/2015/9/8/chartex" xmlns:cx2="http://schemas.microsoft.com/office/drawing/2015/10/21/chartex" xmlns:cx3="http://schemas.microsoft.com/office/drawing/2016/5/9/chartex" xmlns:cx4="http://schemas.microsoft.com/office/drawing/2016/5/10/chartex" xmlns:cx5="http://schemas.microsoft.com/office/drawing/2016/5/11/chartex" xmlns:cx6="http://schemas.microsoft.com/office/drawing/2016/5/12/chartex" xmlns:cx7="http://schemas.microsoft.com/office/drawing/2016/5/13/chartex" xmlns:cx8="http://schemas.microsoft.com/office/drawing/2016/5/14/chartex" xmlns:mc="http://schemas.openxmlformats.org/markup-compatibility/2006" xmlns:aink="http://schemas.microsoft.com/office/drawing/2016/ink" xmlns:am3d="http://schemas.microsoft.com/office/drawing/2017/model3d" xmlns:o="urn:schemas-microsoft-com:office:office" xmlns:oel="http://schemas.microsoft.com/office/2019/extlst" xmlns:r="http://schemas.openxmlformats.org/officeDocument/2006/relationships" xmlns:m="http://schemas.openxmlformats.org/officeDocument/2006/math" xmlns:v="urn:schemas-microsoft-com:vml" xmlns:wp14="http://schemas.microsoft.com/office/word/2010/wordprocessingDrawing" xmlns:wp="http://schemas.openxmlformats.org/drawingml/2006/wordprocessingDrawing" xmlns:w10="urn:schemas-microsoft-com:office:word" xmlns:w="http://schemas.openxmlformats.org/wordprocessingml/2006/main" xmlns:w14="http://schemas.microsoft.com/office/word/2010/wordml" xmlns:w15="http://schemas.microsoft.com/office/word/2012/wordml" xmlns:w16cex="http://schemas.microsoft.com/office/word/2018/wordml/cex" xmlns:w16cid="http://schemas.microsoft.com/office/word/2016/wordml/cid" xmlns:w16="http://schemas.microsoft.com/office/word/2018/wordml" xmlns:w16du="http://schemas.microsoft.com/office/word/2023/wordml/word16du" xmlns:w16sdtdh="http://schemas.microsoft.com/office/word/2020/wordml/sdtdatahash" xmlns:w16sdtfl="http://schemas.microsoft.com/office/word/2024/wordml/sdtformatlock" xmlns:w16se="http://schemas.microsoft.com/office/word/2015/wordml/symex" xmlns:wpg="http://schemas.microsoft.com/office/word/2010/wordprocessingGroup" xmlns:wpi="http://schemas.microsoft.com/office/word/2010/wordprocessingInk" xmlns:wne="http://schemas.microsoft.com/office/word/2006/wordml" xmlns:wps="http://schemas.microsoft.com/office/word/2010/wordprocessingShape" mc:Ignorable="w14 w15 w16se w16cid w16 w16cex w16sdtdh w16sdtfl w16du wp14">
   <w:p>
     <w:pPr>
       <w:pStyle w:val="Footer"/>
@@ -3824,7 +5343,7 @@
 </file>
 
 <file path=word/footer3.xml><?xml version="1.0" encoding="utf-8"?>
-<w:ftr xmlns:ve="http://schemas.openxmlformats.org/markup-compatibility/2006" xmlns:o="urn:schemas-microsoft-com:office:office" xmlns:r="http://schemas.openxmlformats.org/officeDocument/2006/relationships" xmlns:m="http://schemas.openxmlformats.org/officeDocument/2006/math" xmlns:v="urn:schemas-microsoft-com:vml" xmlns:wp="http://schemas.openxmlformats.org/drawingml/2006/wordprocessingDrawing" xmlns:w10="urn:schemas-microsoft-com:office:word" xmlns:w="http://schemas.openxmlformats.org/wordprocessingml/2006/main" xmlns:wne="http://schemas.microsoft.com/office/word/2006/wordml">
+<w:ftr xmlns:wpc="http://schemas.microsoft.com/office/word/2010/wordprocessingCanvas" xmlns:cx="http://schemas.microsoft.com/office/drawing/2014/chartex" xmlns:cx1="http://schemas.microsoft.com/office/drawing/2015/9/8/chartex" xmlns:cx2="http://schemas.microsoft.com/office/drawing/2015/10/21/chartex" xmlns:cx3="http://schemas.microsoft.com/office/drawing/2016/5/9/chartex" xmlns:cx4="http://schemas.microsoft.com/office/drawing/2016/5/10/chartex" xmlns:cx5="http://schemas.microsoft.com/office/drawing/2016/5/11/chartex" xmlns:cx6="http://schemas.microsoft.com/office/drawing/2016/5/12/chartex" xmlns:cx7="http://schemas.microsoft.com/office/drawing/2016/5/13/chartex" xmlns:cx8="http://schemas.microsoft.com/office/drawing/2016/5/14/chartex" xmlns:mc="http://schemas.openxmlformats.org/markup-compatibility/2006" xmlns:aink="http://schemas.microsoft.com/office/drawing/2016/ink" xmlns:am3d="http://schemas.microsoft.com/office/drawing/2017/model3d" xmlns:o="urn:schemas-microsoft-com:office:office" xmlns:oel="http://schemas.microsoft.com/office/2019/extlst" xmlns:r="http://schemas.openxmlformats.org/officeDocument/2006/relationships" xmlns:m="http://schemas.openxmlformats.org/officeDocument/2006/math" xmlns:v="urn:schemas-microsoft-com:vml" xmlns:wp14="http://schemas.microsoft.com/office/word/2010/wordprocessingDrawing" xmlns:wp="http://schemas.openxmlformats.org/drawingml/2006/wordprocessingDrawing" xmlns:w10="urn:schemas-microsoft-com:office:word" xmlns:w="http://schemas.openxmlformats.org/wordprocessingml/2006/main" xmlns:w14="http://schemas.microsoft.com/office/word/2010/wordml" xmlns:w15="http://schemas.microsoft.com/office/word/2012/wordml" xmlns:w16cex="http://schemas.microsoft.com/office/word/2018/wordml/cex" xmlns:w16cid="http://schemas.microsoft.com/office/word/2016/wordml/cid" xmlns:w16="http://schemas.microsoft.com/office/word/2018/wordml" xmlns:w16du="http://schemas.microsoft.com/office/word/2023/wordml/word16du" xmlns:w16sdtdh="http://schemas.microsoft.com/office/word/2020/wordml/sdtdatahash" xmlns:w16sdtfl="http://schemas.microsoft.com/office/word/2024/wordml/sdtformatlock" xmlns:w16se="http://schemas.microsoft.com/office/word/2015/wordml/symex" xmlns:wpg="http://schemas.microsoft.com/office/word/2010/wordprocessingGroup" xmlns:wpi="http://schemas.microsoft.com/office/word/2010/wordprocessingInk" xmlns:wne="http://schemas.microsoft.com/office/word/2006/wordml" xmlns:wps="http://schemas.microsoft.com/office/word/2010/wordprocessingShape" mc:Ignorable="w14 w15 w16se w16cid w16 w16cex w16sdtdh w16sdtfl w16du wp14">
   <w:p>
     <w:pPr>
       <w:pStyle w:val="Footer"/>
@@ -3834,7 +5353,7 @@
 </file>
 
 <file path=word/footnotes.xml><?xml version="1.0" encoding="utf-8"?>
-<w:footnotes xmlns:ve="http://schemas.openxmlformats.org/markup-compatibility/2006" xmlns:o="urn:schemas-microsoft-com:office:office" xmlns:r="http://schemas.openxmlformats.org/officeDocument/2006/relationships" xmlns:m="http://schemas.openxmlformats.org/officeDocument/2006/math" xmlns:v="urn:schemas-microsoft-com:vml" xmlns:wp="http://schemas.openxmlformats.org/drawingml/2006/wordprocessingDrawing" xmlns:w10="urn:schemas-microsoft-com:office:word" xmlns:w="http://schemas.openxmlformats.org/wordprocessingml/2006/main" xmlns:wne="http://schemas.microsoft.com/office/word/2006/wordml">
+<w:footnotes xmlns:wpc="http://schemas.microsoft.com/office/word/2010/wordprocessingCanvas" xmlns:cx="http://schemas.microsoft.com/office/drawing/2014/chartex" xmlns:cx1="http://schemas.microsoft.com/office/drawing/2015/9/8/chartex" xmlns:cx2="http://schemas.microsoft.com/office/drawing/2015/10/21/chartex" xmlns:cx3="http://schemas.microsoft.com/office/drawing/2016/5/9/chartex" xmlns:cx4="http://schemas.microsoft.com/office/drawing/2016/5/10/chartex" xmlns:cx5="http://schemas.microsoft.com/office/drawing/2016/5/11/chartex" xmlns:cx6="http://schemas.microsoft.com/office/drawing/2016/5/12/chartex" xmlns:cx7="http://schemas.microsoft.com/office/drawing/2016/5/13/chartex" xmlns:cx8="http://schemas.microsoft.com/office/drawing/2016/5/14/chartex" xmlns:mc="http://schemas.openxmlformats.org/markup-compatibility/2006" xmlns:aink="http://schemas.microsoft.com/office/drawing/2016/ink" xmlns:am3d="http://schemas.microsoft.com/office/drawing/2017/model3d" xmlns:o="urn:schemas-microsoft-com:office:office" xmlns:oel="http://schemas.microsoft.com/office/2019/extlst" xmlns:r="http://schemas.openxmlformats.org/officeDocument/2006/relationships" xmlns:m="http://schemas.openxmlformats.org/officeDocument/2006/math" xmlns:v="urn:schemas-microsoft-com:vml" xmlns:wp14="http://schemas.microsoft.com/office/word/2010/wordprocessingDrawing" xmlns:wp="http://schemas.openxmlformats.org/drawingml/2006/wordprocessingDrawing" xmlns:w10="urn:schemas-microsoft-com:office:word" xmlns:w="http://schemas.openxmlformats.org/wordprocessingml/2006/main" xmlns:w14="http://schemas.microsoft.com/office/word/2010/wordml" xmlns:w15="http://schemas.microsoft.com/office/word/2012/wordml" xmlns:w16cex="http://schemas.microsoft.com/office/word/2018/wordml/cex" xmlns:w16cid="http://schemas.microsoft.com/office/word/2016/wordml/cid" xmlns:w16="http://schemas.microsoft.com/office/word/2018/wordml" xmlns:w16du="http://schemas.microsoft.com/office/word/2023/wordml/word16du" xmlns:w16sdtdh="http://schemas.microsoft.com/office/word/2020/wordml/sdtdatahash" xmlns:w16sdtfl="http://schemas.microsoft.com/office/word/2024/wordml/sdtformatlock" xmlns:w16se="http://schemas.microsoft.com/office/word/2015/wordml/symex" xmlns:wpg="http://schemas.microsoft.com/office/word/2010/wordprocessingGroup" xmlns:wpi="http://schemas.microsoft.com/office/word/2010/wordprocessingInk" xmlns:wne="http://schemas.microsoft.com/office/word/2006/wordml" xmlns:wps="http://schemas.microsoft.com/office/word/2010/wordprocessingShape" mc:Ignorable="w14 w15 w16se w16cid w16 w16cex w16sdtdh w16sdtfl w16du wp14">
   <w:footnote w:type="separator" w:id="-1">
     <w:p>
       <w:pPr>
@@ -3859,7 +5378,7 @@
 </file>
 
 <file path=word/header1.xml><?xml version="1.0" encoding="utf-8"?>
-<w:hdr xmlns:ve="http://schemas.openxmlformats.org/markup-compatibility/2006" xmlns:o="urn:schemas-microsoft-com:office:office" xmlns:r="http://schemas.openxmlformats.org/officeDocument/2006/relationships" xmlns:m="http://schemas.openxmlformats.org/officeDocument/2006/math" xmlns:v="urn:schemas-microsoft-com:vml" xmlns:wp="http://schemas.openxmlformats.org/drawingml/2006/wordprocessingDrawing" xmlns:w10="urn:schemas-microsoft-com:office:word" xmlns:w="http://schemas.openxmlformats.org/wordprocessingml/2006/main" xmlns:wne="http://schemas.microsoft.com/office/word/2006/wordml">
+<w:hdr xmlns:wpc="http://schemas.microsoft.com/office/word/2010/wordprocessingCanvas" xmlns:cx="http://schemas.microsoft.com/office/drawing/2014/chartex" xmlns:cx1="http://schemas.microsoft.com/office/drawing/2015/9/8/chartex" xmlns:cx2="http://schemas.microsoft.com/office/drawing/2015/10/21/chartex" xmlns:cx3="http://schemas.microsoft.com/office/drawing/2016/5/9/chartex" xmlns:cx4="http://schemas.microsoft.com/office/drawing/2016/5/10/chartex" xmlns:cx5="http://schemas.microsoft.com/office/drawing/2016/5/11/chartex" xmlns:cx6="http://schemas.microsoft.com/office/drawing/2016/5/12/chartex" xmlns:cx7="http://schemas.microsoft.com/office/drawing/2016/5/13/chartex" xmlns:cx8="http://schemas.microsoft.com/office/drawing/2016/5/14/chartex" xmlns:mc="http://schemas.openxmlformats.org/markup-compatibility/2006" xmlns:aink="http://schemas.microsoft.com/office/drawing/2016/ink" xmlns:am3d="http://schemas.microsoft.com/office/drawing/2017/model3d" xmlns:o="urn:schemas-microsoft-com:office:office" xmlns:oel="http://schemas.microsoft.com/office/2019/extlst" xmlns:r="http://schemas.openxmlformats.org/officeDocument/2006/relationships" xmlns:m="http://schemas.openxmlformats.org/officeDocument/2006/math" xmlns:v="urn:schemas-microsoft-com:vml" xmlns:wp14="http://schemas.microsoft.com/office/word/2010/wordprocessingDrawing" xmlns:wp="http://schemas.openxmlformats.org/drawingml/2006/wordprocessingDrawing" xmlns:w10="urn:schemas-microsoft-com:office:word" xmlns:w="http://schemas.openxmlformats.org/wordprocessingml/2006/main" xmlns:w14="http://schemas.microsoft.com/office/word/2010/wordml" xmlns:w15="http://schemas.microsoft.com/office/word/2012/wordml" xmlns:w16cex="http://schemas.microsoft.com/office/word/2018/wordml/cex" xmlns:w16cid="http://schemas.microsoft.com/office/word/2016/wordml/cid" xmlns:w16="http://schemas.microsoft.com/office/word/2018/wordml" xmlns:w16du="http://schemas.microsoft.com/office/word/2023/wordml/word16du" xmlns:w16sdtdh="http://schemas.microsoft.com/office/word/2020/wordml/sdtdatahash" xmlns:w16sdtfl="http://schemas.microsoft.com/office/word/2024/wordml/sdtformatlock" xmlns:w16se="http://schemas.microsoft.com/office/word/2015/wordml/symex" xmlns:wpg="http://schemas.microsoft.com/office/word/2010/wordprocessingGroup" xmlns:wpi="http://schemas.microsoft.com/office/word/2010/wordprocessingInk" xmlns:wne="http://schemas.microsoft.com/office/word/2006/wordml" xmlns:wps="http://schemas.microsoft.com/office/word/2010/wordprocessingShape" mc:Ignorable="w14 w15 w16se w16cid w16 w16cex w16sdtdh w16sdtfl w16du wp14">
   <w:p>
     <w:pPr>
       <w:pStyle w:val="Header"/>
@@ -3868,7 +5387,7 @@
       <w:rPr>
         <w:noProof/>
       </w:rPr>
-      <w:pict>
+      <w:pict w14:anchorId="55B9A06A">
         <v:shapetype id="_x0000_t136" coordsize="21600,21600" o:spt="136" adj="10800" path="m@7,l@8,m@5,21600l@6,21600e">
           <v:formulas>
             <v:f eqn="sum #0 0 10800"/>
@@ -3893,7 +5412,7 @@
           </v:handles>
           <o:lock v:ext="edit" text="t" shapetype="t"/>
         </v:shapetype>
-        <v:shape id="PowerPlusWaterMarkObject5576085" o:spid="_x0000_s8194" type="#_x0000_t136" style="position:absolute;margin-left:0;margin-top:0;width:185.25pt;height:44.25pt;z-index:-251654144;mso-position-horizontal:center;mso-position-horizontal-relative:margin;mso-position-vertical:center;mso-position-vertical-relative:margin" o:allowincell="f" fillcolor="#f2f2f2 [3052]" stroked="f">
+        <v:shape id="PowerPlusWaterMarkObject5576085" o:spid="_x0000_s1027" type="#_x0000_t136" alt="" style="position:absolute;margin-left:0;margin-top:0;width:185.25pt;height:44.25pt;z-index:-251654144;mso-wrap-edited:f;mso-width-percent:0;mso-height-percent:0;mso-position-horizontal:center;mso-position-horizontal-relative:margin;mso-position-vertical:center;mso-position-vertical-relative:margin;mso-width-percent:0;mso-height-percent:0" o:allowincell="f" fillcolor="#f2f2f2 [3052]" stroked="f">
           <v:fill opacity=".5"/>
           <v:textpath style="font-family:&quot;Calibri&quot;" string="MUM-DBMS"/>
           <w10:wrap anchorx="margin" anchory="margin"/>
@@ -3905,7 +5424,7 @@
 </file>
 
 <file path=word/header2.xml><?xml version="1.0" encoding="utf-8"?>
-<w:hdr xmlns:ve="http://schemas.openxmlformats.org/markup-compatibility/2006" xmlns:o="urn:schemas-microsoft-com:office:office" xmlns:r="http://schemas.openxmlformats.org/officeDocument/2006/relationships" xmlns:m="http://schemas.openxmlformats.org/officeDocument/2006/math" xmlns:v="urn:schemas-microsoft-com:vml" xmlns:wp="http://schemas.openxmlformats.org/drawingml/2006/wordprocessingDrawing" xmlns:w10="urn:schemas-microsoft-com:office:word" xmlns:w="http://schemas.openxmlformats.org/wordprocessingml/2006/main" xmlns:wne="http://schemas.microsoft.com/office/word/2006/wordml">
+<w:hdr xmlns:wpc="http://schemas.microsoft.com/office/word/2010/wordprocessingCanvas" xmlns:cx="http://schemas.microsoft.com/office/drawing/2014/chartex" xmlns:cx1="http://schemas.microsoft.com/office/drawing/2015/9/8/chartex" xmlns:cx2="http://schemas.microsoft.com/office/drawing/2015/10/21/chartex" xmlns:cx3="http://schemas.microsoft.com/office/drawing/2016/5/9/chartex" xmlns:cx4="http://schemas.microsoft.com/office/drawing/2016/5/10/chartex" xmlns:cx5="http://schemas.microsoft.com/office/drawing/2016/5/11/chartex" xmlns:cx6="http://schemas.microsoft.com/office/drawing/2016/5/12/chartex" xmlns:cx7="http://schemas.microsoft.com/office/drawing/2016/5/13/chartex" xmlns:cx8="http://schemas.microsoft.com/office/drawing/2016/5/14/chartex" xmlns:mc="http://schemas.openxmlformats.org/markup-compatibility/2006" xmlns:aink="http://schemas.microsoft.com/office/drawing/2016/ink" xmlns:am3d="http://schemas.microsoft.com/office/drawing/2017/model3d" xmlns:o="urn:schemas-microsoft-com:office:office" xmlns:oel="http://schemas.microsoft.com/office/2019/extlst" xmlns:r="http://schemas.openxmlformats.org/officeDocument/2006/relationships" xmlns:m="http://schemas.openxmlformats.org/officeDocument/2006/math" xmlns:v="urn:schemas-microsoft-com:vml" xmlns:wp14="http://schemas.microsoft.com/office/word/2010/wordprocessingDrawing" xmlns:wp="http://schemas.openxmlformats.org/drawingml/2006/wordprocessingDrawing" xmlns:w10="urn:schemas-microsoft-com:office:word" xmlns:w="http://schemas.openxmlformats.org/wordprocessingml/2006/main" xmlns:w14="http://schemas.microsoft.com/office/word/2010/wordml" xmlns:w15="http://schemas.microsoft.com/office/word/2012/wordml" xmlns:w16cex="http://schemas.microsoft.com/office/word/2018/wordml/cex" xmlns:w16cid="http://schemas.microsoft.com/office/word/2016/wordml/cid" xmlns:w16="http://schemas.microsoft.com/office/word/2018/wordml" xmlns:w16du="http://schemas.microsoft.com/office/word/2023/wordml/word16du" xmlns:w16sdtdh="http://schemas.microsoft.com/office/word/2020/wordml/sdtdatahash" xmlns:w16sdtfl="http://schemas.microsoft.com/office/word/2024/wordml/sdtformatlock" xmlns:w16se="http://schemas.microsoft.com/office/word/2015/wordml/symex" xmlns:wpg="http://schemas.microsoft.com/office/word/2010/wordprocessingGroup" xmlns:wpi="http://schemas.microsoft.com/office/word/2010/wordprocessingInk" xmlns:wne="http://schemas.microsoft.com/office/word/2006/wordml" xmlns:wps="http://schemas.microsoft.com/office/word/2010/wordprocessingShape" mc:Ignorable="w14 w15 w16se w16cid w16 w16cex w16sdtdh w16sdtfl w16du wp14">
   <w:p>
     <w:pPr>
       <w:pStyle w:val="Header"/>
@@ -3914,7 +5433,7 @@
       <w:rPr>
         <w:noProof/>
       </w:rPr>
-      <w:pict>
+      <w:pict w14:anchorId="714E5FA4">
         <v:shapetype id="_x0000_t136" coordsize="21600,21600" o:spt="136" adj="10800" path="m@7,l@8,m@5,21600l@6,21600e">
           <v:formulas>
             <v:f eqn="sum #0 0 10800"/>
@@ -3939,7 +5458,7 @@
           </v:handles>
           <o:lock v:ext="edit" text="t" shapetype="t"/>
         </v:shapetype>
-        <v:shape id="PowerPlusWaterMarkObject5576086" o:spid="_x0000_s8195" type="#_x0000_t136" style="position:absolute;margin-left:0;margin-top:0;width:185.25pt;height:44.25pt;z-index:-251652096;mso-position-horizontal:center;mso-position-horizontal-relative:margin;mso-position-vertical:center;mso-position-vertical-relative:margin" o:allowincell="f" fillcolor="#f2f2f2 [3052]" stroked="f">
+        <v:shape id="PowerPlusWaterMarkObject5576086" o:spid="_x0000_s1026" type="#_x0000_t136" alt="" style="position:absolute;margin-left:0;margin-top:0;width:185.25pt;height:44.25pt;z-index:-251652096;mso-wrap-edited:f;mso-width-percent:0;mso-height-percent:0;mso-position-horizontal:center;mso-position-horizontal-relative:margin;mso-position-vertical:center;mso-position-vertical-relative:margin;mso-width-percent:0;mso-height-percent:0" o:allowincell="f" fillcolor="#f2f2f2 [3052]" stroked="f">
           <v:fill opacity=".5"/>
           <v:textpath style="font-family:&quot;Calibri&quot;" string="MUM-DBMS"/>
           <w10:wrap anchorx="margin" anchory="margin"/>
@@ -3951,7 +5470,7 @@
 </file>
 
 <file path=word/header3.xml><?xml version="1.0" encoding="utf-8"?>
-<w:hdr xmlns:ve="http://schemas.openxmlformats.org/markup-compatibility/2006" xmlns:o="urn:schemas-microsoft-com:office:office" xmlns:r="http://schemas.openxmlformats.org/officeDocument/2006/relationships" xmlns:m="http://schemas.openxmlformats.org/officeDocument/2006/math" xmlns:v="urn:schemas-microsoft-com:vml" xmlns:wp="http://schemas.openxmlformats.org/drawingml/2006/wordprocessingDrawing" xmlns:w10="urn:schemas-microsoft-com:office:word" xmlns:w="http://schemas.openxmlformats.org/wordprocessingml/2006/main" xmlns:wne="http://schemas.microsoft.com/office/word/2006/wordml">
+<w:hdr xmlns:wpc="http://schemas.microsoft.com/office/word/2010/wordprocessingCanvas" xmlns:cx="http://schemas.microsoft.com/office/drawing/2014/chartex" xmlns:cx1="http://schemas.microsoft.com/office/drawing/2015/9/8/chartex" xmlns:cx2="http://schemas.microsoft.com/office/drawing/2015/10/21/chartex" xmlns:cx3="http://schemas.microsoft.com/office/drawing/2016/5/9/chartex" xmlns:cx4="http://schemas.microsoft.com/office/drawing/2016/5/10/chartex" xmlns:cx5="http://schemas.microsoft.com/office/drawing/2016/5/11/chartex" xmlns:cx6="http://schemas.microsoft.com/office/drawing/2016/5/12/chartex" xmlns:cx7="http://schemas.microsoft.com/office/drawing/2016/5/13/chartex" xmlns:cx8="http://schemas.microsoft.com/office/drawing/2016/5/14/chartex" xmlns:mc="http://schemas.openxmlformats.org/markup-compatibility/2006" xmlns:aink="http://schemas.microsoft.com/office/drawing/2016/ink" xmlns:am3d="http://schemas.microsoft.com/office/drawing/2017/model3d" xmlns:o="urn:schemas-microsoft-com:office:office" xmlns:oel="http://schemas.microsoft.com/office/2019/extlst" xmlns:r="http://schemas.openxmlformats.org/officeDocument/2006/relationships" xmlns:m="http://schemas.openxmlformats.org/officeDocument/2006/math" xmlns:v="urn:schemas-microsoft-com:vml" xmlns:wp14="http://schemas.microsoft.com/office/word/2010/wordprocessingDrawing" xmlns:wp="http://schemas.openxmlformats.org/drawingml/2006/wordprocessingDrawing" xmlns:w10="urn:schemas-microsoft-com:office:word" xmlns:w="http://schemas.openxmlformats.org/wordprocessingml/2006/main" xmlns:w14="http://schemas.microsoft.com/office/word/2010/wordml" xmlns:w15="http://schemas.microsoft.com/office/word/2012/wordml" xmlns:w16cex="http://schemas.microsoft.com/office/word/2018/wordml/cex" xmlns:w16cid="http://schemas.microsoft.com/office/word/2016/wordml/cid" xmlns:w16="http://schemas.microsoft.com/office/word/2018/wordml" xmlns:w16du="http://schemas.microsoft.com/office/word/2023/wordml/word16du" xmlns:w16sdtdh="http://schemas.microsoft.com/office/word/2020/wordml/sdtdatahash" xmlns:w16sdtfl="http://schemas.microsoft.com/office/word/2024/wordml/sdtformatlock" xmlns:w16se="http://schemas.microsoft.com/office/word/2015/wordml/symex" xmlns:wpg="http://schemas.microsoft.com/office/word/2010/wordprocessingGroup" xmlns:wpi="http://schemas.microsoft.com/office/word/2010/wordprocessingInk" xmlns:wne="http://schemas.microsoft.com/office/word/2006/wordml" xmlns:wps="http://schemas.microsoft.com/office/word/2010/wordprocessingShape" mc:Ignorable="w14 w15 w16se w16cid w16 w16cex w16sdtdh w16sdtfl w16du wp14">
   <w:p>
     <w:pPr>
       <w:pStyle w:val="Header"/>
@@ -3960,7 +5479,7 @@
       <w:rPr>
         <w:noProof/>
       </w:rPr>
-      <w:pict>
+      <w:pict w14:anchorId="3D54DF2A">
         <v:shapetype id="_x0000_t136" coordsize="21600,21600" o:spt="136" adj="10800" path="m@7,l@8,m@5,21600l@6,21600e">
           <v:formulas>
             <v:f eqn="sum #0 0 10800"/>
@@ -3985,7 +5504,7 @@
           </v:handles>
           <o:lock v:ext="edit" text="t" shapetype="t"/>
         </v:shapetype>
-        <v:shape id="PowerPlusWaterMarkObject5576084" o:spid="_x0000_s8193" type="#_x0000_t136" style="position:absolute;margin-left:0;margin-top:0;width:185.25pt;height:44.25pt;z-index:-251656192;mso-position-horizontal:center;mso-position-horizontal-relative:margin;mso-position-vertical:center;mso-position-vertical-relative:margin" o:allowincell="f" fillcolor="#f2f2f2 [3052]" stroked="f">
+        <v:shape id="PowerPlusWaterMarkObject5576084" o:spid="_x0000_s1025" type="#_x0000_t136" alt="" style="position:absolute;margin-left:0;margin-top:0;width:185.25pt;height:44.25pt;z-index:-251656192;mso-wrap-edited:f;mso-width-percent:0;mso-height-percent:0;mso-position-horizontal:center;mso-position-horizontal-relative:margin;mso-position-vertical:center;mso-position-vertical-relative:margin;mso-width-percent:0;mso-height-percent:0" o:allowincell="f" fillcolor="#f2f2f2 [3052]" stroked="f">
           <v:fill opacity=".5"/>
           <v:textpath style="font-family:&quot;Calibri&quot;" string="MUM-DBMS"/>
           <w10:wrap anchorx="margin" anchory="margin"/>
@@ -3997,8 +5516,8 @@
 </file>
 
 <file path=word/numbering.xml><?xml version="1.0" encoding="utf-8"?>
-<w:numbering xmlns:ve="http://schemas.openxmlformats.org/markup-compatibility/2006" xmlns:o="urn:schemas-microsoft-com:office:office" xmlns:r="http://schemas.openxmlformats.org/officeDocument/2006/relationships" xmlns:m="http://schemas.openxmlformats.org/officeDocument/2006/math" xmlns:v="urn:schemas-microsoft-com:vml" xmlns:wp="http://schemas.openxmlformats.org/drawingml/2006/wordprocessingDrawing" xmlns:w10="urn:schemas-microsoft-com:office:word" xmlns:w="http://schemas.openxmlformats.org/wordprocessingml/2006/main" xmlns:wne="http://schemas.microsoft.com/office/word/2006/wordml">
-  <w:abstractNum w:abstractNumId="0">
+<w:numbering xmlns:wpc="http://schemas.microsoft.com/office/word/2010/wordprocessingCanvas" xmlns:cx="http://schemas.microsoft.com/office/drawing/2014/chartex" xmlns:cx1="http://schemas.microsoft.com/office/drawing/2015/9/8/chartex" xmlns:cx2="http://schemas.microsoft.com/office/drawing/2015/10/21/chartex" xmlns:cx3="http://schemas.microsoft.com/office/drawing/2016/5/9/chartex" xmlns:cx4="http://schemas.microsoft.com/office/drawing/2016/5/10/chartex" xmlns:cx5="http://schemas.microsoft.com/office/drawing/2016/5/11/chartex" xmlns:cx6="http://schemas.microsoft.com/office/drawing/2016/5/12/chartex" xmlns:cx7="http://schemas.microsoft.com/office/drawing/2016/5/13/chartex" xmlns:cx8="http://schemas.microsoft.com/office/drawing/2016/5/14/chartex" xmlns:mc="http://schemas.openxmlformats.org/markup-compatibility/2006" xmlns:aink="http://schemas.microsoft.com/office/drawing/2016/ink" xmlns:am3d="http://schemas.microsoft.com/office/drawing/2017/model3d" xmlns:o="urn:schemas-microsoft-com:office:office" xmlns:oel="http://schemas.microsoft.com/office/2019/extlst" xmlns:r="http://schemas.openxmlformats.org/officeDocument/2006/relationships" xmlns:m="http://schemas.openxmlformats.org/officeDocument/2006/math" xmlns:v="urn:schemas-microsoft-com:vml" xmlns:wp14="http://schemas.microsoft.com/office/word/2010/wordprocessingDrawing" xmlns:wp="http://schemas.openxmlformats.org/drawingml/2006/wordprocessingDrawing" xmlns:w10="urn:schemas-microsoft-com:office:word" xmlns:w="http://schemas.openxmlformats.org/wordprocessingml/2006/main" xmlns:w14="http://schemas.microsoft.com/office/word/2010/wordml" xmlns:w15="http://schemas.microsoft.com/office/word/2012/wordml" xmlns:w16cex="http://schemas.microsoft.com/office/word/2018/wordml/cex" xmlns:w16cid="http://schemas.microsoft.com/office/word/2016/wordml/cid" xmlns:w16="http://schemas.microsoft.com/office/word/2018/wordml" xmlns:w16du="http://schemas.microsoft.com/office/word/2023/wordml/word16du" xmlns:w16sdtdh="http://schemas.microsoft.com/office/word/2020/wordml/sdtdatahash" xmlns:w16sdtfl="http://schemas.microsoft.com/office/word/2024/wordml/sdtformatlock" xmlns:w16se="http://schemas.microsoft.com/office/word/2015/wordml/symex" xmlns:wpg="http://schemas.microsoft.com/office/word/2010/wordprocessingGroup" xmlns:wpi="http://schemas.microsoft.com/office/word/2010/wordprocessingInk" xmlns:wne="http://schemas.microsoft.com/office/word/2006/wordml" xmlns:wps="http://schemas.microsoft.com/office/word/2010/wordprocessingShape" mc:Ignorable="w14 w15 w16se w16cid w16 w16cex w16sdtdh w16sdtfl w16du wp14">
+  <w:abstractNum w:abstractNumId="0" w15:restartNumberingAfterBreak="0">
     <w:nsid w:val="053044EE"/>
     <w:multiLevelType w:val="hybridMultilevel"/>
     <w:tmpl w:val="F6F46F72"/>
@@ -4087,7 +5606,7 @@
       </w:pPr>
     </w:lvl>
   </w:abstractNum>
-  <w:abstractNum w:abstractNumId="1">
+  <w:abstractNum w:abstractNumId="1" w15:restartNumberingAfterBreak="0">
     <w:nsid w:val="0702104D"/>
     <w:multiLevelType w:val="hybridMultilevel"/>
     <w:tmpl w:val="E86614EA"/>
@@ -4176,7 +5695,7 @@
       </w:pPr>
     </w:lvl>
   </w:abstractNum>
-  <w:abstractNum w:abstractNumId="2">
+  <w:abstractNum w:abstractNumId="2" w15:restartNumberingAfterBreak="0">
     <w:nsid w:val="08DB69DE"/>
     <w:multiLevelType w:val="hybridMultilevel"/>
     <w:tmpl w:val="58F2C502"/>
@@ -4289,7 +5808,7 @@
       </w:rPr>
     </w:lvl>
   </w:abstractNum>
-  <w:abstractNum w:abstractNumId="3">
+  <w:abstractNum w:abstractNumId="3" w15:restartNumberingAfterBreak="0">
     <w:nsid w:val="15952FEB"/>
     <w:multiLevelType w:val="hybridMultilevel"/>
     <w:tmpl w:val="082498CA"/>
@@ -4379,7 +5898,7 @@
       </w:pPr>
     </w:lvl>
   </w:abstractNum>
-  <w:abstractNum w:abstractNumId="4">
+  <w:abstractNum w:abstractNumId="4" w15:restartNumberingAfterBreak="0">
     <w:nsid w:val="187A426F"/>
     <w:multiLevelType w:val="hybridMultilevel"/>
     <w:tmpl w:val="AC361882"/>
@@ -4469,7 +5988,7 @@
       </w:pPr>
     </w:lvl>
   </w:abstractNum>
-  <w:abstractNum w:abstractNumId="5">
+  <w:abstractNum w:abstractNumId="5" w15:restartNumberingAfterBreak="0">
     <w:nsid w:val="19F02F06"/>
     <w:multiLevelType w:val="hybridMultilevel"/>
     <w:tmpl w:val="02EC95A6"/>
@@ -4558,7 +6077,7 @@
       </w:pPr>
     </w:lvl>
   </w:abstractNum>
-  <w:abstractNum w:abstractNumId="6">
+  <w:abstractNum w:abstractNumId="6" w15:restartNumberingAfterBreak="0">
     <w:nsid w:val="1D74131D"/>
     <w:multiLevelType w:val="hybridMultilevel"/>
     <w:tmpl w:val="01F2DA54"/>
@@ -4647,7 +6166,7 @@
       </w:pPr>
     </w:lvl>
   </w:abstractNum>
-  <w:abstractNum w:abstractNumId="7">
+  <w:abstractNum w:abstractNumId="7" w15:restartNumberingAfterBreak="0">
     <w:nsid w:val="1FA2464B"/>
     <w:multiLevelType w:val="hybridMultilevel"/>
     <w:tmpl w:val="BF54749E"/>
@@ -4736,7 +6255,7 @@
       </w:pPr>
     </w:lvl>
   </w:abstractNum>
-  <w:abstractNum w:abstractNumId="8">
+  <w:abstractNum w:abstractNumId="8" w15:restartNumberingAfterBreak="0">
     <w:nsid w:val="22EF620D"/>
     <w:multiLevelType w:val="hybridMultilevel"/>
     <w:tmpl w:val="C15C6546"/>
@@ -4825,7 +6344,7 @@
       </w:pPr>
     </w:lvl>
   </w:abstractNum>
-  <w:abstractNum w:abstractNumId="9">
+  <w:abstractNum w:abstractNumId="9" w15:restartNumberingAfterBreak="0">
     <w:nsid w:val="31344549"/>
     <w:multiLevelType w:val="hybridMultilevel"/>
     <w:tmpl w:val="9788A964"/>
@@ -4914,10 +6433,10 @@
       </w:pPr>
     </w:lvl>
   </w:abstractNum>
-  <w:abstractNum w:abstractNumId="10">
+  <w:abstractNum w:abstractNumId="10" w15:restartNumberingAfterBreak="0">
     <w:nsid w:val="31C2224F"/>
     <w:multiLevelType w:val="hybridMultilevel"/>
-    <w:tmpl w:val="111A86C4"/>
+    <w:tmpl w:val="10C22F9E"/>
     <w:lvl w:ilvl="0" w:tplc="04090015">
       <w:start w:val="1"/>
       <w:numFmt w:val="upperLetter"/>
@@ -4927,14 +6446,16 @@
         <w:ind w:left="1080" w:hanging="360"/>
       </w:pPr>
     </w:lvl>
-    <w:lvl w:ilvl="1" w:tplc="04090019" w:tentative="1">
-      <w:start w:val="1"/>
-      <w:numFmt w:val="lowerLetter"/>
-      <w:lvlText w:val="%2."/>
+    <w:lvl w:ilvl="1" w:tplc="15B29CC4">
+      <w:numFmt w:val="bullet"/>
+      <w:lvlText w:val="-"/>
       <w:lvlJc w:val="left"/>
       <w:pPr>
         <w:ind w:left="1800" w:hanging="360"/>
       </w:pPr>
+      <w:rPr>
+        <w:rFonts w:ascii="Cambria" w:eastAsiaTheme="minorHAnsi" w:hAnsi="Cambria" w:cs="TimesNewRomanPS-ItalicMT" w:hint="default"/>
+      </w:rPr>
     </w:lvl>
     <w:lvl w:ilvl="2" w:tplc="7DF8F690">
       <w:start w:val="1"/>
@@ -5003,7 +6524,7 @@
       </w:pPr>
     </w:lvl>
   </w:abstractNum>
-  <w:abstractNum w:abstractNumId="11">
+  <w:abstractNum w:abstractNumId="11" w15:restartNumberingAfterBreak="0">
     <w:nsid w:val="334D5428"/>
     <w:multiLevelType w:val="hybridMultilevel"/>
     <w:tmpl w:val="A82E5F00"/>
@@ -5097,7 +6618,7 @@
       </w:pPr>
     </w:lvl>
   </w:abstractNum>
-  <w:abstractNum w:abstractNumId="12">
+  <w:abstractNum w:abstractNumId="12" w15:restartNumberingAfterBreak="0">
     <w:nsid w:val="361E6432"/>
     <w:multiLevelType w:val="hybridMultilevel"/>
     <w:tmpl w:val="0A4EA614"/>
@@ -5187,7 +6708,7 @@
       </w:pPr>
     </w:lvl>
   </w:abstractNum>
-  <w:abstractNum w:abstractNumId="13">
+  <w:abstractNum w:abstractNumId="13" w15:restartNumberingAfterBreak="0">
     <w:nsid w:val="39830373"/>
     <w:multiLevelType w:val="hybridMultilevel"/>
     <w:tmpl w:val="92D8F2D8"/>
@@ -5273,7 +6794,7 @@
       </w:pPr>
     </w:lvl>
   </w:abstractNum>
-  <w:abstractNum w:abstractNumId="14">
+  <w:abstractNum w:abstractNumId="14" w15:restartNumberingAfterBreak="0">
     <w:nsid w:val="3A4C2654"/>
     <w:multiLevelType w:val="hybridMultilevel"/>
     <w:tmpl w:val="46882E9A"/>
@@ -5362,7 +6883,7 @@
       </w:pPr>
     </w:lvl>
   </w:abstractNum>
-  <w:abstractNum w:abstractNumId="15">
+  <w:abstractNum w:abstractNumId="15" w15:restartNumberingAfterBreak="0">
     <w:nsid w:val="41286EAD"/>
     <w:multiLevelType w:val="hybridMultilevel"/>
     <w:tmpl w:val="AE70821A"/>
@@ -5460,7 +6981,7 @@
       </w:pPr>
     </w:lvl>
   </w:abstractNum>
-  <w:abstractNum w:abstractNumId="16">
+  <w:abstractNum w:abstractNumId="16" w15:restartNumberingAfterBreak="0">
     <w:nsid w:val="42C969DA"/>
     <w:multiLevelType w:val="hybridMultilevel"/>
     <w:tmpl w:val="CDCC8218"/>
@@ -5546,7 +7067,7 @@
       </w:pPr>
     </w:lvl>
   </w:abstractNum>
-  <w:abstractNum w:abstractNumId="17">
+  <w:abstractNum w:abstractNumId="17" w15:restartNumberingAfterBreak="0">
     <w:nsid w:val="5A0C4D52"/>
     <w:multiLevelType w:val="hybridMultilevel"/>
     <w:tmpl w:val="F2D6AE24"/>
@@ -5632,7 +7153,7 @@
       </w:pPr>
     </w:lvl>
   </w:abstractNum>
-  <w:abstractNum w:abstractNumId="18">
+  <w:abstractNum w:abstractNumId="18" w15:restartNumberingAfterBreak="0">
     <w:nsid w:val="6A532D31"/>
     <w:multiLevelType w:val="hybridMultilevel"/>
     <w:tmpl w:val="542EDB60"/>
@@ -5721,7 +7242,7 @@
       </w:pPr>
     </w:lvl>
   </w:abstractNum>
-  <w:abstractNum w:abstractNumId="19">
+  <w:abstractNum w:abstractNumId="19" w15:restartNumberingAfterBreak="0">
     <w:nsid w:val="79656BA5"/>
     <w:multiLevelType w:val="hybridMultilevel"/>
     <w:tmpl w:val="103C3430"/>
@@ -5810,7 +7331,7 @@
       </w:pPr>
     </w:lvl>
   </w:abstractNum>
-  <w:abstractNum w:abstractNumId="20">
+  <w:abstractNum w:abstractNumId="20" w15:restartNumberingAfterBreak="0">
     <w:nsid w:val="7F495EF1"/>
     <w:multiLevelType w:val="hybridMultilevel"/>
     <w:tmpl w:val="887683FC"/>
@@ -5899,74 +7420,74 @@
       </w:pPr>
     </w:lvl>
   </w:abstractNum>
-  <w:num w:numId="1">
+  <w:num w:numId="1" w16cid:durableId="1417168019">
     <w:abstractNumId w:val="19"/>
   </w:num>
-  <w:num w:numId="2">
+  <w:num w:numId="2" w16cid:durableId="681010031">
     <w:abstractNumId w:val="7"/>
   </w:num>
-  <w:num w:numId="3">
+  <w:num w:numId="3" w16cid:durableId="1318147155">
     <w:abstractNumId w:val="5"/>
   </w:num>
-  <w:num w:numId="4">
+  <w:num w:numId="4" w16cid:durableId="879777918">
     <w:abstractNumId w:val="3"/>
   </w:num>
-  <w:num w:numId="5">
+  <w:num w:numId="5" w16cid:durableId="1439983050">
     <w:abstractNumId w:val="0"/>
   </w:num>
-  <w:num w:numId="6">
+  <w:num w:numId="6" w16cid:durableId="21130383">
     <w:abstractNumId w:val="1"/>
   </w:num>
-  <w:num w:numId="7">
+  <w:num w:numId="7" w16cid:durableId="1745372380">
     <w:abstractNumId w:val="20"/>
   </w:num>
-  <w:num w:numId="8">
+  <w:num w:numId="8" w16cid:durableId="635795220">
     <w:abstractNumId w:val="18"/>
   </w:num>
-  <w:num w:numId="9">
+  <w:num w:numId="9" w16cid:durableId="114758498">
     <w:abstractNumId w:val="12"/>
   </w:num>
-  <w:num w:numId="10">
+  <w:num w:numId="10" w16cid:durableId="584924419">
     <w:abstractNumId w:val="6"/>
   </w:num>
-  <w:num w:numId="11">
+  <w:num w:numId="11" w16cid:durableId="932979042">
     <w:abstractNumId w:val="17"/>
   </w:num>
-  <w:num w:numId="12">
+  <w:num w:numId="12" w16cid:durableId="1939100609">
     <w:abstractNumId w:val="15"/>
   </w:num>
-  <w:num w:numId="13">
+  <w:num w:numId="13" w16cid:durableId="1839926349">
     <w:abstractNumId w:val="4"/>
   </w:num>
-  <w:num w:numId="14">
+  <w:num w:numId="14" w16cid:durableId="53088226">
     <w:abstractNumId w:val="11"/>
   </w:num>
-  <w:num w:numId="15">
+  <w:num w:numId="15" w16cid:durableId="403334378">
     <w:abstractNumId w:val="16"/>
   </w:num>
-  <w:num w:numId="16">
+  <w:num w:numId="16" w16cid:durableId="548541023">
     <w:abstractNumId w:val="10"/>
   </w:num>
-  <w:num w:numId="17">
+  <w:num w:numId="17" w16cid:durableId="1560553757">
     <w:abstractNumId w:val="8"/>
   </w:num>
-  <w:num w:numId="18">
+  <w:num w:numId="18" w16cid:durableId="962032350">
     <w:abstractNumId w:val="9"/>
   </w:num>
-  <w:num w:numId="19">
+  <w:num w:numId="19" w16cid:durableId="2092457957">
     <w:abstractNumId w:val="2"/>
   </w:num>
-  <w:num w:numId="20">
+  <w:num w:numId="20" w16cid:durableId="615526928">
     <w:abstractNumId w:val="13"/>
   </w:num>
-  <w:num w:numId="21">
+  <w:num w:numId="21" w16cid:durableId="42872308">
     <w:abstractNumId w:val="14"/>
   </w:num>
 </w:numbering>
 </file>
 
 <file path=word/styles.xml><?xml version="1.0" encoding="utf-8"?>
-<w:styles xmlns:r="http://schemas.openxmlformats.org/officeDocument/2006/relationships" xmlns:w="http://schemas.openxmlformats.org/wordprocessingml/2006/main">
+<w:styles xmlns:mc="http://schemas.openxmlformats.org/markup-compatibility/2006" xmlns:r="http://schemas.openxmlformats.org/officeDocument/2006/relationships" xmlns:w="http://schemas.openxmlformats.org/wordprocessingml/2006/main" xmlns:w14="http://schemas.microsoft.com/office/word/2010/wordml" xmlns:w15="http://schemas.microsoft.com/office/word/2012/wordml" xmlns:w16cex="http://schemas.microsoft.com/office/word/2018/wordml/cex" xmlns:w16cid="http://schemas.microsoft.com/office/word/2016/wordml/cid" xmlns:w16="http://schemas.microsoft.com/office/word/2018/wordml" xmlns:w16du="http://schemas.microsoft.com/office/word/2023/wordml/word16du" xmlns:w16sdtdh="http://schemas.microsoft.com/office/word/2020/wordml/sdtdatahash" xmlns:w16sdtfl="http://schemas.microsoft.com/office/word/2024/wordml/sdtformatlock" xmlns:w16se="http://schemas.microsoft.com/office/word/2015/wordml/symex" mc:Ignorable="w14 w15 w16se w16cid w16 w16cex w16sdtdh w16sdtfl w16du">
   <w:docDefaults>
     <w:rPrDefault>
       <w:rPr>
@@ -5982,144 +7503,383 @@
       </w:pPr>
     </w:pPrDefault>
   </w:docDefaults>
-  <w:latentStyles w:defLockedState="0" w:defUIPriority="99" w:defSemiHidden="1" w:defUnhideWhenUsed="1" w:defQFormat="0" w:count="267">
-    <w:lsdException w:name="Normal" w:semiHidden="0" w:uiPriority="0" w:unhideWhenUsed="0" w:qFormat="1"/>
-    <w:lsdException w:name="heading 1" w:semiHidden="0" w:uiPriority="9" w:unhideWhenUsed="0" w:qFormat="1"/>
-    <w:lsdException w:name="heading 2" w:uiPriority="9" w:qFormat="1"/>
-    <w:lsdException w:name="heading 3" w:uiPriority="9" w:qFormat="1"/>
-    <w:lsdException w:name="heading 4" w:uiPriority="9" w:qFormat="1"/>
-    <w:lsdException w:name="heading 5" w:uiPriority="9" w:qFormat="1"/>
-    <w:lsdException w:name="heading 6" w:uiPriority="9" w:qFormat="1"/>
-    <w:lsdException w:name="heading 7" w:uiPriority="9" w:qFormat="1"/>
-    <w:lsdException w:name="heading 8" w:uiPriority="9" w:qFormat="1"/>
-    <w:lsdException w:name="heading 9" w:uiPriority="9" w:qFormat="1"/>
-    <w:lsdException w:name="toc 1" w:uiPriority="39"/>
-    <w:lsdException w:name="toc 2" w:uiPriority="39"/>
-    <w:lsdException w:name="toc 3" w:uiPriority="39"/>
-    <w:lsdException w:name="toc 4" w:uiPriority="39"/>
-    <w:lsdException w:name="toc 5" w:uiPriority="39"/>
-    <w:lsdException w:name="toc 6" w:uiPriority="39"/>
-    <w:lsdException w:name="toc 7" w:uiPriority="39"/>
-    <w:lsdException w:name="toc 8" w:uiPriority="39"/>
-    <w:lsdException w:name="toc 9" w:uiPriority="39"/>
-    <w:lsdException w:name="caption" w:uiPriority="35" w:qFormat="1"/>
-    <w:lsdException w:name="Title" w:semiHidden="0" w:uiPriority="10" w:unhideWhenUsed="0" w:qFormat="1"/>
-    <w:lsdException w:name="Default Paragraph Font" w:uiPriority="1"/>
-    <w:lsdException w:name="Subtitle" w:semiHidden="0" w:uiPriority="11" w:unhideWhenUsed="0" w:qFormat="1"/>
-    <w:lsdException w:name="Strong" w:semiHidden="0" w:uiPriority="22" w:unhideWhenUsed="0" w:qFormat="1"/>
-    <w:lsdException w:name="Emphasis" w:semiHidden="0" w:uiPriority="20" w:unhideWhenUsed="0" w:qFormat="1"/>
-    <w:lsdException w:name="Table Grid" w:semiHidden="0" w:uiPriority="59" w:unhideWhenUsed="0"/>
-    <w:lsdException w:name="Placeholder Text" w:unhideWhenUsed="0"/>
-    <w:lsdException w:name="No Spacing" w:semiHidden="0" w:uiPriority="1" w:unhideWhenUsed="0" w:qFormat="1"/>
-    <w:lsdException w:name="Light Shading" w:semiHidden="0" w:uiPriority="60" w:unhideWhenUsed="0"/>
-    <w:lsdException w:name="Light List" w:semiHidden="0" w:uiPriority="61" w:unhideWhenUsed="0"/>
-    <w:lsdException w:name="Light Grid" w:semiHidden="0" w:uiPriority="62" w:unhideWhenUsed="0"/>
-    <w:lsdException w:name="Medium Shading 1" w:semiHidden="0" w:uiPriority="63" w:unhideWhenUsed="0"/>
-    <w:lsdException w:name="Medium Shading 2" w:semiHidden="0" w:uiPriority="64" w:unhideWhenUsed="0"/>
-    <w:lsdException w:name="Medium List 1" w:semiHidden="0" w:uiPriority="65" w:unhideWhenUsed="0"/>
-    <w:lsdException w:name="Medium List 2" w:semiHidden="0" w:uiPriority="66" w:unhideWhenUsed="0"/>
-    <w:lsdException w:name="Medium Grid 1" w:semiHidden="0" w:uiPriority="67" w:unhideWhenUsed="0"/>
-    <w:lsdException w:name="Medium Grid 2" w:semiHidden="0" w:uiPriority="68" w:unhideWhenUsed="0"/>
-    <w:lsdException w:name="Medium Grid 3" w:semiHidden="0" w:uiPriority="69" w:unhideWhenUsed="0"/>
-    <w:lsdException w:name="Dark List" w:semiHidden="0" w:uiPriority="70" w:unhideWhenUsed="0"/>
-    <w:lsdException w:name="Colorful Shading" w:semiHidden="0" w:uiPriority="71" w:unhideWhenUsed="0"/>
-    <w:lsdException w:name="Colorful List" w:semiHidden="0" w:uiPriority="72" w:unhideWhenUsed="0"/>
-    <w:lsdException w:name="Colorful Grid" w:semiHidden="0" w:uiPriority="73" w:unhideWhenUsed="0"/>
-    <w:lsdException w:name="Light Shading Accent 1" w:semiHidden="0" w:uiPriority="60" w:unhideWhenUsed="0"/>
-    <w:lsdException w:name="Light List Accent 1" w:semiHidden="0" w:uiPriority="61" w:unhideWhenUsed="0"/>
-    <w:lsdException w:name="Light Grid Accent 1" w:semiHidden="0" w:uiPriority="62" w:unhideWhenUsed="0"/>
-    <w:lsdException w:name="Medium Shading 1 Accent 1" w:semiHidden="0" w:uiPriority="63" w:unhideWhenUsed="0"/>
-    <w:lsdException w:name="Medium Shading 2 Accent 1" w:semiHidden="0" w:uiPriority="64" w:unhideWhenUsed="0"/>
-    <w:lsdException w:name="Medium List 1 Accent 1" w:semiHidden="0" w:uiPriority="65" w:unhideWhenUsed="0"/>
-    <w:lsdException w:name="Revision" w:unhideWhenUsed="0"/>
-    <w:lsdException w:name="List Paragraph" w:semiHidden="0" w:uiPriority="34" w:unhideWhenUsed="0" w:qFormat="1"/>
-    <w:lsdException w:name="Quote" w:semiHidden="0" w:uiPriority="29" w:unhideWhenUsed="0" w:qFormat="1"/>
-    <w:lsdException w:name="Intense Quote" w:semiHidden="0" w:uiPriority="30" w:unhideWhenUsed="0" w:qFormat="1"/>
-    <w:lsdException w:name="Medium List 2 Accent 1" w:semiHidden="0" w:uiPriority="66" w:unhideWhenUsed="0"/>
-    <w:lsdException w:name="Medium Grid 1 Accent 1" w:semiHidden="0" w:uiPriority="67" w:unhideWhenUsed="0"/>
-    <w:lsdException w:name="Medium Grid 2 Accent 1" w:semiHidden="0" w:uiPriority="68" w:unhideWhenUsed="0"/>
-    <w:lsdException w:name="Medium Grid 3 Accent 1" w:semiHidden="0" w:uiPriority="69" w:unhideWhenUsed="0"/>
-    <w:lsdException w:name="Dark List Accent 1" w:semiHidden="0" w:uiPriority="70" w:unhideWhenUsed="0"/>
-    <w:lsdException w:name="Colorful Shading Accent 1" w:semiHidden="0" w:uiPriority="71" w:unhideWhenUsed="0"/>
-    <w:lsdException w:name="Colorful List Accent 1" w:semiHidden="0" w:uiPriority="72" w:unhideWhenUsed="0"/>
-    <w:lsdException w:name="Colorful Grid Accent 1" w:semiHidden="0" w:uiPriority="73" w:unhideWhenUsed="0"/>
-    <w:lsdException w:name="Light Shading Accent 2" w:semiHidden="0" w:uiPriority="60" w:unhideWhenUsed="0"/>
-    <w:lsdException w:name="Light List Accent 2" w:semiHidden="0" w:uiPriority="61" w:unhideWhenUsed="0"/>
-    <w:lsdException w:name="Light Grid Accent 2" w:semiHidden="0" w:uiPriority="62" w:unhideWhenUsed="0"/>
-    <w:lsdException w:name="Medium Shading 1 Accent 2" w:semiHidden="0" w:uiPriority="63" w:unhideWhenUsed="0"/>
-    <w:lsdException w:name="Medium Shading 2 Accent 2" w:semiHidden="0" w:uiPriority="64" w:unhideWhenUsed="0"/>
-    <w:lsdException w:name="Medium List 1 Accent 2" w:semiHidden="0" w:uiPriority="65" w:unhideWhenUsed="0"/>
-    <w:lsdException w:name="Medium List 2 Accent 2" w:semiHidden="0" w:uiPriority="66" w:unhideWhenUsed="0"/>
-    <w:lsdException w:name="Medium Grid 1 Accent 2" w:semiHidden="0" w:uiPriority="67" w:unhideWhenUsed="0"/>
-    <w:lsdException w:name="Medium Grid 2 Accent 2" w:semiHidden="0" w:uiPriority="68" w:unhideWhenUsed="0"/>
-    <w:lsdException w:name="Medium Grid 3 Accent 2" w:semiHidden="0" w:uiPriority="69" w:unhideWhenUsed="0"/>
-    <w:lsdException w:name="Dark List Accent 2" w:semiHidden="0" w:uiPriority="70" w:unhideWhenUsed="0"/>
-    <w:lsdException w:name="Colorful Shading Accent 2" w:semiHidden="0" w:uiPriority="71" w:unhideWhenUsed="0"/>
-    <w:lsdException w:name="Colorful List Accent 2" w:semiHidden="0" w:uiPriority="72" w:unhideWhenUsed="0"/>
-    <w:lsdException w:name="Colorful Grid Accent 2" w:semiHidden="0" w:uiPriority="73" w:unhideWhenUsed="0"/>
-    <w:lsdException w:name="Light Shading Accent 3" w:semiHidden="0" w:uiPriority="60" w:unhideWhenUsed="0"/>
-    <w:lsdException w:name="Light List Accent 3" w:semiHidden="0" w:uiPriority="61" w:unhideWhenUsed="0"/>
-    <w:lsdException w:name="Light Grid Accent 3" w:semiHidden="0" w:uiPriority="62" w:unhideWhenUsed="0"/>
-    <w:lsdException w:name="Medium Shading 1 Accent 3" w:semiHidden="0" w:uiPriority="63" w:unhideWhenUsed="0"/>
-    <w:lsdException w:name="Medium Shading 2 Accent 3" w:semiHidden="0" w:uiPriority="64" w:unhideWhenUsed="0"/>
-    <w:lsdException w:name="Medium List 1 Accent 3" w:semiHidden="0" w:uiPriority="65" w:unhideWhenUsed="0"/>
-    <w:lsdException w:name="Medium List 2 Accent 3" w:semiHidden="0" w:uiPriority="66" w:unhideWhenUsed="0"/>
-    <w:lsdException w:name="Medium Grid 1 Accent 3" w:semiHidden="0" w:uiPriority="67" w:unhideWhenUsed="0"/>
-    <w:lsdException w:name="Medium Grid 2 Accent 3" w:semiHidden="0" w:uiPriority="68" w:unhideWhenUsed="0"/>
-    <w:lsdException w:name="Medium Grid 3 Accent 3" w:semiHidden="0" w:uiPriority="69" w:unhideWhenUsed="0"/>
-    <w:lsdException w:name="Dark List Accent 3" w:semiHidden="0" w:uiPriority="70" w:unhideWhenUsed="0"/>
-    <w:lsdException w:name="Colorful Shading Accent 3" w:semiHidden="0" w:uiPriority="71" w:unhideWhenUsed="0"/>
-    <w:lsdException w:name="Colorful List Accent 3" w:semiHidden="0" w:uiPriority="72" w:unhideWhenUsed="0"/>
-    <w:lsdException w:name="Colorful Grid Accent 3" w:semiHidden="0" w:uiPriority="73" w:unhideWhenUsed="0"/>
-    <w:lsdException w:name="Light Shading Accent 4" w:semiHidden="0" w:uiPriority="60" w:unhideWhenUsed="0"/>
-    <w:lsdException w:name="Light List Accent 4" w:semiHidden="0" w:uiPriority="61" w:unhideWhenUsed="0"/>
-    <w:lsdException w:name="Light Grid Accent 4" w:semiHidden="0" w:uiPriority="62" w:unhideWhenUsed="0"/>
-    <w:lsdException w:name="Medium Shading 1 Accent 4" w:semiHidden="0" w:uiPriority="63" w:unhideWhenUsed="0"/>
-    <w:lsdException w:name="Medium Shading 2 Accent 4" w:semiHidden="0" w:uiPriority="64" w:unhideWhenUsed="0"/>
-    <w:lsdException w:name="Medium List 1 Accent 4" w:semiHidden="0" w:uiPriority="65" w:unhideWhenUsed="0"/>
-    <w:lsdException w:name="Medium List 2 Accent 4" w:semiHidden="0" w:uiPriority="66" w:unhideWhenUsed="0"/>
-    <w:lsdException w:name="Medium Grid 1 Accent 4" w:semiHidden="0" w:uiPriority="67" w:unhideWhenUsed="0"/>
-    <w:lsdException w:name="Medium Grid 2 Accent 4" w:semiHidden="0" w:uiPriority="68" w:unhideWhenUsed="0"/>
-    <w:lsdException w:name="Medium Grid 3 Accent 4" w:semiHidden="0" w:uiPriority="69" w:unhideWhenUsed="0"/>
-    <w:lsdException w:name="Dark List Accent 4" w:semiHidden="0" w:uiPriority="70" w:unhideWhenUsed="0"/>
-    <w:lsdException w:name="Colorful Shading Accent 4" w:semiHidden="0" w:uiPriority="71" w:unhideWhenUsed="0"/>
-    <w:lsdException w:name="Colorful List Accent 4" w:semiHidden="0" w:uiPriority="72" w:unhideWhenUsed="0"/>
-    <w:lsdException w:name="Colorful Grid Accent 4" w:semiHidden="0" w:uiPriority="73" w:unhideWhenUsed="0"/>
-    <w:lsdException w:name="Light Shading Accent 5" w:semiHidden="0" w:uiPriority="60" w:unhideWhenUsed="0"/>
-    <w:lsdException w:name="Light List Accent 5" w:semiHidden="0" w:uiPriority="61" w:unhideWhenUsed="0"/>
-    <w:lsdException w:name="Light Grid Accent 5" w:semiHidden="0" w:uiPriority="62" w:unhideWhenUsed="0"/>
-    <w:lsdException w:name="Medium Shading 1 Accent 5" w:semiHidden="0" w:uiPriority="63" w:unhideWhenUsed="0"/>
-    <w:lsdException w:name="Medium Shading 2 Accent 5" w:semiHidden="0" w:uiPriority="64" w:unhideWhenUsed="0"/>
-    <w:lsdException w:name="Medium List 1 Accent 5" w:semiHidden="0" w:uiPriority="65" w:unhideWhenUsed="0"/>
-    <w:lsdException w:name="Medium List 2 Accent 5" w:semiHidden="0" w:uiPriority="66" w:unhideWhenUsed="0"/>
-    <w:lsdException w:name="Medium Grid 1 Accent 5" w:semiHidden="0" w:uiPriority="67" w:unhideWhenUsed="0"/>
-    <w:lsdException w:name="Medium Grid 2 Accent 5" w:semiHidden="0" w:uiPriority="68" w:unhideWhenUsed="0"/>
-    <w:lsdException w:name="Medium Grid 3 Accent 5" w:semiHidden="0" w:uiPriority="69" w:unhideWhenUsed="0"/>
-    <w:lsdException w:name="Dark List Accent 5" w:semiHidden="0" w:uiPriority="70" w:unhideWhenUsed="0"/>
-    <w:lsdException w:name="Colorful Shading Accent 5" w:semiHidden="0" w:uiPriority="71" w:unhideWhenUsed="0"/>
-    <w:lsdException w:name="Colorful List Accent 5" w:semiHidden="0" w:uiPriority="72" w:unhideWhenUsed="0"/>
-    <w:lsdException w:name="Colorful Grid Accent 5" w:semiHidden="0" w:uiPriority="73" w:unhideWhenUsed="0"/>
-    <w:lsdException w:name="Light Shading Accent 6" w:semiHidden="0" w:uiPriority="60" w:unhideWhenUsed="0"/>
-    <w:lsdException w:name="Light List Accent 6" w:semiHidden="0" w:uiPriority="61" w:unhideWhenUsed="0"/>
-    <w:lsdException w:name="Light Grid Accent 6" w:semiHidden="0" w:uiPriority="62" w:unhideWhenUsed="0"/>
-    <w:lsdException w:name="Medium Shading 1 Accent 6" w:semiHidden="0" w:uiPriority="63" w:unhideWhenUsed="0"/>
-    <w:lsdException w:name="Medium Shading 2 Accent 6" w:semiHidden="0" w:uiPriority="64" w:unhideWhenUsed="0"/>
-    <w:lsdException w:name="Medium List 1 Accent 6" w:semiHidden="0" w:uiPriority="65" w:unhideWhenUsed="0"/>
-    <w:lsdException w:name="Medium List 2 Accent 6" w:semiHidden="0" w:uiPriority="66" w:unhideWhenUsed="0"/>
-    <w:lsdException w:name="Medium Grid 1 Accent 6" w:semiHidden="0" w:uiPriority="67" w:unhideWhenUsed="0"/>
-    <w:lsdException w:name="Medium Grid 2 Accent 6" w:semiHidden="0" w:uiPriority="68" w:unhideWhenUsed="0"/>
-    <w:lsdException w:name="Medium Grid 3 Accent 6" w:semiHidden="0" w:uiPriority="69" w:unhideWhenUsed="0"/>
-    <w:lsdException w:name="Dark List Accent 6" w:semiHidden="0" w:uiPriority="70" w:unhideWhenUsed="0"/>
-    <w:lsdException w:name="Colorful Shading Accent 6" w:semiHidden="0" w:uiPriority="71" w:unhideWhenUsed="0"/>
-    <w:lsdException w:name="Colorful List Accent 6" w:semiHidden="0" w:uiPriority="72" w:unhideWhenUsed="0"/>
-    <w:lsdException w:name="Colorful Grid Accent 6" w:semiHidden="0" w:uiPriority="73" w:unhideWhenUsed="0"/>
-    <w:lsdException w:name="Subtle Emphasis" w:semiHidden="0" w:uiPriority="19" w:unhideWhenUsed="0" w:qFormat="1"/>
-    <w:lsdException w:name="Intense Emphasis" w:semiHidden="0" w:uiPriority="21" w:unhideWhenUsed="0" w:qFormat="1"/>
-    <w:lsdException w:name="Subtle Reference" w:semiHidden="0" w:uiPriority="31" w:unhideWhenUsed="0" w:qFormat="1"/>
-    <w:lsdException w:name="Intense Reference" w:semiHidden="0" w:uiPriority="32" w:unhideWhenUsed="0" w:qFormat="1"/>
-    <w:lsdException w:name="Book Title" w:semiHidden="0" w:uiPriority="33" w:unhideWhenUsed="0" w:qFormat="1"/>
-    <w:lsdException w:name="Bibliography" w:uiPriority="37"/>
-    <w:lsdException w:name="TOC Heading" w:uiPriority="39" w:qFormat="1"/>
+  <w:latentStyles w:defLockedState="0" w:defUIPriority="99" w:defSemiHidden="0" w:defUnhideWhenUsed="0" w:defQFormat="0" w:count="376">
+    <w:lsdException w:name="Normal" w:uiPriority="0" w:qFormat="1"/>
+    <w:lsdException w:name="heading 1" w:uiPriority="9" w:qFormat="1"/>
+    <w:lsdException w:name="heading 2" w:semiHidden="1" w:uiPriority="9" w:unhideWhenUsed="1" w:qFormat="1"/>
+    <w:lsdException w:name="heading 3" w:semiHidden="1" w:uiPriority="9" w:unhideWhenUsed="1" w:qFormat="1"/>
+    <w:lsdException w:name="heading 4" w:semiHidden="1" w:uiPriority="9" w:unhideWhenUsed="1" w:qFormat="1"/>
+    <w:lsdException w:name="heading 5" w:semiHidden="1" w:uiPriority="9" w:unhideWhenUsed="1" w:qFormat="1"/>
+    <w:lsdException w:name="heading 6" w:semiHidden="1" w:uiPriority="9" w:unhideWhenUsed="1" w:qFormat="1"/>
+    <w:lsdException w:name="heading 7" w:semiHidden="1" w:uiPriority="9" w:unhideWhenUsed="1" w:qFormat="1"/>
+    <w:lsdException w:name="heading 8" w:semiHidden="1" w:uiPriority="9" w:unhideWhenUsed="1" w:qFormat="1"/>
+    <w:lsdException w:name="heading 9" w:semiHidden="1" w:uiPriority="9" w:unhideWhenUsed="1" w:qFormat="1"/>
+    <w:lsdException w:name="index 1" w:semiHidden="1" w:unhideWhenUsed="1"/>
+    <w:lsdException w:name="index 2" w:semiHidden="1" w:unhideWhenUsed="1"/>
+    <w:lsdException w:name="index 3" w:semiHidden="1" w:unhideWhenUsed="1"/>
+    <w:lsdException w:name="index 4" w:semiHidden="1" w:unhideWhenUsed="1"/>
+    <w:lsdException w:name="index 5" w:semiHidden="1" w:unhideWhenUsed="1"/>
+    <w:lsdException w:name="index 6" w:semiHidden="1" w:unhideWhenUsed="1"/>
+    <w:lsdException w:name="index 7" w:semiHidden="1" w:unhideWhenUsed="1"/>
+    <w:lsdException w:name="index 8" w:semiHidden="1" w:unhideWhenUsed="1"/>
+    <w:lsdException w:name="index 9" w:semiHidden="1" w:unhideWhenUsed="1"/>
+    <w:lsdException w:name="toc 1" w:semiHidden="1" w:uiPriority="39" w:unhideWhenUsed="1"/>
+    <w:lsdException w:name="toc 2" w:semiHidden="1" w:uiPriority="39" w:unhideWhenUsed="1"/>
+    <w:lsdException w:name="toc 3" w:semiHidden="1" w:uiPriority="39" w:unhideWhenUsed="1"/>
+    <w:lsdException w:name="toc 4" w:semiHidden="1" w:uiPriority="39" w:unhideWhenUsed="1"/>
+    <w:lsdException w:name="toc 5" w:semiHidden="1" w:uiPriority="39" w:unhideWhenUsed="1"/>
+    <w:lsdException w:name="toc 6" w:semiHidden="1" w:uiPriority="39" w:unhideWhenUsed="1"/>
+    <w:lsdException w:name="toc 7" w:semiHidden="1" w:uiPriority="39" w:unhideWhenUsed="1"/>
+    <w:lsdException w:name="toc 8" w:semiHidden="1" w:uiPriority="39" w:unhideWhenUsed="1"/>
+    <w:lsdException w:name="toc 9" w:semiHidden="1" w:uiPriority="39" w:unhideWhenUsed="1"/>
+    <w:lsdException w:name="Normal Indent" w:semiHidden="1" w:unhideWhenUsed="1"/>
+    <w:lsdException w:name="footnote text" w:semiHidden="1" w:unhideWhenUsed="1"/>
+    <w:lsdException w:name="annotation text" w:semiHidden="1" w:unhideWhenUsed="1"/>
+    <w:lsdException w:name="header" w:semiHidden="1" w:unhideWhenUsed="1"/>
+    <w:lsdException w:name="footer" w:semiHidden="1" w:unhideWhenUsed="1"/>
+    <w:lsdException w:name="index heading" w:semiHidden="1" w:unhideWhenUsed="1"/>
+    <w:lsdException w:name="caption" w:semiHidden="1" w:uiPriority="35" w:unhideWhenUsed="1" w:qFormat="1"/>
+    <w:lsdException w:name="table of figures" w:semiHidden="1" w:unhideWhenUsed="1"/>
+    <w:lsdException w:name="envelope address" w:semiHidden="1" w:unhideWhenUsed="1"/>
+    <w:lsdException w:name="envelope return" w:semiHidden="1" w:unhideWhenUsed="1"/>
+    <w:lsdException w:name="footnote reference" w:semiHidden="1" w:unhideWhenUsed="1"/>
+    <w:lsdException w:name="annotation reference" w:semiHidden="1" w:unhideWhenUsed="1"/>
+    <w:lsdException w:name="line number" w:semiHidden="1" w:unhideWhenUsed="1"/>
+    <w:lsdException w:name="page number" w:semiHidden="1" w:unhideWhenUsed="1"/>
+    <w:lsdException w:name="endnote reference" w:semiHidden="1" w:unhideWhenUsed="1"/>
+    <w:lsdException w:name="endnote text" w:semiHidden="1" w:unhideWhenUsed="1"/>
+    <w:lsdException w:name="table of authorities" w:semiHidden="1" w:unhideWhenUsed="1"/>
+    <w:lsdException w:name="macro" w:semiHidden="1" w:unhideWhenUsed="1"/>
+    <w:lsdException w:name="toa heading" w:semiHidden="1" w:unhideWhenUsed="1"/>
+    <w:lsdException w:name="List" w:semiHidden="1" w:unhideWhenUsed="1"/>
+    <w:lsdException w:name="List Bullet" w:semiHidden="1" w:unhideWhenUsed="1"/>
+    <w:lsdException w:name="List Number" w:semiHidden="1" w:unhideWhenUsed="1"/>
+    <w:lsdException w:name="List 2" w:semiHidden="1" w:unhideWhenUsed="1"/>
+    <w:lsdException w:name="List 3" w:semiHidden="1" w:unhideWhenUsed="1"/>
+    <w:lsdException w:name="List 4" w:semiHidden="1" w:unhideWhenUsed="1"/>
+    <w:lsdException w:name="List 5" w:semiHidden="1" w:unhideWhenUsed="1"/>
+    <w:lsdException w:name="List Bullet 2" w:semiHidden="1" w:unhideWhenUsed="1"/>
+    <w:lsdException w:name="List Bullet 3" w:semiHidden="1" w:unhideWhenUsed="1"/>
+    <w:lsdException w:name="List Bullet 4" w:semiHidden="1" w:unhideWhenUsed="1"/>
+    <w:lsdException w:name="List Bullet 5" w:semiHidden="1" w:unhideWhenUsed="1"/>
+    <w:lsdException w:name="List Number 2" w:semiHidden="1" w:unhideWhenUsed="1"/>
+    <w:lsdException w:name="List Number 3" w:semiHidden="1" w:unhideWhenUsed="1"/>
+    <w:lsdException w:name="List Number 4" w:semiHidden="1" w:unhideWhenUsed="1"/>
+    <w:lsdException w:name="List Number 5" w:semiHidden="1" w:unhideWhenUsed="1"/>
+    <w:lsdException w:name="Title" w:uiPriority="10" w:qFormat="1"/>
+    <w:lsdException w:name="Closing" w:semiHidden="1" w:unhideWhenUsed="1"/>
+    <w:lsdException w:name="Signature" w:semiHidden="1" w:unhideWhenUsed="1"/>
+    <w:lsdException w:name="Default Paragraph Font" w:semiHidden="1" w:uiPriority="1" w:unhideWhenUsed="1"/>
+    <w:lsdException w:name="Body Text" w:semiHidden="1" w:unhideWhenUsed="1"/>
+    <w:lsdException w:name="Body Text Indent" w:semiHidden="1" w:unhideWhenUsed="1"/>
+    <w:lsdException w:name="List Continue" w:semiHidden="1" w:unhideWhenUsed="1"/>
+    <w:lsdException w:name="List Continue 2" w:semiHidden="1" w:unhideWhenUsed="1"/>
+    <w:lsdException w:name="List Continue 3" w:semiHidden="1" w:unhideWhenUsed="1"/>
+    <w:lsdException w:name="List Continue 4" w:semiHidden="1" w:unhideWhenUsed="1"/>
+    <w:lsdException w:name="List Continue 5" w:semiHidden="1" w:unhideWhenUsed="1"/>
+    <w:lsdException w:name="Message Header" w:semiHidden="1" w:unhideWhenUsed="1"/>
+    <w:lsdException w:name="Subtitle" w:uiPriority="11" w:qFormat="1"/>
+    <w:lsdException w:name="Salutation" w:semiHidden="1" w:unhideWhenUsed="1"/>
+    <w:lsdException w:name="Date" w:semiHidden="1" w:unhideWhenUsed="1"/>
+    <w:lsdException w:name="Body Text First Indent" w:semiHidden="1" w:unhideWhenUsed="1"/>
+    <w:lsdException w:name="Body Text First Indent 2" w:semiHidden="1" w:unhideWhenUsed="1"/>
+    <w:lsdException w:name="Note Heading" w:semiHidden="1" w:unhideWhenUsed="1"/>
+    <w:lsdException w:name="Body Text 2" w:semiHidden="1" w:unhideWhenUsed="1"/>
+    <w:lsdException w:name="Body Text 3" w:semiHidden="1" w:unhideWhenUsed="1"/>
+    <w:lsdException w:name="Body Text Indent 2" w:semiHidden="1" w:unhideWhenUsed="1"/>
+    <w:lsdException w:name="Body Text Indent 3" w:semiHidden="1" w:unhideWhenUsed="1"/>
+    <w:lsdException w:name="Block Text" w:semiHidden="1" w:unhideWhenUsed="1"/>
+    <w:lsdException w:name="Hyperlink" w:semiHidden="1" w:unhideWhenUsed="1"/>
+    <w:lsdException w:name="FollowedHyperlink" w:semiHidden="1" w:unhideWhenUsed="1"/>
+    <w:lsdException w:name="Strong" w:uiPriority="22" w:qFormat="1"/>
+    <w:lsdException w:name="Emphasis" w:uiPriority="20" w:qFormat="1"/>
+    <w:lsdException w:name="Document Map" w:semiHidden="1" w:unhideWhenUsed="1"/>
+    <w:lsdException w:name="Plain Text" w:semiHidden="1" w:unhideWhenUsed="1"/>
+    <w:lsdException w:name="E-mail Signature" w:semiHidden="1" w:unhideWhenUsed="1"/>
+    <w:lsdException w:name="HTML Top of Form" w:semiHidden="1" w:unhideWhenUsed="1"/>
+    <w:lsdException w:name="HTML Bottom of Form" w:semiHidden="1" w:unhideWhenUsed="1"/>
+    <w:lsdException w:name="Normal (Web)" w:semiHidden="1" w:unhideWhenUsed="1"/>
+    <w:lsdException w:name="HTML Acronym" w:semiHidden="1" w:unhideWhenUsed="1"/>
+    <w:lsdException w:name="HTML Address" w:semiHidden="1" w:unhideWhenUsed="1"/>
+    <w:lsdException w:name="HTML Cite" w:semiHidden="1" w:unhideWhenUsed="1"/>
+    <w:lsdException w:name="HTML Code" w:semiHidden="1" w:unhideWhenUsed="1"/>
+    <w:lsdException w:name="HTML Definition" w:semiHidden="1" w:unhideWhenUsed="1"/>
+    <w:lsdException w:name="HTML Keyboard" w:semiHidden="1" w:unhideWhenUsed="1"/>
+    <w:lsdException w:name="HTML Preformatted" w:semiHidden="1" w:unhideWhenUsed="1"/>
+    <w:lsdException w:name="HTML Sample" w:semiHidden="1" w:unhideWhenUsed="1"/>
+    <w:lsdException w:name="HTML Typewriter" w:semiHidden="1" w:unhideWhenUsed="1"/>
+    <w:lsdException w:name="HTML Variable" w:semiHidden="1" w:unhideWhenUsed="1"/>
+    <w:lsdException w:name="Normal Table" w:semiHidden="1" w:unhideWhenUsed="1"/>
+    <w:lsdException w:name="annotation subject" w:semiHidden="1" w:unhideWhenUsed="1"/>
+    <w:lsdException w:name="No List" w:semiHidden="1" w:unhideWhenUsed="1"/>
+    <w:lsdException w:name="Outline List 1" w:semiHidden="1" w:unhideWhenUsed="1"/>
+    <w:lsdException w:name="Outline List 2" w:semiHidden="1" w:unhideWhenUsed="1"/>
+    <w:lsdException w:name="Outline List 3" w:semiHidden="1" w:unhideWhenUsed="1"/>
+    <w:lsdException w:name="Table Simple 1" w:semiHidden="1" w:unhideWhenUsed="1"/>
+    <w:lsdException w:name="Table Simple 2" w:semiHidden="1" w:unhideWhenUsed="1"/>
+    <w:lsdException w:name="Table Simple 3" w:semiHidden="1" w:unhideWhenUsed="1"/>
+    <w:lsdException w:name="Table Classic 1" w:semiHidden="1" w:unhideWhenUsed="1"/>
+    <w:lsdException w:name="Table Classic 2" w:semiHidden="1" w:unhideWhenUsed="1"/>
+    <w:lsdException w:name="Table Classic 3" w:semiHidden="1" w:unhideWhenUsed="1"/>
+    <w:lsdException w:name="Table Classic 4" w:semiHidden="1" w:unhideWhenUsed="1"/>
+    <w:lsdException w:name="Table Colorful 1" w:semiHidden="1" w:unhideWhenUsed="1"/>
+    <w:lsdException w:name="Table Colorful 2" w:semiHidden="1" w:unhideWhenUsed="1"/>
+    <w:lsdException w:name="Table Colorful 3" w:semiHidden="1" w:unhideWhenUsed="1"/>
+    <w:lsdException w:name="Table Columns 1" w:semiHidden="1" w:unhideWhenUsed="1"/>
+    <w:lsdException w:name="Table Columns 2" w:semiHidden="1" w:unhideWhenUsed="1"/>
+    <w:lsdException w:name="Table Columns 3" w:semiHidden="1" w:unhideWhenUsed="1"/>
+    <w:lsdException w:name="Table Columns 4" w:semiHidden="1" w:unhideWhenUsed="1"/>
+    <w:lsdException w:name="Table Columns 5" w:semiHidden="1" w:unhideWhenUsed="1"/>
+    <w:lsdException w:name="Table Grid 1" w:semiHidden="1" w:unhideWhenUsed="1"/>
+    <w:lsdException w:name="Table Grid 2" w:semiHidden="1" w:unhideWhenUsed="1"/>
+    <w:lsdException w:name="Table Grid 3" w:semiHidden="1" w:unhideWhenUsed="1"/>
+    <w:lsdException w:name="Table Grid 4" w:semiHidden="1" w:unhideWhenUsed="1"/>
+    <w:lsdException w:name="Table Grid 5" w:semiHidden="1" w:unhideWhenUsed="1"/>
+    <w:lsdException w:name="Table Grid 6" w:semiHidden="1" w:unhideWhenUsed="1"/>
+    <w:lsdException w:name="Table Grid 7" w:semiHidden="1" w:unhideWhenUsed="1"/>
+    <w:lsdException w:name="Table Grid 8" w:semiHidden="1" w:unhideWhenUsed="1"/>
+    <w:lsdException w:name="Table List 1" w:semiHidden="1" w:unhideWhenUsed="1"/>
+    <w:lsdException w:name="Table List 2" w:semiHidden="1" w:unhideWhenUsed="1"/>
+    <w:lsdException w:name="Table List 3" w:semiHidden="1" w:unhideWhenUsed="1"/>
+    <w:lsdException w:name="Table List 4" w:semiHidden="1" w:unhideWhenUsed="1"/>
+    <w:lsdException w:name="Table List 5" w:semiHidden="1" w:unhideWhenUsed="1"/>
+    <w:lsdException w:name="Table List 6" w:semiHidden="1" w:unhideWhenUsed="1"/>
+    <w:lsdException w:name="Table List 7" w:semiHidden="1" w:unhideWhenUsed="1"/>
+    <w:lsdException w:name="Table List 8" w:semiHidden="1" w:unhideWhenUsed="1"/>
+    <w:lsdException w:name="Table 3D effects 1" w:semiHidden="1" w:unhideWhenUsed="1"/>
+    <w:lsdException w:name="Table 3D effects 2" w:semiHidden="1" w:unhideWhenUsed="1"/>
+    <w:lsdException w:name="Table 3D effects 3" w:semiHidden="1" w:unhideWhenUsed="1"/>
+    <w:lsdException w:name="Table Contemporary" w:semiHidden="1" w:unhideWhenUsed="1"/>
+    <w:lsdException w:name="Table Elegant" w:semiHidden="1" w:unhideWhenUsed="1"/>
+    <w:lsdException w:name="Table Professional" w:semiHidden="1" w:unhideWhenUsed="1"/>
+    <w:lsdException w:name="Table Subtle 1" w:semiHidden="1" w:unhideWhenUsed="1"/>
+    <w:lsdException w:name="Table Subtle 2" w:semiHidden="1" w:unhideWhenUsed="1"/>
+    <w:lsdException w:name="Table Web 1" w:semiHidden="1" w:unhideWhenUsed="1"/>
+    <w:lsdException w:name="Table Web 2" w:semiHidden="1" w:unhideWhenUsed="1"/>
+    <w:lsdException w:name="Table Web 3" w:semiHidden="1" w:unhideWhenUsed="1"/>
+    <w:lsdException w:name="Balloon Text" w:semiHidden="1" w:unhideWhenUsed="1"/>
+    <w:lsdException w:name="Table Grid" w:uiPriority="59"/>
+    <w:lsdException w:name="Table Theme" w:semiHidden="1" w:unhideWhenUsed="1"/>
+    <w:lsdException w:name="Placeholder Text" w:semiHidden="1"/>
+    <w:lsdException w:name="No Spacing" w:uiPriority="1" w:qFormat="1"/>
+    <w:lsdException w:name="Light Shading" w:uiPriority="60"/>
+    <w:lsdException w:name="Light List" w:uiPriority="61"/>
+    <w:lsdException w:name="Light Grid" w:uiPriority="62"/>
+    <w:lsdException w:name="Medium Shading 1" w:uiPriority="63"/>
+    <w:lsdException w:name="Medium Shading 2" w:uiPriority="64"/>
+    <w:lsdException w:name="Medium List 1" w:uiPriority="65"/>
+    <w:lsdException w:name="Medium List 2" w:uiPriority="66"/>
+    <w:lsdException w:name="Medium Grid 1" w:uiPriority="67"/>
+    <w:lsdException w:name="Medium Grid 2" w:uiPriority="68"/>
+    <w:lsdException w:name="Medium Grid 3" w:uiPriority="69"/>
+    <w:lsdException w:name="Dark List" w:uiPriority="70"/>
+    <w:lsdException w:name="Colorful Shading" w:uiPriority="71"/>
+    <w:lsdException w:name="Colorful List" w:uiPriority="72"/>
+    <w:lsdException w:name="Colorful Grid" w:uiPriority="73"/>
+    <w:lsdException w:name="Light Shading Accent 1" w:uiPriority="60"/>
+    <w:lsdException w:name="Light List Accent 1" w:uiPriority="61"/>
+    <w:lsdException w:name="Light Grid Accent 1" w:uiPriority="62"/>
+    <w:lsdException w:name="Medium Shading 1 Accent 1" w:uiPriority="63"/>
+    <w:lsdException w:name="Medium Shading 2 Accent 1" w:uiPriority="64"/>
+    <w:lsdException w:name="Medium List 1 Accent 1" w:uiPriority="65"/>
+    <w:lsdException w:name="Revision" w:semiHidden="1"/>
+    <w:lsdException w:name="List Paragraph" w:uiPriority="34" w:qFormat="1"/>
+    <w:lsdException w:name="Quote" w:uiPriority="29" w:qFormat="1"/>
+    <w:lsdException w:name="Intense Quote" w:uiPriority="30" w:qFormat="1"/>
+    <w:lsdException w:name="Medium List 2 Accent 1" w:uiPriority="66"/>
+    <w:lsdException w:name="Medium Grid 1 Accent 1" w:uiPriority="67"/>
+    <w:lsdException w:name="Medium Grid 2 Accent 1" w:uiPriority="68"/>
+    <w:lsdException w:name="Medium Grid 3 Accent 1" w:uiPriority="69"/>
+    <w:lsdException w:name="Dark List Accent 1" w:uiPriority="70"/>
+    <w:lsdException w:name="Colorful Shading Accent 1" w:uiPriority="71"/>
+    <w:lsdException w:name="Colorful List Accent 1" w:uiPriority="72"/>
+    <w:lsdException w:name="Colorful Grid Accent 1" w:uiPriority="73"/>
+    <w:lsdException w:name="Light Shading Accent 2" w:uiPriority="60"/>
+    <w:lsdException w:name="Light List Accent 2" w:uiPriority="61"/>
+    <w:lsdException w:name="Light Grid Accent 2" w:uiPriority="62"/>
+    <w:lsdException w:name="Medium Shading 1 Accent 2" w:uiPriority="63"/>
+    <w:lsdException w:name="Medium Shading 2 Accent 2" w:uiPriority="64"/>
+    <w:lsdException w:name="Medium List 1 Accent 2" w:uiPriority="65"/>
+    <w:lsdException w:name="Medium List 2 Accent 2" w:uiPriority="66"/>
+    <w:lsdException w:name="Medium Grid 1 Accent 2" w:uiPriority="67"/>
+    <w:lsdException w:name="Medium Grid 2 Accent 2" w:uiPriority="68"/>
+    <w:lsdException w:name="Medium Grid 3 Accent 2" w:uiPriority="69"/>
+    <w:lsdException w:name="Dark List Accent 2" w:uiPriority="70"/>
+    <w:lsdException w:name="Colorful Shading Accent 2" w:uiPriority="71"/>
+    <w:lsdException w:name="Colorful List Accent 2" w:uiPriority="72"/>
+    <w:lsdException w:name="Colorful Grid Accent 2" w:uiPriority="73"/>
+    <w:lsdException w:name="Light Shading Accent 3" w:uiPriority="60"/>
+    <w:lsdException w:name="Light List Accent 3" w:uiPriority="61"/>
+    <w:lsdException w:name="Light Grid Accent 3" w:uiPriority="62"/>
+    <w:lsdException w:name="Medium Shading 1 Accent 3" w:uiPriority="63"/>
+    <w:lsdException w:name="Medium Shading 2 Accent 3" w:uiPriority="64"/>
+    <w:lsdException w:name="Medium List 1 Accent 3" w:uiPriority="65"/>
+    <w:lsdException w:name="Medium List 2 Accent 3" w:uiPriority="66"/>
+    <w:lsdException w:name="Medium Grid 1 Accent 3" w:uiPriority="67"/>
+    <w:lsdException w:name="Medium Grid 2 Accent 3" w:uiPriority="68"/>
+    <w:lsdException w:name="Medium Grid 3 Accent 3" w:uiPriority="69"/>
+    <w:lsdException w:name="Dark List Accent 3" w:uiPriority="70"/>
+    <w:lsdException w:name="Colorful Shading Accent 3" w:uiPriority="71"/>
+    <w:lsdException w:name="Colorful List Accent 3" w:uiPriority="72"/>
+    <w:lsdException w:name="Colorful Grid Accent 3" w:uiPriority="73"/>
+    <w:lsdException w:name="Light Shading Accent 4" w:uiPriority="60"/>
+    <w:lsdException w:name="Light List Accent 4" w:uiPriority="61"/>
+    <w:lsdException w:name="Light Grid Accent 4" w:uiPriority="62"/>
+    <w:lsdException w:name="Medium Shading 1 Accent 4" w:uiPriority="63"/>
+    <w:lsdException w:name="Medium Shading 2 Accent 4" w:uiPriority="64"/>
+    <w:lsdException w:name="Medium List 1 Accent 4" w:uiPriority="65"/>
+    <w:lsdException w:name="Medium List 2 Accent 4" w:uiPriority="66"/>
+    <w:lsdException w:name="Medium Grid 1 Accent 4" w:uiPriority="67"/>
+    <w:lsdException w:name="Medium Grid 2 Accent 4" w:uiPriority="68"/>
+    <w:lsdException w:name="Medium Grid 3 Accent 4" w:uiPriority="69"/>
+    <w:lsdException w:name="Dark List Accent 4" w:uiPriority="70"/>
+    <w:lsdException w:name="Colorful Shading Accent 4" w:uiPriority="71"/>
+    <w:lsdException w:name="Colorful List Accent 4" w:uiPriority="72"/>
+    <w:lsdException w:name="Colorful Grid Accent 4" w:uiPriority="73"/>
+    <w:lsdException w:name="Light Shading Accent 5" w:uiPriority="60"/>
+    <w:lsdException w:name="Light List Accent 5" w:uiPriority="61"/>
+    <w:lsdException w:name="Light Grid Accent 5" w:uiPriority="62"/>
+    <w:lsdException w:name="Medium Shading 1 Accent 5" w:uiPriority="63"/>
+    <w:lsdException w:name="Medium Shading 2 Accent 5" w:uiPriority="64"/>
+    <w:lsdException w:name="Medium List 1 Accent 5" w:uiPriority="65"/>
+    <w:lsdException w:name="Medium List 2 Accent 5" w:uiPriority="66"/>
+    <w:lsdException w:name="Medium Grid 1 Accent 5" w:uiPriority="67"/>
+    <w:lsdException w:name="Medium Grid 2 Accent 5" w:uiPriority="68"/>
+    <w:lsdException w:name="Medium Grid 3 Accent 5" w:uiPriority="69"/>
+    <w:lsdException w:name="Dark List Accent 5" w:uiPriority="70"/>
+    <w:lsdException w:name="Colorful Shading Accent 5" w:uiPriority="71"/>
+    <w:lsdException w:name="Colorful List Accent 5" w:uiPriority="72"/>
+    <w:lsdException w:name="Colorful Grid Accent 5" w:uiPriority="73"/>
+    <w:lsdException w:name="Light Shading Accent 6" w:uiPriority="60"/>
+    <w:lsdException w:name="Light List Accent 6" w:uiPriority="61"/>
+    <w:lsdException w:name="Light Grid Accent 6" w:uiPriority="62"/>
+    <w:lsdException w:name="Medium Shading 1 Accent 6" w:uiPriority="63"/>
+    <w:lsdException w:name="Medium Shading 2 Accent 6" w:uiPriority="64"/>
+    <w:lsdException w:name="Medium List 1 Accent 6" w:uiPriority="65"/>
+    <w:lsdException w:name="Medium List 2 Accent 6" w:uiPriority="66"/>
+    <w:lsdException w:name="Medium Grid 1 Accent 6" w:uiPriority="67"/>
+    <w:lsdException w:name="Medium Grid 2 Accent 6" w:uiPriority="68"/>
+    <w:lsdException w:name="Medium Grid 3 Accent 6" w:uiPriority="69"/>
+    <w:lsdException w:name="Dark List Accent 6" w:uiPriority="70"/>
+    <w:lsdException w:name="Colorful Shading Accent 6" w:uiPriority="71"/>
+    <w:lsdException w:name="Colorful List Accent 6" w:uiPriority="72"/>
+    <w:lsdException w:name="Colorful Grid Accent 6" w:uiPriority="73"/>
+    <w:lsdException w:name="Subtle Emphasis" w:uiPriority="19" w:qFormat="1"/>
+    <w:lsdException w:name="Intense Emphasis" w:uiPriority="21" w:qFormat="1"/>
+    <w:lsdException w:name="Subtle Reference" w:uiPriority="31" w:qFormat="1"/>
+    <w:lsdException w:name="Intense Reference" w:uiPriority="32" w:qFormat="1"/>
+    <w:lsdException w:name="Book Title" w:uiPriority="33" w:qFormat="1"/>
+    <w:lsdException w:name="Bibliography" w:semiHidden="1" w:uiPriority="37" w:unhideWhenUsed="1"/>
+    <w:lsdException w:name="TOC Heading" w:semiHidden="1" w:uiPriority="39" w:unhideWhenUsed="1" w:qFormat="1"/>
+    <w:lsdException w:name="Plain Table 1" w:uiPriority="41"/>
+    <w:lsdException w:name="Plain Table 2" w:uiPriority="42"/>
+    <w:lsdException w:name="Plain Table 3" w:uiPriority="43"/>
+    <w:lsdException w:name="Plain Table 4" w:uiPriority="44"/>
+    <w:lsdException w:name="Plain Table 5" w:uiPriority="45"/>
+    <w:lsdException w:name="Grid Table Light" w:uiPriority="40"/>
+    <w:lsdException w:name="Grid Table 1 Light" w:uiPriority="46"/>
+    <w:lsdException w:name="Grid Table 2" w:uiPriority="47"/>
+    <w:lsdException w:name="Grid Table 3" w:uiPriority="48"/>
+    <w:lsdException w:name="Grid Table 4" w:uiPriority="49"/>
+    <w:lsdException w:name="Grid Table 5 Dark" w:uiPriority="50"/>
+    <w:lsdException w:name="Grid Table 6 Colorful" w:uiPriority="51"/>
+    <w:lsdException w:name="Grid Table 7 Colorful" w:uiPriority="52"/>
+    <w:lsdException w:name="Grid Table 1 Light Accent 1" w:uiPriority="46"/>
+    <w:lsdException w:name="Grid Table 2 Accent 1" w:uiPriority="47"/>
+    <w:lsdException w:name="Grid Table 3 Accent 1" w:uiPriority="48"/>
+    <w:lsdException w:name="Grid Table 4 Accent 1" w:uiPriority="49"/>
+    <w:lsdException w:name="Grid Table 5 Dark Accent 1" w:uiPriority="50"/>
+    <w:lsdException w:name="Grid Table 6 Colorful Accent 1" w:uiPriority="51"/>
+    <w:lsdException w:name="Grid Table 7 Colorful Accent 1" w:uiPriority="52"/>
+    <w:lsdException w:name="Grid Table 1 Light Accent 2" w:uiPriority="46"/>
+    <w:lsdException w:name="Grid Table 2 Accent 2" w:uiPriority="47"/>
+    <w:lsdException w:name="Grid Table 3 Accent 2" w:uiPriority="48"/>
+    <w:lsdException w:name="Grid Table 4 Accent 2" w:uiPriority="49"/>
+    <w:lsdException w:name="Grid Table 5 Dark Accent 2" w:uiPriority="50"/>
+    <w:lsdException w:name="Grid Table 6 Colorful Accent 2" w:uiPriority="51"/>
+    <w:lsdException w:name="Grid Table 7 Colorful Accent 2" w:uiPriority="52"/>
+    <w:lsdException w:name="Grid Table 1 Light Accent 3" w:uiPriority="46"/>
+    <w:lsdException w:name="Grid Table 2 Accent 3" w:uiPriority="47"/>
+    <w:lsdException w:name="Grid Table 3 Accent 3" w:uiPriority="48"/>
+    <w:lsdException w:name="Grid Table 4 Accent 3" w:uiPriority="49"/>
+    <w:lsdException w:name="Grid Table 5 Dark Accent 3" w:uiPriority="50"/>
+    <w:lsdException w:name="Grid Table 6 Colorful Accent 3" w:uiPriority="51"/>
+    <w:lsdException w:name="Grid Table 7 Colorful Accent 3" w:uiPriority="52"/>
+    <w:lsdException w:name="Grid Table 1 Light Accent 4" w:uiPriority="46"/>
+    <w:lsdException w:name="Grid Table 2 Accent 4" w:uiPriority="47"/>
+    <w:lsdException w:name="Grid Table 3 Accent 4" w:uiPriority="48"/>
+    <w:lsdException w:name="Grid Table 4 Accent 4" w:uiPriority="49"/>
+    <w:lsdException w:name="Grid Table 5 Dark Accent 4" w:uiPriority="50"/>
+    <w:lsdException w:name="Grid Table 6 Colorful Accent 4" w:uiPriority="51"/>
+    <w:lsdException w:name="Grid Table 7 Colorful Accent 4" w:uiPriority="52"/>
+    <w:lsdException w:name="Grid Table 1 Light Accent 5" w:uiPriority="46"/>
+    <w:lsdException w:name="Grid Table 2 Accent 5" w:uiPriority="47"/>
+    <w:lsdException w:name="Grid Table 3 Accent 5" w:uiPriority="48"/>
+    <w:lsdException w:name="Grid Table 4 Accent 5" w:uiPriority="49"/>
+    <w:lsdException w:name="Grid Table 5 Dark Accent 5" w:uiPriority="50"/>
+    <w:lsdException w:name="Grid Table 6 Colorful Accent 5" w:uiPriority="51"/>
+    <w:lsdException w:name="Grid Table 7 Colorful Accent 5" w:uiPriority="52"/>
+    <w:lsdException w:name="Grid Table 1 Light Accent 6" w:uiPriority="46"/>
+    <w:lsdException w:name="Grid Table 2 Accent 6" w:uiPriority="47"/>
+    <w:lsdException w:name="Grid Table 3 Accent 6" w:uiPriority="48"/>
+    <w:lsdException w:name="Grid Table 4 Accent 6" w:uiPriority="49"/>
+    <w:lsdException w:name="Grid Table 5 Dark Accent 6" w:uiPriority="50"/>
+    <w:lsdException w:name="Grid Table 6 Colorful Accent 6" w:uiPriority="51"/>
+    <w:lsdException w:name="Grid Table 7 Colorful Accent 6" w:uiPriority="52"/>
+    <w:lsdException w:name="List Table 1 Light" w:uiPriority="46"/>
+    <w:lsdException w:name="List Table 2" w:uiPriority="47"/>
+    <w:lsdException w:name="List Table 3" w:uiPriority="48"/>
+    <w:lsdException w:name="List Table 4" w:uiPriority="49"/>
+    <w:lsdException w:name="List Table 5 Dark" w:uiPriority="50"/>
+    <w:lsdException w:name="List Table 6 Colorful" w:uiPriority="51"/>
+    <w:lsdException w:name="List Table 7 Colorful" w:uiPriority="52"/>
+    <w:lsdException w:name="List Table 1 Light Accent 1" w:uiPriority="46"/>
+    <w:lsdException w:name="List Table 2 Accent 1" w:uiPriority="47"/>
+    <w:lsdException w:name="List Table 3 Accent 1" w:uiPriority="48"/>
+    <w:lsdException w:name="List Table 4 Accent 1" w:uiPriority="49"/>
+    <w:lsdException w:name="List Table 5 Dark Accent 1" w:uiPriority="50"/>
+    <w:lsdException w:name="List Table 6 Colorful Accent 1" w:uiPriority="51"/>
+    <w:lsdException w:name="List Table 7 Colorful Accent 1" w:uiPriority="52"/>
+    <w:lsdException w:name="List Table 1 Light Accent 2" w:uiPriority="46"/>
+    <w:lsdException w:name="List Table 2 Accent 2" w:uiPriority="47"/>
+    <w:lsdException w:name="List Table 3 Accent 2" w:uiPriority="48"/>
+    <w:lsdException w:name="List Table 4 Accent 2" w:uiPriority="49"/>
+    <w:lsdException w:name="List Table 5 Dark Accent 2" w:uiPriority="50"/>
+    <w:lsdException w:name="List Table 6 Colorful Accent 2" w:uiPriority="51"/>
+    <w:lsdException w:name="List Table 7 Colorful Accent 2" w:uiPriority="52"/>
+    <w:lsdException w:name="List Table 1 Light Accent 3" w:uiPriority="46"/>
+    <w:lsdException w:name="List Table 2 Accent 3" w:uiPriority="47"/>
+    <w:lsdException w:name="List Table 3 Accent 3" w:uiPriority="48"/>
+    <w:lsdException w:name="List Table 4 Accent 3" w:uiPriority="49"/>
+    <w:lsdException w:name="List Table 5 Dark Accent 3" w:uiPriority="50"/>
+    <w:lsdException w:name="List Table 6 Colorful Accent 3" w:uiPriority="51"/>
+    <w:lsdException w:name="List Table 7 Colorful Accent 3" w:uiPriority="52"/>
+    <w:lsdException w:name="List Table 1 Light Accent 4" w:uiPriority="46"/>
+    <w:lsdException w:name="List Table 2 Accent 4" w:uiPriority="47"/>
+    <w:lsdException w:name="List Table 3 Accent 4" w:uiPriority="48"/>
+    <w:lsdException w:name="List Table 4 Accent 4" w:uiPriority="49"/>
+    <w:lsdException w:name="List Table 5 Dark Accent 4" w:uiPriority="50"/>
+    <w:lsdException w:name="List Table 6 Colorful Accent 4" w:uiPriority="51"/>
+    <w:lsdException w:name="List Table 7 Colorful Accent 4" w:uiPriority="52"/>
+    <w:lsdException w:name="List Table 1 Light Accent 5" w:uiPriority="46"/>
+    <w:lsdException w:name="List Table 2 Accent 5" w:uiPriority="47"/>
+    <w:lsdException w:name="List Table 3 Accent 5" w:uiPriority="48"/>
+    <w:lsdException w:name="List Table 4 Accent 5" w:uiPriority="49"/>
+    <w:lsdException w:name="List Table 5 Dark Accent 5" w:uiPriority="50"/>
+    <w:lsdException w:name="List Table 6 Colorful Accent 5" w:uiPriority="51"/>
+    <w:lsdException w:name="List Table 7 Colorful Accent 5" w:uiPriority="52"/>
+    <w:lsdException w:name="List Table 1 Light Accent 6" w:uiPriority="46"/>
+    <w:lsdException w:name="List Table 2 Accent 6" w:uiPriority="47"/>
+    <w:lsdException w:name="List Table 3 Accent 6" w:uiPriority="48"/>
+    <w:lsdException w:name="List Table 4 Accent 6" w:uiPriority="49"/>
+    <w:lsdException w:name="List Table 5 Dark Accent 6" w:uiPriority="50"/>
+    <w:lsdException w:name="List Table 6 Colorful Accent 6" w:uiPriority="51"/>
+    <w:lsdException w:name="List Table 7 Colorful Accent 6" w:uiPriority="52"/>
+    <w:lsdException w:name="Mention" w:semiHidden="1" w:unhideWhenUsed="1"/>
+    <w:lsdException w:name="Smart Hyperlink" w:semiHidden="1" w:unhideWhenUsed="1"/>
+    <w:lsdException w:name="Hashtag" w:semiHidden="1" w:unhideWhenUsed="1"/>
+    <w:lsdException w:name="Unresolved Mention" w:semiHidden="1" w:unhideWhenUsed="1"/>
+    <w:lsdException w:name="Smart Link" w:semiHidden="1" w:unhideWhenUsed="1"/>
   </w:latentStyles>
   <w:style w:type="paragraph" w:default="1" w:styleId="Normal">
     <w:name w:val="Normal"/>
@@ -6137,7 +7897,6 @@
     <w:uiPriority w:val="99"/>
     <w:semiHidden/>
     <w:unhideWhenUsed/>
-    <w:qFormat/>
     <w:tblPr>
       <w:tblInd w:w="0" w:type="dxa"/>
       <w:tblCellMar>
@@ -6174,7 +7933,6 @@
       <w:spacing w:after="0" w:line="240" w:lineRule="auto"/>
     </w:pPr>
     <w:tblPr>
-      <w:tblInd w:w="0" w:type="dxa"/>
       <w:tblBorders>
         <w:top w:val="single" w:sz="4" w:space="0" w:color="auto"/>
         <w:left w:val="single" w:sz="4" w:space="0" w:color="auto"/>
@@ -6183,12 +7941,6 @@
         <w:insideH w:val="single" w:sz="4" w:space="0" w:color="auto"/>
         <w:insideV w:val="single" w:sz="4" w:space="0" w:color="auto"/>
       </w:tblBorders>
-      <w:tblCellMar>
-        <w:top w:w="0" w:type="dxa"/>
-        <w:left w:w="108" w:type="dxa"/>
-        <w:bottom w:w="0" w:type="dxa"/>
-        <w:right w:w="108" w:type="dxa"/>
-      </w:tblCellMar>
     </w:tblPr>
   </w:style>
   <w:style w:type="paragraph" w:styleId="Header">

</xml_diff>